<commit_message>
Pievienoti jauni rekursijas šabloni
</commit_message>
<xml_diff>
--- a/Bakalaura darbs.docx
+++ b/Bakalaura darbs.docx
@@ -786,10 +786,7 @@
         <w:t>Darba nosaukums:</w:t>
       </w:r>
       <w:r>
-        <w:t xml:space="preserve"> AVR mikrokontrolieru stekatmiņas izmantošanas analizatora izstrāde</w:t>
-      </w:r>
-      <w:r>
-        <w:t>.</w:t>
+        <w:t xml:space="preserve"> AVR mikrokontrolieru stekatmiņas izmantošanas analizatora izstrāde.</w:t>
       </w:r>
     </w:p>
     <w:p>
@@ -804,10 +801,7 @@
         <w:t>Darba autors:</w:t>
       </w:r>
       <w:r>
-        <w:t xml:space="preserve"> </w:t>
-      </w:r>
-      <w:r>
-        <w:t>Anatolijs Koļesņevs</w:t>
+        <w:t xml:space="preserve"> Anatolijs Koļesņevs</w:t>
       </w:r>
     </w:p>
     <w:p>
@@ -1352,8 +1346,26 @@
           <w:lang w:val="lv-LV" w:eastAsia="en-GB"/>
           <w14:ligatures w14:val="none"/>
         </w:rPr>
-      </w:pPr>
-      <w:r>
+        <w:sectPr>
+          <w:footerReference w:type="default" r:id="rId8"/>
+          <w:pgSz w:w="11906" w:h="16838" w:code="9"/>
+          <w:pgMar w:top="1134" w:right="1134" w:bottom="1134" w:left="1985" w:header="709" w:footer="709" w:gutter="0"/>
+          <w:cols w:space="708"/>
+          <w:docGrid w:linePitch="360"/>
+        </w:sectPr>
+      </w:pPr>
+    </w:p>
+    <w:p>
+      <w:pPr>
+        <w:pBdr>
+          <w:top w:val="nil"/>
+          <w:left w:val="nil"/>
+          <w:bottom w:val="nil"/>
+          <w:right w:val="nil"/>
+          <w:between w:val="nil"/>
+        </w:pBdr>
+        <w:spacing w:after="0" w:line="360" w:lineRule="auto"/>
+        <w:jc w:val="center"/>
         <w:rPr>
           <w:rFonts w:ascii="Times New Roman" w:eastAsia="Times New Roman" w:hAnsi="Times New Roman" w:cs="Times New Roman"/>
           <w:b/>
@@ -1363,9 +1375,7 @@
           <w:lang w:val="lv-LV" w:eastAsia="en-GB"/>
           <w14:ligatures w14:val="none"/>
         </w:rPr>
-        <w:lastRenderedPageBreak/>
-        <w:t>I</w:t>
-      </w:r>
+      </w:pPr>
       <w:r>
         <w:rPr>
           <w:rFonts w:ascii="Times New Roman" w:eastAsia="Times New Roman" w:hAnsi="Times New Roman" w:cs="Times New Roman"/>
@@ -1376,33 +1386,10 @@
           <w:lang w:val="lv-LV" w:eastAsia="en-GB"/>
           <w14:ligatures w14:val="none"/>
         </w:rPr>
-        <w:t>EVADS</w:t>
-      </w:r>
-    </w:p>
-    <w:p>
-      <w:pPr>
-        <w:jc w:val="both"/>
-        <w:rPr>
-          <w:rFonts w:ascii="Times New Roman" w:hAnsi="Times New Roman" w:cs="Times New Roman"/>
-          <w:lang w:val="lv-LV"/>
-        </w:rPr>
-      </w:pPr>
-      <w:r>
-        <w:rPr>
-          <w:rFonts w:ascii="Times New Roman" w:hAnsi="Times New Roman" w:cs="Times New Roman"/>
-          <w:b/>
-          <w:bCs/>
-          <w:sz w:val="28"/>
-          <w:szCs w:val="28"/>
-          <w:lang w:val="lv-LV"/>
-        </w:rPr>
-        <w:br w:type="page"/>
-      </w:r>
-    </w:p>
-    <w:p>
-      <w:pPr>
-        <w:spacing w:after="0" w:line="360" w:lineRule="auto"/>
-        <w:jc w:val="center"/>
+        <w:lastRenderedPageBreak/>
+        <w:t>I</w:t>
+      </w:r>
+      <w:r>
         <w:rPr>
           <w:rFonts w:ascii="Times New Roman" w:eastAsia="Times New Roman" w:hAnsi="Times New Roman" w:cs="Times New Roman"/>
           <w:b/>
@@ -1412,8 +1399,33 @@
           <w:lang w:val="lv-LV" w:eastAsia="en-GB"/>
           <w14:ligatures w14:val="none"/>
         </w:rPr>
-      </w:pPr>
-      <w:r>
+        <w:t>EVADS</w:t>
+      </w:r>
+    </w:p>
+    <w:p>
+      <w:pPr>
+        <w:jc w:val="both"/>
+        <w:rPr>
+          <w:rFonts w:ascii="Times New Roman" w:hAnsi="Times New Roman" w:cs="Times New Roman"/>
+          <w:lang w:val="lv-LV"/>
+        </w:rPr>
+      </w:pPr>
+      <w:r>
+        <w:rPr>
+          <w:rFonts w:ascii="Times New Roman" w:hAnsi="Times New Roman" w:cs="Times New Roman"/>
+          <w:b/>
+          <w:bCs/>
+          <w:sz w:val="28"/>
+          <w:szCs w:val="28"/>
+          <w:lang w:val="lv-LV"/>
+        </w:rPr>
+        <w:br w:type="page"/>
+      </w:r>
+    </w:p>
+    <w:p>
+      <w:pPr>
+        <w:spacing w:after="0" w:line="360" w:lineRule="auto"/>
+        <w:jc w:val="center"/>
         <w:rPr>
           <w:rFonts w:ascii="Times New Roman" w:eastAsia="Times New Roman" w:hAnsi="Times New Roman" w:cs="Times New Roman"/>
           <w:b/>
@@ -1423,14 +1435,8 @@
           <w:lang w:val="lv-LV" w:eastAsia="en-GB"/>
           <w14:ligatures w14:val="none"/>
         </w:rPr>
-        <w:lastRenderedPageBreak/>
-        <w:t>SAĪSINĀJUMU UN NOSACĪTO APZĪMĒJUMU SARAKSTS</w:t>
-      </w:r>
-    </w:p>
-    <w:p>
-      <w:pPr>
-        <w:spacing w:after="0" w:line="360" w:lineRule="auto"/>
-        <w:jc w:val="center"/>
+      </w:pPr>
+      <w:r>
         <w:rPr>
           <w:rFonts w:ascii="Times New Roman" w:eastAsia="Times New Roman" w:hAnsi="Times New Roman" w:cs="Times New Roman"/>
           <w:b/>
@@ -1440,6 +1446,23 @@
           <w:lang w:val="lv-LV" w:eastAsia="en-GB"/>
           <w14:ligatures w14:val="none"/>
         </w:rPr>
+        <w:lastRenderedPageBreak/>
+        <w:t>SAĪSINĀJUMU UN NOSACĪTO APZĪMĒJUMU SARAKSTS</w:t>
+      </w:r>
+    </w:p>
+    <w:p>
+      <w:pPr>
+        <w:spacing w:after="0" w:line="360" w:lineRule="auto"/>
+        <w:jc w:val="center"/>
+        <w:rPr>
+          <w:rFonts w:ascii="Times New Roman" w:eastAsia="Times New Roman" w:hAnsi="Times New Roman" w:cs="Times New Roman"/>
+          <w:b/>
+          <w:smallCaps/>
+          <w:color w:val="000000"/>
+          <w:kern w:val="0"/>
+          <w:lang w:val="lv-LV" w:eastAsia="en-GB"/>
+          <w14:ligatures w14:val="none"/>
+        </w:rPr>
       </w:pPr>
     </w:p>
     <w:p>
@@ -1646,28 +1669,7 @@
           <w:rFonts w:ascii="Times New Roman" w:hAnsi="Times New Roman" w:cs="Times New Roman"/>
           <w:lang w:val="lv-LV"/>
         </w:rPr>
-        <w:t>AVR mikrokontrolieru atšķirīga iezīme ir to reģistru organizācija - arhitektūra ietver 32 vispārējās nozīmes reģistrus (General Purpose Registers jeb GPR), kur katrs ir 8 bitu (viena baita) izm</w:t>
-      </w:r>
-      <w:r>
-        <w:rPr>
-          <w:rFonts w:ascii="Times New Roman" w:hAnsi="Times New Roman" w:cs="Times New Roman"/>
-          <w:lang w:val="lv-LV"/>
-        </w:rPr>
-        <w:t>ēra</w:t>
-      </w:r>
-      <w:r>
-        <w:rPr>
-          <w:rFonts w:ascii="Times New Roman" w:hAnsi="Times New Roman" w:cs="Times New Roman"/>
-          <w:lang w:val="lv-LV"/>
-        </w:rPr>
-        <w:t>. Šie reģistri ir kartēti datu adresācijas telpas sākumā, adrešu diapazonā 0x00-0x1F.</w:t>
-      </w:r>
-      <w:r>
-        <w:rPr>
-          <w:rFonts w:ascii="Times New Roman" w:hAnsi="Times New Roman" w:cs="Times New Roman"/>
-          <w:lang w:val="lv-LV"/>
-        </w:rPr>
-        <w:t xml:space="preserve"> [7]</w:t>
+        <w:t>AVR mikrokontrolieru atšķirīga iezīme ir to reģistru organizācija - arhitektūra ietver 32 vispārējās nozīmes reģistrus (General Purpose Registers jeb GPR), kur katrs ir 8 bitu (viena baita) izmēra. Šie reģistri ir kartēti datu adresācijas telpas sākumā, adrešu diapazonā 0x00-0x1F. [7]</w:t>
       </w:r>
     </w:p>
     <w:p>
@@ -1685,14 +1687,7 @@
           <w:rFonts w:ascii="Times New Roman" w:hAnsi="Times New Roman" w:cs="Times New Roman"/>
           <w:lang w:val="lv-LV"/>
         </w:rPr>
-        <w:t>Šī arhitektūras īpatnība nozīmē, ka programmētājs var piekļūt šiem reģistriem gan tieši, izmantojot reģistru operācijas (kas ir ātrāk), gan arī netieši caur datu atmiņas adresācijas instrukcijām (LD/LDS/LDD un ST/STS/STD).</w:t>
-      </w:r>
-      <w:r>
-        <w:rPr>
-          <w:rFonts w:ascii="Times New Roman" w:hAnsi="Times New Roman" w:cs="Times New Roman"/>
-          <w:lang w:val="lv-LV"/>
-        </w:rPr>
-        <w:t xml:space="preserve"> </w:t>
+        <w:t xml:space="preserve">Šī arhitektūras īpatnība nozīmē, ka programmētājs var piekļūt šiem reģistriem gan tieši, izmantojot reģistru operācijas (kas ir ātrāk), gan arī netieši caur datu atmiņas adresācijas instrukcijām (LD/LDS/LDD un ST/STS/STD). </w:t>
       </w:r>
       <w:r>
         <w:rPr>
@@ -1850,14 +1845,7 @@
           <w:rFonts w:ascii="Times New Roman" w:hAnsi="Times New Roman" w:cs="Times New Roman"/>
           <w:lang w:val="lv-LV"/>
         </w:rPr>
-        <w:t xml:space="preserve"> jeb </w:t>
-      </w:r>
-      <w:r>
-        <w:rPr>
-          <w:rFonts w:ascii="Times New Roman" w:hAnsi="Times New Roman" w:cs="Times New Roman"/>
-          <w:lang w:val="lv-LV"/>
-        </w:rPr>
-        <w:t xml:space="preserve">programatmiņa </w:t>
+        <w:t xml:space="preserve"> jeb programatmiņa </w:t>
       </w:r>
       <w:r>
         <w:rPr>
@@ -1980,21 +1968,7 @@
           <w:rFonts w:ascii="Times New Roman" w:hAnsi="Times New Roman" w:cs="Times New Roman"/>
           <w:lang w:val="lv-LV"/>
         </w:rPr>
-        <w:t>Atšķirībā no vecākiem ATtiny11 un ATtiny28 modeļiem, kur programmēšana bija ierobežota, mūsdienu AVR mikrokontrolieros UPDI funkcionalitāte dod iespēju programmēt iekārtu tieši uz montāžas plates.</w:t>
-      </w:r>
-      <w:r>
-        <w:rPr>
-          <w:rFonts w:ascii="Times New Roman" w:hAnsi="Times New Roman" w:cs="Times New Roman"/>
-          <w:lang w:val="lv-LV"/>
-        </w:rPr>
-        <w:t xml:space="preserve"> </w:t>
-      </w:r>
-      <w:r>
-        <w:rPr>
-          <w:rFonts w:ascii="Times New Roman" w:hAnsi="Times New Roman" w:cs="Times New Roman"/>
-          <w:lang w:val="lv-LV"/>
-        </w:rPr>
-        <w:t>Ja UPDI izvads tiek pārkonfigurēts kā GPIO, dažiem modeļiem programmēšanas režīmā var iekļūt, pielietojot 12V impulsu Reset izvadam, ko atbalsta specializētie programmatori.</w:t>
+        <w:t>Atšķirībā no vecākiem ATtiny11 un ATtiny28 modeļiem, kur programmēšana bija ierobežota, mūsdienu AVR mikrokontrolieros UPDI funkcionalitāte dod iespēju programmēt iekārtu tieši uz montāžas plates. Ja UPDI izvads tiek pārkonfigurēts kā GPIO, dažiem modeļiem programmēšanas režīmā var iekļūt, pielietojot 12V impulsu Reset izvadam, ko atbalsta specializētie programmatori.</w:t>
       </w:r>
       <w:r>
         <w:rPr>
@@ -2528,7 +2502,7 @@
                     </pic:cNvPicPr>
                   </pic:nvPicPr>
                   <pic:blipFill>
-                    <a:blip r:embed="rId6">
+                    <a:blip r:embed="rId9">
                       <a:extLst>
                         <a:ext uri="{28A0092B-C50C-407E-A947-70E740481C1C}">
                           <a14:useLocalDpi xmlns:a14="http://schemas.microsoft.com/office/drawing/2010/main" val="0"/>
@@ -2607,14 +2581,7 @@
           <w:rFonts w:ascii="Times New Roman" w:hAnsi="Times New Roman" w:cs="Times New Roman"/>
           <w:lang w:val="lv-LV"/>
         </w:rPr>
-        <w:t>ATmega328P</w:t>
-      </w:r>
-      <w:r>
-        <w:rPr>
-          <w:rFonts w:ascii="Times New Roman" w:hAnsi="Times New Roman" w:cs="Times New Roman"/>
-          <w:lang w:val="lv-LV"/>
-        </w:rPr>
-        <w:t xml:space="preserve"> </w:t>
+        <w:t xml:space="preserve">ATmega328P </w:t>
       </w:r>
       <w:r>
         <w:rPr>
@@ -2667,21 +2634,7 @@
           <w:rFonts w:ascii="Times New Roman" w:hAnsi="Times New Roman" w:cs="Times New Roman"/>
           <w:lang w:val="lv-LV"/>
         </w:rPr>
-        <w:t xml:space="preserve"> </w:t>
-      </w:r>
-      <w:r>
-        <w:rPr>
-          <w:rFonts w:ascii="Times New Roman" w:hAnsi="Times New Roman" w:cs="Times New Roman"/>
-          <w:lang w:val="lv-LV"/>
-        </w:rPr>
-        <w:t>ATmega328P</w:t>
-      </w:r>
-      <w:r>
-        <w:rPr>
-          <w:rFonts w:ascii="Times New Roman" w:hAnsi="Times New Roman" w:cs="Times New Roman"/>
-          <w:lang w:val="lv-LV"/>
-        </w:rPr>
-        <w:t xml:space="preserve"> </w:t>
+        <w:t xml:space="preserve"> ATmega328P </w:t>
       </w:r>
       <w:r>
         <w:rPr>
@@ -2743,28 +2696,7 @@
           <w:rFonts w:ascii="Times New Roman" w:hAnsi="Times New Roman" w:cs="Times New Roman"/>
           <w:lang w:val="lv-LV"/>
         </w:rPr>
-        <w:t xml:space="preserve">Šie ir 32 vispārējas nozīmes darba reģistri (R0-R31), kas veido reģistru failu. Tie ir ātrākā pieejamā atmiņa </w:t>
-      </w:r>
-      <w:r>
-        <w:rPr>
-          <w:rFonts w:ascii="Times New Roman" w:hAnsi="Times New Roman" w:cs="Times New Roman"/>
-          <w:lang w:val="lv-LV"/>
-        </w:rPr>
-        <w:t>mikrokontrolierim</w:t>
-      </w:r>
-      <w:r>
-        <w:rPr>
-          <w:rFonts w:ascii="Times New Roman" w:hAnsi="Times New Roman" w:cs="Times New Roman"/>
-          <w:lang w:val="lv-LV"/>
-        </w:rPr>
-        <w:t xml:space="preserve"> un tiek izmantoti tiešām datu apstrādes operācijām.</w:t>
-      </w:r>
-      <w:r>
-        <w:rPr>
-          <w:rFonts w:ascii="Times New Roman" w:hAnsi="Times New Roman" w:cs="Times New Roman"/>
-          <w:lang w:val="lv-LV"/>
-        </w:rPr>
-        <w:t xml:space="preserve"> [11]</w:t>
+        <w:t>Šie ir 32 vispārējas nozīmes darba reģistri (R0-R31), kas veido reģistru failu. Tie ir ātrākā pieejamā atmiņa mikrokontrolierim un tiek izmantoti tiešām datu apstrādes operācijām. [11]</w:t>
       </w:r>
     </w:p>
     <w:p>
@@ -2805,42 +2737,7 @@
           <w:rFonts w:ascii="Times New Roman" w:hAnsi="Times New Roman" w:cs="Times New Roman"/>
           <w:lang w:val="lv-LV"/>
         </w:rPr>
-        <w:t>Šie reģistri veido standarta I/O atmiņas telpu, kas paredzēta perifērijas ierīču kontrolei un citām I/O funkcijām. Šie reģistri ir īpaši, jo tiem var piekļūt divējādi</w:t>
-      </w:r>
-      <w:r>
-        <w:rPr>
-          <w:rFonts w:ascii="Times New Roman" w:hAnsi="Times New Roman" w:cs="Times New Roman"/>
-          <w:lang w:val="lv-LV"/>
-        </w:rPr>
-        <w:t xml:space="preserve">. </w:t>
-      </w:r>
-      <w:r>
-        <w:rPr>
-          <w:rFonts w:ascii="Times New Roman" w:hAnsi="Times New Roman" w:cs="Times New Roman"/>
-          <w:lang w:val="lv-LV"/>
-        </w:rPr>
-        <w:t>Izmantojot IN/OUT instrukcijas - šajā gadījumā tās adresē kā 0x00-0x3F</w:t>
-      </w:r>
-      <w:r>
-        <w:rPr>
-          <w:rFonts w:ascii="Times New Roman" w:hAnsi="Times New Roman" w:cs="Times New Roman"/>
-          <w:lang w:val="lv-LV"/>
-        </w:rPr>
-        <w:t xml:space="preserve"> un i</w:t>
-      </w:r>
-      <w:r>
-        <w:rPr>
-          <w:rFonts w:ascii="Times New Roman" w:hAnsi="Times New Roman" w:cs="Times New Roman"/>
-          <w:lang w:val="lv-LV"/>
-        </w:rPr>
-        <w:t>zmantojot Load/Store instrukcijas - šajā gadījumā tās adresē kā 0x20-0x5F</w:t>
-      </w:r>
-      <w:r>
-        <w:rPr>
-          <w:rFonts w:ascii="Times New Roman" w:hAnsi="Times New Roman" w:cs="Times New Roman"/>
-          <w:lang w:val="lv-LV"/>
-        </w:rPr>
-        <w:t>. [11]</w:t>
+        <w:t>Šie reģistri veido standarta I/O atmiņas telpu, kas paredzēta perifērijas ierīču kontrolei un citām I/O funkcijām. Šie reģistri ir īpaši, jo tiem var piekļūt divējādi. Izmantojot IN/OUT instrukcijas - šajā gadījumā tās adresē kā 0x00-0x3F un izmantojot Load/Store instrukcijas - šajā gadījumā tās adresē kā 0x20-0x5F. [11]</w:t>
       </w:r>
     </w:p>
     <w:p>
@@ -2882,35 +2779,7 @@
           <w:rFonts w:ascii="Times New Roman" w:hAnsi="Times New Roman" w:cs="Times New Roman"/>
           <w:lang w:val="lv-LV"/>
         </w:rPr>
-        <w:t>Šie reģistri tiek izmantoti, lai kontrolētu dažādus mikrokontroliera perifērijas ierīces un funkcijas, piemēram, portus, taimeri, ADC utt.</w:t>
-      </w:r>
-      <w:r>
-        <w:rPr>
-          <w:rFonts w:ascii="Times New Roman" w:hAnsi="Times New Roman" w:cs="Times New Roman"/>
-          <w:lang w:val="lv-LV"/>
-        </w:rPr>
-        <w:t xml:space="preserve"> </w:t>
-      </w:r>
-      <w:r>
-        <w:rPr>
-          <w:rFonts w:ascii="Times New Roman" w:hAnsi="Times New Roman" w:cs="Times New Roman"/>
-          <w:lang w:val="lv-LV"/>
-        </w:rPr>
-        <w:t xml:space="preserve">Paplašinātajiem I/O reģistriem var piekļūt </w:t>
-      </w:r>
-      <w:r>
-        <w:rPr>
-          <w:rFonts w:ascii="Times New Roman" w:hAnsi="Times New Roman" w:cs="Times New Roman"/>
-          <w:lang w:val="lv-LV"/>
-        </w:rPr>
-        <w:t>tikai</w:t>
-      </w:r>
-      <w:r>
-        <w:rPr>
-          <w:rFonts w:ascii="Times New Roman" w:hAnsi="Times New Roman" w:cs="Times New Roman"/>
-          <w:lang w:val="lv-LV"/>
-        </w:rPr>
-        <w:t xml:space="preserve"> ar Load/Store tipa instrukcijām (LD/LDS/LDD un ST/STS/STD), bet ne ar IN/OUT instrukcijām. Tas nozīmē, ka šiem reģistriem nav dubultas adresācijas, kā tas ir standarta I/O reģistriem. Šie reģistri nav tieši bitu-adresējami ar SBI un CBI instrukcijām, kas padara darbu ar atsevišķiem bitiem mazāk efektīvu</w:t>
+        <w:t>Šie reģistri tiek izmantoti, lai kontrolētu dažādus mikrokontroliera perifērijas ierīces un funkcijas, piemēram, portus, taimeri, ADC utt. Paplašinātajiem I/O reģistriem var piekļūt tikai ar Load/Store tipa instrukcijām (LD/LDS/LDD un ST/STS/STD), bet ne ar IN/OUT instrukcijām. Tas nozīmē, ka šiem reģistriem nav dubultas adresācijas, kā tas ir standarta I/O reģistriem. Šie reģistri nav tieši bitu-adresējami ar SBI un CBI instrukcijām, kas padara darbu ar atsevišķiem bitiem mazāk efektīvu</w:t>
       </w:r>
       <w:r>
         <w:rPr>
@@ -2965,14 +2834,7 @@
           <w:rFonts w:ascii="Times New Roman" w:hAnsi="Times New Roman" w:cs="Times New Roman"/>
           <w:lang w:val="lv-LV"/>
         </w:rPr>
-        <w:t xml:space="preserve"> atmiņa</w:t>
-      </w:r>
-      <w:r>
-        <w:rPr>
-          <w:rFonts w:ascii="Times New Roman" w:hAnsi="Times New Roman" w:cs="Times New Roman"/>
-          <w:lang w:val="lv-LV"/>
-        </w:rPr>
-        <w:t xml:space="preserve">, kas AVR ATmega328P gadījumā ir 2048 baiti </w:t>
+        <w:t xml:space="preserve"> atmiņa, kas AVR ATmega328P gadījumā ir 2048 baiti </w:t>
       </w:r>
       <w:r>
         <w:rPr>
@@ -3030,7 +2892,7 @@
                     </pic:cNvPicPr>
                   </pic:nvPicPr>
                   <pic:blipFill rotWithShape="1">
-                    <a:blip r:embed="rId7" cstate="print">
+                    <a:blip r:embed="rId10" cstate="print">
                       <a:extLst>
                         <a:ext uri="{28A0092B-C50C-407E-A947-70E740481C1C}">
                           <a14:useLocalDpi xmlns:a14="http://schemas.microsoft.com/office/drawing/2010/main" val="0"/>
@@ -3089,25 +2951,7 @@
           <w:iCs/>
           <w:lang w:val="lv-LV"/>
         </w:rPr>
-        <w:t>1.</w:t>
-      </w:r>
-      <w:r>
-        <w:rPr>
-          <w:rFonts w:ascii="Times New Roman" w:hAnsi="Times New Roman" w:cs="Times New Roman"/>
-          <w:i/>
-          <w:iCs/>
-          <w:lang w:val="lv-LV"/>
-        </w:rPr>
-        <w:t>2</w:t>
-      </w:r>
-      <w:r>
-        <w:rPr>
-          <w:rFonts w:ascii="Times New Roman" w:hAnsi="Times New Roman" w:cs="Times New Roman"/>
-          <w:i/>
-          <w:iCs/>
-          <w:lang w:val="lv-LV"/>
-        </w:rPr>
-        <w:t>. att.</w:t>
+        <w:t>1.2. att.</w:t>
       </w:r>
       <w:r>
         <w:rPr>
@@ -3338,14 +3182,7 @@
           <w:rFonts w:ascii="Times New Roman" w:hAnsi="Times New Roman" w:cs="Times New Roman"/>
           <w:lang w:val="lv-LV"/>
         </w:rPr>
-        <w:t>,</w:t>
-      </w:r>
-      <w:r>
-        <w:rPr>
-          <w:rFonts w:ascii="Times New Roman" w:hAnsi="Times New Roman" w:cs="Times New Roman"/>
-          <w:lang w:val="lv-LV"/>
-        </w:rPr>
-        <w:t xml:space="preserve"> kuru programma var pieprasīt izpildes laikā</w:t>
+        <w:t>, kuru programma var pieprasīt izpildes laikā</w:t>
       </w:r>
       <w:r>
         <w:rPr>
@@ -9413,23 +9250,95 @@
           <w:rFonts w:ascii="Times New Roman" w:hAnsi="Times New Roman" w:cs="Times New Roman"/>
           <w:lang w:val="lv-LV"/>
         </w:rPr>
-        <w:t xml:space="preserve">Meklē raksturīgo rekursijas samazināšanas šablonu, kur parametrs tiek samazināts </w:t>
-      </w:r>
-      <w:commentRangeStart w:id="6"/>
-      <w:r>
-        <w:rPr>
-          <w:rFonts w:ascii="Times New Roman" w:hAnsi="Times New Roman" w:cs="Times New Roman"/>
-          <w:lang w:val="lv-LV"/>
-        </w:rPr>
-        <w:t>(piem., if (x &gt; 0) { func(x - 1); }).</w:t>
-      </w:r>
-      <w:commentRangeEnd w:id="6"/>
-      <w:r>
-        <w:rPr>
-          <w:rStyle w:val="CommentReference"/>
-          <w:lang w:val="lv-LV"/>
-        </w:rPr>
-        <w:commentReference w:id="6"/>
+        <w:t xml:space="preserve">Meklē raksturīgos rekursijas samazināšanas šablonus: </w:t>
+      </w:r>
+    </w:p>
+    <w:p>
+      <w:pPr>
+        <w:pStyle w:val="ListParagraph"/>
+        <w:numPr>
+          <w:ilvl w:val="0"/>
+          <w:numId w:val="110"/>
+        </w:numPr>
+        <w:spacing w:line="360" w:lineRule="auto"/>
+        <w:jc w:val="both"/>
+        <w:rPr>
+          <w:rFonts w:ascii="Times New Roman" w:hAnsi="Times New Roman" w:cs="Times New Roman"/>
+          <w:lang w:val="lv-LV"/>
+        </w:rPr>
+      </w:pPr>
+      <w:r>
+        <w:rPr>
+          <w:rFonts w:ascii="Times New Roman" w:hAnsi="Times New Roman" w:cs="Times New Roman"/>
+          <w:lang w:val="lv-LV"/>
+        </w:rPr>
+        <w:t>Samazināšana par skaitlisku konstanti: if (x &gt; 0) { func(x - N); }</w:t>
+      </w:r>
+      <w:r>
+        <w:rPr>
+          <w:rFonts w:ascii="Times New Roman" w:hAnsi="Times New Roman" w:cs="Times New Roman"/>
+          <w:lang w:val="lv-LV"/>
+        </w:rPr>
+        <w:t>,</w:t>
+      </w:r>
+    </w:p>
+    <w:p>
+      <w:pPr>
+        <w:pStyle w:val="ListParagraph"/>
+        <w:numPr>
+          <w:ilvl w:val="0"/>
+          <w:numId w:val="110"/>
+        </w:numPr>
+        <w:spacing w:line="360" w:lineRule="auto"/>
+        <w:jc w:val="both"/>
+        <w:rPr>
+          <w:rFonts w:ascii="Times New Roman" w:hAnsi="Times New Roman" w:cs="Times New Roman"/>
+          <w:lang w:val="lv-LV"/>
+        </w:rPr>
+      </w:pPr>
+      <w:r>
+        <w:rPr>
+          <w:rFonts w:ascii="Times New Roman" w:hAnsi="Times New Roman" w:cs="Times New Roman"/>
+          <w:lang w:val="lv-LV"/>
+        </w:rPr>
+        <w:t>Dalīšana ar skaitli: if (x &gt; 1) { func(x / N); }</w:t>
+      </w:r>
+      <w:r>
+        <w:rPr>
+          <w:rFonts w:ascii="Times New Roman" w:hAnsi="Times New Roman" w:cs="Times New Roman"/>
+          <w:lang w:val="lv-LV"/>
+        </w:rPr>
+        <w:t>,</w:t>
+      </w:r>
+    </w:p>
+    <w:p>
+      <w:pPr>
+        <w:pStyle w:val="ListParagraph"/>
+        <w:numPr>
+          <w:ilvl w:val="0"/>
+          <w:numId w:val="110"/>
+        </w:numPr>
+        <w:spacing w:line="360" w:lineRule="auto"/>
+        <w:jc w:val="both"/>
+        <w:rPr>
+          <w:rFonts w:ascii="Times New Roman" w:hAnsi="Times New Roman" w:cs="Times New Roman"/>
+          <w:lang w:val="lv-LV"/>
+        </w:rPr>
+      </w:pPr>
+      <w:r>
+        <w:rPr>
+          <w:rFonts w:ascii="Times New Roman" w:hAnsi="Times New Roman" w:cs="Times New Roman"/>
+          <w:lang w:val="lv-LV"/>
+        </w:rPr>
+        <w:lastRenderedPageBreak/>
+        <w:t>Bitu bīdīšana pa labi (dalīšana ar 2^N): if (x &gt; 1) { func(x &gt;&gt; N); }</w:t>
+      </w:r>
+      <w:r>
+        <w:rPr>
+          <w:rFonts w:ascii="Times New Roman" w:hAnsi="Times New Roman" w:cs="Times New Roman"/>
+          <w:lang w:val="lv-LV"/>
+        </w:rPr>
+        <w:t>.</w:t>
       </w:r>
     </w:p>
     <w:p>
@@ -9447,8 +9356,68 @@
           <w:rFonts w:ascii="Times New Roman" w:hAnsi="Times New Roman" w:cs="Times New Roman"/>
           <w:lang w:val="lv-LV"/>
         </w:rPr>
-        <w:lastRenderedPageBreak/>
-        <w:t>Rekursīvo funkciju identificēšana ir daudz sarežģītāka nekā vienkārša funkcijas nosaukuma meklēšana kodā. AVR steka analizators izmanto vairākas stratēģijas, lai atšķirtu patiesi rekursīvas funkcijas no šķietami līdzīgām konstrukcijām</w:t>
+        <w:t>Rekursīvo funkciju identificēšana ir daudz sarežģītāka nekā vienkārša funkcijas nosaukuma meklēšana kodā. AVR steka analizators izmanto vairākas stratēģijas, lai atšķirtu patiesi rekursīvas funkcijas no šķietami līdzīgām konstrukcijām.</w:t>
+      </w:r>
+    </w:p>
+    <w:p>
+      <w:pPr>
+        <w:spacing w:line="360" w:lineRule="auto"/>
+        <w:ind w:firstLine="720"/>
+        <w:jc w:val="both"/>
+        <w:rPr>
+          <w:rFonts w:ascii="Times New Roman" w:hAnsi="Times New Roman" w:cs="Times New Roman"/>
+          <w:lang w:val="lv-LV"/>
+        </w:rPr>
+      </w:pPr>
+      <w:r>
+        <w:rPr>
+          <w:rFonts w:ascii="Times New Roman" w:hAnsi="Times New Roman" w:cs="Times New Roman"/>
+          <w:lang w:val="lv-LV"/>
+        </w:rPr>
+        <w:t>Funkcijas konteksta analīze ir fundamentāla, jo ļauj precīzi noteikt, vai funkcijas nosaukuma parādīšanās ir patiess pašizsaukums vai tikai nosaukuma sakritība citā kontekstā. Analizators izolē katras funkcijas ķermeni, pārliecinoties, ka atrastais izsaukums atrodas tieši funkcijas koda blokā, nevis, piemēram, komentāros vai virkņu literāļos.</w:t>
+      </w:r>
+    </w:p>
+    <w:p>
+      <w:pPr>
+        <w:spacing w:line="360" w:lineRule="auto"/>
+        <w:ind w:firstLine="720"/>
+        <w:jc w:val="both"/>
+        <w:rPr>
+          <w:rFonts w:ascii="Times New Roman" w:hAnsi="Times New Roman" w:cs="Times New Roman"/>
+          <w:lang w:val="lv-LV"/>
+        </w:rPr>
+      </w:pPr>
+      <w:r>
+        <w:rPr>
+          <w:rFonts w:ascii="Times New Roman" w:hAnsi="Times New Roman" w:cs="Times New Roman"/>
+          <w:lang w:val="lv-LV"/>
+        </w:rPr>
+        <w:t xml:space="preserve">Nosacīto pašizsaukumu analīze identificē rekursiju pat tad, kad kompilators veic optimizāciju. Daudzās rekursīvās funkcijās ir raksturīga "bāzes gadījuma" pārbaude ar nosacījumu, kas nosaka rekursijas apstāšanos. </w:t>
+      </w:r>
+      <w:r>
+        <w:rPr>
+          <w:rFonts w:ascii="Times New Roman" w:hAnsi="Times New Roman" w:cs="Times New Roman"/>
+          <w:lang w:val="lv-LV"/>
+        </w:rPr>
+        <w:t>Šādu modeļu atpazīšana, izmantojot iepriekš minētos šablonus, ir īpaši noderīga, kad tiešā asemblera koda analīze nespēj identificēt rekursiju kompilācijas optimizāciju dēļ.</w:t>
+      </w:r>
+    </w:p>
+    <w:p>
+      <w:pPr>
+        <w:spacing w:line="360" w:lineRule="auto"/>
+        <w:ind w:firstLine="720"/>
+        <w:jc w:val="both"/>
+        <w:rPr>
+          <w:rFonts w:ascii="Times New Roman" w:hAnsi="Times New Roman" w:cs="Times New Roman"/>
+          <w:lang w:val="lv-LV"/>
+        </w:rPr>
+      </w:pPr>
+      <w:r>
+        <w:rPr>
+          <w:rFonts w:ascii="Times New Roman" w:hAnsi="Times New Roman" w:cs="Times New Roman"/>
+          <w:lang w:val="lv-LV"/>
+        </w:rPr>
+        <w:t>Rekursijas dziļuma noteikšana ir izšķiroša precīzai steka analīzei, jo katra rekursīvā izsaukuma līmenī steks pieaug, potenciāli sasniedzot kritisku punktu. Analizators izmanto vairākas stratēģijas, lai tuvotos reālai situācijai</w:t>
       </w:r>
       <w:r>
         <w:rPr>
@@ -9473,7 +9442,7 @@
           <w:rFonts w:ascii="Times New Roman" w:hAnsi="Times New Roman" w:cs="Times New Roman"/>
           <w:lang w:val="lv-LV"/>
         </w:rPr>
-        <w:t>Funkcijas konteksta analīze ir fundamentāla, jo ļauj precīzi noteikt, vai funkcijas nosaukuma parādīšanās ir patiess pašizsaukums vai tikai nosaukuma sakritība citā kontekstā. Analizators izolē katras funkcijas ķermeni, pārliecinoties, ka atrastais izsaukums atrodas tieši funkcijas koda blokā, nevis, piemēram, komentāros vai virkņu literāļos.</w:t>
+        <w:t>Sākotnējo vērtību izsekošana balstās uz principu, ka rekursijas dziļums bieži ir tieši atkarīgs no sākotnējām vērtībām, ar kurām tiek izsaukta funkcija. Piemēram, factorial(5) izsaukums norāda uz 5 līmeņu dziļu rekursiju (plus bāzes gadījums). Analizators meklē gan tiešus izsaukumus ar skaitliskām vērtībām, gan mainīgo deklarācijas, lai noteiktu potenciālo maksimālo dziļumu.</w:t>
       </w:r>
     </w:p>
     <w:p>
@@ -9491,23 +9460,7 @@
           <w:rFonts w:ascii="Times New Roman" w:hAnsi="Times New Roman" w:cs="Times New Roman"/>
           <w:lang w:val="lv-LV"/>
         </w:rPr>
-        <w:t xml:space="preserve">Nosacīto pašizsaukumu analīze identificē rekursiju pat tad, kad kompilators veic optimizāciju. Daudzās rekursīvās funkcijās ir raksturīga "bāzes gadījuma" pārbaude ar nosacījumu, kas nosaka rekursijas apstāšanos. Šādu modeļu atpazīšana, piemēram, </w:t>
-      </w:r>
-      <w:r>
-        <w:rPr>
-          <w:rFonts w:ascii="Times New Roman" w:hAnsi="Times New Roman" w:cs="Times New Roman"/>
-          <w:b/>
-          <w:bCs/>
-          <w:lang w:val="lv-LV"/>
-        </w:rPr>
-        <w:t>if (n &gt; 0) { function(n-1); }</w:t>
-      </w:r>
-      <w:r>
-        <w:rPr>
-          <w:rFonts w:ascii="Times New Roman" w:hAnsi="Times New Roman" w:cs="Times New Roman"/>
-          <w:lang w:val="lv-LV"/>
-        </w:rPr>
-        <w:t>, ir īpaši noderīga, kad tiešā asemblera koda analīze nespēj identificēt rekursiju kompilācijas optimizāciju dēļ.</w:t>
+        <w:t>Mainīgo vērtību dinamiskā analīze paplašina iepriekšējo stratēģiju, izsekojot ne tikai tiešos izsaukumus, bet arī mainīgo vērtības, kas tiek nodotas funkcijai. Šī pieeja atrisina problēmu, kad rekursīvā funkcija tiek izsaukta ar mainīgā, nevis literāla vērtību.</w:t>
       </w:r>
     </w:p>
     <w:p>
@@ -9525,14 +9478,7 @@
           <w:rFonts w:ascii="Times New Roman" w:hAnsi="Times New Roman" w:cs="Times New Roman"/>
           <w:lang w:val="lv-LV"/>
         </w:rPr>
-        <w:t>Rekursijas dziļuma noteikšana ir izšķiroša precīzai steka analīzei, jo katra rekursīvā izsaukuma līmenī steks pieaug, potenciāli sasniedzot kritisku punktu. Analizators izmanto vairākas stratēģijas, lai tuvotos reālai situācijai</w:t>
-      </w:r>
-      <w:r>
-        <w:rPr>
-          <w:rFonts w:ascii="Times New Roman" w:hAnsi="Times New Roman" w:cs="Times New Roman"/>
-          <w:lang w:val="lv-LV"/>
-        </w:rPr>
-        <w:t>.</w:t>
+        <w:t>Drošības noklusējumu stratēģija nodrošina, ka pat situācijās, kad nav iespējams precīzi noteikt rekursijas dziļumu, analizators pieņem konservatīvu, bet drošu vērtību (noklusējumā 10 līmeņi). Šī pieeja atspoguļo inženierijas principu, ka labāk pārvērtēt nekā nepietiekami novērtēt potenciālo steka izmantojumu.</w:t>
       </w:r>
     </w:p>
     <w:p>
@@ -9550,68 +9496,7 @@
           <w:rFonts w:ascii="Times New Roman" w:hAnsi="Times New Roman" w:cs="Times New Roman"/>
           <w:lang w:val="lv-LV"/>
         </w:rPr>
-        <w:t>Sākotnējo vērtību izsekošana balstās uz principu, ka rekursijas dziļums bieži ir tieši atkarīgs no sākotnējām vērtībām, ar kurām tiek izsaukta funkcija. Piemēram, factorial(5) izsaukums norāda uz 5 līmeņu dziļu rekursiju (plus bāzes gadījums). Analizators meklē gan tiešus izsaukumus ar skaitliskām vērtībām, gan mainīgo deklarācijas, lai noteiktu potenciālo maksimālo dziļumu.</w:t>
-      </w:r>
-    </w:p>
-    <w:p>
-      <w:pPr>
-        <w:spacing w:line="360" w:lineRule="auto"/>
-        <w:ind w:firstLine="720"/>
-        <w:jc w:val="both"/>
-        <w:rPr>
-          <w:rFonts w:ascii="Times New Roman" w:hAnsi="Times New Roman" w:cs="Times New Roman"/>
-          <w:lang w:val="lv-LV"/>
-        </w:rPr>
-      </w:pPr>
-      <w:r>
-        <w:rPr>
-          <w:rFonts w:ascii="Times New Roman" w:hAnsi="Times New Roman" w:cs="Times New Roman"/>
-          <w:lang w:val="lv-LV"/>
-        </w:rPr>
-        <w:t>Mainīgo vērtību dinamiskā analīze paplašina iepriekšējo stratēģiju, izsekojot ne tikai tiešos izsaukumus, bet arī mainīgo vērtības, kas tiek nodotas funkcijai. Šī pieeja atrisina problēmu, kad rekursīvā funkcija tiek izsaukta ar mainīgā, nevis literāla vērtību.</w:t>
-      </w:r>
-    </w:p>
-    <w:p>
-      <w:pPr>
-        <w:spacing w:line="360" w:lineRule="auto"/>
-        <w:ind w:firstLine="720"/>
-        <w:jc w:val="both"/>
-        <w:rPr>
-          <w:rFonts w:ascii="Times New Roman" w:hAnsi="Times New Roman" w:cs="Times New Roman"/>
-          <w:lang w:val="lv-LV"/>
-        </w:rPr>
-      </w:pPr>
-      <w:r>
-        <w:rPr>
-          <w:rFonts w:ascii="Times New Roman" w:hAnsi="Times New Roman" w:cs="Times New Roman"/>
-          <w:lang w:val="lv-LV"/>
-        </w:rPr>
-        <w:t>Drošības noklusējumu stratēģija nodrošina, ka pat situācijās, kad nav iespējams precīzi noteikt rekursijas dziļumu, analizators pieņem konservatīvu, bet drošu vērtību (noklusējumā 10 līmeņi). Šī pieeja atspoguļo inženierijas principu, ka labāk pārvērtēt nekā nepietiekami novērtēt potenciālo steka izmantojumu.</w:t>
-      </w:r>
-    </w:p>
-    <w:p>
-      <w:pPr>
-        <w:spacing w:line="360" w:lineRule="auto"/>
-        <w:ind w:firstLine="720"/>
-        <w:jc w:val="both"/>
-        <w:rPr>
-          <w:rFonts w:ascii="Times New Roman" w:hAnsi="Times New Roman" w:cs="Times New Roman"/>
-          <w:lang w:val="lv-LV"/>
-        </w:rPr>
-      </w:pPr>
-      <w:r>
-        <w:rPr>
-          <w:rFonts w:ascii="Times New Roman" w:hAnsi="Times New Roman" w:cs="Times New Roman"/>
-          <w:lang w:val="lv-LV"/>
-        </w:rPr>
-        <w:t>Īpaši interesanta problēma ir atšķirt patiesu rekursiju no bezgalīgajiem cikliem, jo īpaši main() funkcijā. Šī diferenciācija ir būtiska vairāku iemeslu dēļ</w:t>
-      </w:r>
-      <w:r>
-        <w:rPr>
-          <w:rFonts w:ascii="Times New Roman" w:hAnsi="Times New Roman" w:cs="Times New Roman"/>
-          <w:lang w:val="lv-LV"/>
-        </w:rPr>
-        <w:t>.</w:t>
+        <w:t>Īpaši interesanta problēma ir atšķirt patiesu rekursiju no bezgalīgajiem cikliem, jo īpaši main() funkcijā. Šī diferenciācija ir būtiska vairāku iemeslu dēļ.</w:t>
       </w:r>
     </w:p>
     <w:p>
@@ -9669,14 +9554,7 @@
           <w:rFonts w:ascii="Times New Roman" w:hAnsi="Times New Roman" w:cs="Times New Roman"/>
           <w:lang w:val="lv-LV"/>
         </w:rPr>
-        <w:t>Iegulto sistēmu konteksts nosaka, ka main() funkcija AVR mikrokontrolieros gandrīz vienmēr satur bezgalīgo ciklu, kas nepārtraukti apstrādā ievadi un izpilda programmas loģiku. Šī īpatnība ir tik izplatīta, ka analizators īpaši pārbauda main() funkciju, lai izvairītos no tās kļūdainas klasificēšanas kā rekursīvās.</w:t>
-      </w:r>
-      <w:r>
-        <w:rPr>
-          <w:rFonts w:ascii="Times New Roman" w:hAnsi="Times New Roman" w:cs="Times New Roman"/>
-          <w:lang w:val="lv-LV"/>
-        </w:rPr>
-        <w:t xml:space="preserve"> (2.3 koda fragments)</w:t>
+        <w:t>Iegulto sistēmu konteksts nosaka, ka main() funkcija AVR mikrokontrolieros gandrīz vienmēr satur bezgalīgo ciklu, kas nepārtraukti apstrādā ievadi un izpilda programmas loģiku. Šī īpatnība ir tik izplatīta, ka analizators īpaši pārbauda main() funkciju, lai izvairītos no tās kļūdainas klasificēšanas kā rekursīvās. (2.3 koda fragments)</w:t>
       </w:r>
     </w:p>
     <w:tbl>
@@ -9717,7 +9595,7 @@
                 <w:lang w:val="lv-LV"/>
               </w:rPr>
             </w:pPr>
-            <w:bookmarkStart w:id="7" w:name="_Hlk197001990"/>
+            <w:bookmarkStart w:id="6" w:name="_Hlk197001990"/>
             <w:proofErr w:type="spellStart"/>
             <w:r>
               <w:rPr>
@@ -10233,7 +10111,7 @@
         </w:tc>
       </w:tr>
     </w:tbl>
-    <w:bookmarkEnd w:id="7"/>
+    <w:bookmarkEnd w:id="6"/>
     <w:p>
       <w:pPr>
         <w:pBdr>
@@ -10363,14 +10241,7 @@
           <w:rFonts w:ascii="Times New Roman" w:hAnsi="Times New Roman" w:cs="Times New Roman"/>
           <w:lang w:val="lv-LV"/>
         </w:rPr>
-        <w:t>Rekursīvo funkciju steka kalkulācija balstās uz matemātisku modeli, kas ņem vērā mikrokontrolieru arhitektūras īpatnības</w:t>
-      </w:r>
-      <w:r>
-        <w:rPr>
-          <w:rFonts w:ascii="Times New Roman" w:hAnsi="Times New Roman" w:cs="Times New Roman"/>
-          <w:lang w:val="lv-LV"/>
-        </w:rPr>
-        <w:t>.</w:t>
+        <w:t>Rekursīvo funkciju steka kalkulācija balstās uz matemātisku modeli, kas ņem vērā mikrokontrolieru arhitektūras īpatnības.</w:t>
       </w:r>
     </w:p>
     <w:p>
@@ -10551,14 +10422,7 @@
           <w:rFonts w:ascii="Times New Roman" w:hAnsi="Times New Roman" w:cs="Times New Roman"/>
           <w:lang w:val="lv-LV"/>
         </w:rPr>
-        <w:t>Izsaukumu grafikā rekursīvās funkcijas rada īpašu izaicinājumu, jo tās veido ciklus, kas var radīt bezgalīgu stāvokļu skaitu. Analizators risina šo problēmu ar vairākām stratēģijām</w:t>
-      </w:r>
-      <w:r>
-        <w:rPr>
-          <w:rFonts w:ascii="Times New Roman" w:hAnsi="Times New Roman" w:cs="Times New Roman"/>
-          <w:lang w:val="lv-LV"/>
-        </w:rPr>
-        <w:t>.</w:t>
+        <w:t>Izsaukumu grafikā rekursīvās funkcijas rada īpašu izaicinājumu, jo tās veido ciklus, kas var radīt bezgalīgu stāvokļu skaitu. Analizators risina šo problēmu ar vairākām stratēģijām.</w:t>
       </w:r>
     </w:p>
     <w:p>
@@ -10884,7 +10748,7 @@
                 <w:lang w:val="lv-LV"/>
               </w:rPr>
             </w:pPr>
-            <w:bookmarkStart w:id="8" w:name="_Hlk196068650"/>
+            <w:bookmarkStart w:id="7" w:name="_Hlk196068650"/>
             <w:proofErr w:type="spellStart"/>
             <w:r>
               <w:rPr>
@@ -11604,7 +11468,7 @@
         </w:tc>
       </w:tr>
     </w:tbl>
-    <w:bookmarkEnd w:id="8"/>
+    <w:bookmarkEnd w:id="7"/>
     <w:p>
       <w:pPr>
         <w:pBdr>
@@ -12247,8 +12111,8 @@
                 <w:lang w:val="lv-LV"/>
               </w:rPr>
             </w:pPr>
-            <w:bookmarkStart w:id="9" w:name="_Hlk197125245"/>
-            <w:bookmarkStart w:id="10" w:name="_Hlk196121748"/>
+            <w:bookmarkStart w:id="8" w:name="_Hlk197125245"/>
+            <w:bookmarkStart w:id="9" w:name="_Hlk196121748"/>
             <w:proofErr w:type="spellStart"/>
             <w:r>
               <w:rPr>
@@ -12968,7 +12832,7 @@
         </w:tc>
       </w:tr>
     </w:tbl>
-    <w:bookmarkEnd w:id="9"/>
+    <w:bookmarkEnd w:id="8"/>
     <w:p>
       <w:pPr>
         <w:pBdr>
@@ -13031,7 +12895,7 @@
         <w:t xml:space="preserve"> Izsaukumu grafika papildināšana ar pirmkoda analīzi, kad asemblera analīze nesniedz rezultātus</w:t>
       </w:r>
     </w:p>
-    <w:bookmarkEnd w:id="10"/>
+    <w:bookmarkEnd w:id="9"/>
     <w:p>
       <w:pPr>
         <w:spacing w:line="360" w:lineRule="auto"/>
@@ -14404,7 +14268,7 @@
                 <w:lang w:val="lv-LV"/>
               </w:rPr>
             </w:pPr>
-            <w:bookmarkStart w:id="11" w:name="_Hlk197125685"/>
+            <w:bookmarkStart w:id="10" w:name="_Hlk197125685"/>
             <w:proofErr w:type="spellStart"/>
             <w:r>
               <w:rPr>
@@ -15205,7 +15069,7 @@
         </w:tc>
       </w:tr>
     </w:tbl>
-    <w:bookmarkEnd w:id="11"/>
+    <w:bookmarkEnd w:id="10"/>
     <w:p>
       <w:pPr>
         <w:pBdr>
@@ -16351,6 +16215,37 @@
         </w:rPr>
         <w:t xml:space="preserve">[1] </w:t>
       </w:r>
+      <w:hyperlink r:id="rId11" w:history="1">
+        <w:r>
+          <w:rPr>
+            <w:rStyle w:val="Hyperlink"/>
+            <w:rFonts w:ascii="Times New Roman" w:eastAsia="Times New Roman" w:hAnsi="Times New Roman" w:cs="Times New Roman"/>
+            <w:color w:val="0000FF"/>
+            <w:kern w:val="0"/>
+            <w:lang w:val="lv-LV"/>
+            <w14:ligatures w14:val="none"/>
+          </w:rPr>
+          <w:t>https://myrobot.ru/stepbystep/mc_architecture.php</w:t>
+        </w:r>
+      </w:hyperlink>
+    </w:p>
+    <w:p>
+      <w:pPr>
+        <w:spacing w:before="120" w:after="0" w:line="360" w:lineRule="auto"/>
+        <w:ind w:left="419" w:hanging="357"/>
+        <w:jc w:val="both"/>
+        <w:rPr>
+          <w:rFonts w:ascii="Times New Roman" w:hAnsi="Times New Roman" w:cs="Times New Roman"/>
+          <w:lang w:val="lv-LV"/>
+        </w:rPr>
+      </w:pPr>
+      <w:r>
+        <w:rPr>
+          <w:rFonts w:ascii="Times New Roman" w:hAnsi="Times New Roman" w:cs="Times New Roman"/>
+          <w:lang w:val="lv-LV"/>
+        </w:rPr>
+        <w:t xml:space="preserve">[2] </w:t>
+      </w:r>
       <w:hyperlink r:id="rId12" w:history="1">
         <w:r>
           <w:rPr>
@@ -16361,29 +16256,7 @@
             <w:lang w:val="lv-LV"/>
             <w14:ligatures w14:val="none"/>
           </w:rPr>
-          <w:t>https://myrobot.ru/stepby</w:t>
-        </w:r>
-        <w:r>
-          <w:rPr>
-            <w:rStyle w:val="Hyperlink"/>
-            <w:rFonts w:ascii="Times New Roman" w:eastAsia="Times New Roman" w:hAnsi="Times New Roman" w:cs="Times New Roman"/>
-            <w:color w:val="0000FF"/>
-            <w:kern w:val="0"/>
-            <w:lang w:val="lv-LV"/>
-            <w14:ligatures w14:val="none"/>
-          </w:rPr>
-          <w:t>s</w:t>
-        </w:r>
-        <w:r>
-          <w:rPr>
-            <w:rStyle w:val="Hyperlink"/>
-            <w:rFonts w:ascii="Times New Roman" w:eastAsia="Times New Roman" w:hAnsi="Times New Roman" w:cs="Times New Roman"/>
-            <w:color w:val="0000FF"/>
-            <w:kern w:val="0"/>
-            <w:lang w:val="lv-LV"/>
-            <w14:ligatures w14:val="none"/>
-          </w:rPr>
-          <w:t>tep/mc_architecture.php</w:t>
+          <w:t>https://ww1.microchip.com/downloads/en/DeviceDoc/en590320.pdf</w:t>
         </w:r>
       </w:hyperlink>
     </w:p>
@@ -16402,62 +16275,9 @@
           <w:rFonts w:ascii="Times New Roman" w:hAnsi="Times New Roman" w:cs="Times New Roman"/>
           <w:lang w:val="lv-LV"/>
         </w:rPr>
-        <w:t xml:space="preserve">[2] </w:t>
+        <w:t xml:space="preserve">[3] </w:t>
       </w:r>
       <w:hyperlink r:id="rId13" w:history="1">
-        <w:r>
-          <w:rPr>
-            <w:rStyle w:val="Hyperlink"/>
-            <w:rFonts w:ascii="Times New Roman" w:eastAsia="Times New Roman" w:hAnsi="Times New Roman" w:cs="Times New Roman"/>
-            <w:color w:val="0000FF"/>
-            <w:kern w:val="0"/>
-            <w:lang w:val="lv-LV"/>
-            <w14:ligatures w14:val="none"/>
-          </w:rPr>
-          <w:t>https://ww1.mi</w:t>
-        </w:r>
-        <w:r>
-          <w:rPr>
-            <w:rStyle w:val="Hyperlink"/>
-            <w:rFonts w:ascii="Times New Roman" w:eastAsia="Times New Roman" w:hAnsi="Times New Roman" w:cs="Times New Roman"/>
-            <w:color w:val="0000FF"/>
-            <w:kern w:val="0"/>
-            <w:lang w:val="lv-LV"/>
-            <w14:ligatures w14:val="none"/>
-          </w:rPr>
-          <w:t>c</w:t>
-        </w:r>
-        <w:r>
-          <w:rPr>
-            <w:rStyle w:val="Hyperlink"/>
-            <w:rFonts w:ascii="Times New Roman" w:eastAsia="Times New Roman" w:hAnsi="Times New Roman" w:cs="Times New Roman"/>
-            <w:color w:val="0000FF"/>
-            <w:kern w:val="0"/>
-            <w:lang w:val="lv-LV"/>
-            <w14:ligatures w14:val="none"/>
-          </w:rPr>
-          <w:t>rochip.com/downloads/en/DeviceDoc/en590320.pdf</w:t>
-        </w:r>
-      </w:hyperlink>
-    </w:p>
-    <w:p>
-      <w:pPr>
-        <w:spacing w:before="120" w:after="0" w:line="360" w:lineRule="auto"/>
-        <w:ind w:left="419" w:hanging="357"/>
-        <w:jc w:val="both"/>
-        <w:rPr>
-          <w:rFonts w:ascii="Times New Roman" w:hAnsi="Times New Roman" w:cs="Times New Roman"/>
-          <w:lang w:val="lv-LV"/>
-        </w:rPr>
-      </w:pPr>
-      <w:r>
-        <w:rPr>
-          <w:rFonts w:ascii="Times New Roman" w:hAnsi="Times New Roman" w:cs="Times New Roman"/>
-          <w:lang w:val="lv-LV"/>
-        </w:rPr>
-        <w:t xml:space="preserve">[3] </w:t>
-      </w:r>
-      <w:hyperlink r:id="rId14" w:history="1">
         <w:r>
           <w:rPr>
             <w:rStyle w:val="Hyperlink"/>
@@ -16495,7 +16315,7 @@
         </w:rPr>
         <w:t xml:space="preserve"> </w:t>
       </w:r>
-      <w:hyperlink r:id="rId15" w:history="1">
+      <w:hyperlink r:id="rId14" w:history="1">
         <w:r>
           <w:rPr>
             <w:rStyle w:val="Hyperlink"/>
@@ -16533,7 +16353,7 @@
         </w:rPr>
         <w:t xml:space="preserve"> </w:t>
       </w:r>
-      <w:hyperlink r:id="rId16" w:history="1">
+      <w:hyperlink r:id="rId15" w:history="1">
         <w:r>
           <w:rPr>
             <w:rStyle w:val="Hyperlink"/>
@@ -16564,7 +16384,7 @@
         </w:rPr>
         <w:t xml:space="preserve">[6] </w:t>
       </w:r>
-      <w:hyperlink r:id="rId17" w:history="1">
+      <w:hyperlink r:id="rId16" w:history="1">
         <w:r>
           <w:rPr>
             <w:rStyle w:val="Hyperlink"/>
@@ -16602,7 +16422,7 @@
         </w:rPr>
         <w:t xml:space="preserve"> </w:t>
       </w:r>
-      <w:hyperlink r:id="rId18" w:history="1">
+      <w:hyperlink r:id="rId17" w:history="1">
         <w:r>
           <w:rPr>
             <w:rStyle w:val="Hyperlink"/>
@@ -16633,7 +16453,7 @@
         </w:rPr>
         <w:t xml:space="preserve">[8] </w:t>
       </w:r>
-      <w:hyperlink r:id="rId19" w:history="1">
+      <w:hyperlink r:id="rId18" w:history="1">
         <w:r>
           <w:rPr>
             <w:rStyle w:val="Hyperlink"/>
@@ -16664,7 +16484,7 @@
         </w:rPr>
         <w:t xml:space="preserve">[9] </w:t>
       </w:r>
-      <w:hyperlink r:id="rId20" w:history="1">
+      <w:hyperlink r:id="rId19" w:history="1">
         <w:r>
           <w:rPr>
             <w:rStyle w:val="Hyperlink"/>
@@ -16695,7 +16515,7 @@
         </w:rPr>
         <w:t xml:space="preserve">[10] </w:t>
       </w:r>
-      <w:hyperlink r:id="rId21" w:history="1">
+      <w:hyperlink r:id="rId20" w:history="1">
         <w:r>
           <w:rPr>
             <w:rStyle w:val="Hyperlink"/>
@@ -16730,7 +16550,7 @@
         </w:rPr>
         <w:t xml:space="preserve">[11 ] </w:t>
       </w:r>
-      <w:hyperlink r:id="rId22" w:history="1">
+      <w:hyperlink r:id="rId21" w:history="1">
         <w:r>
           <w:rPr>
             <w:rStyle w:val="Hyperlink"/>
@@ -16761,7 +16581,7 @@
         </w:rPr>
         <w:t xml:space="preserve">[12] </w:t>
       </w:r>
-      <w:hyperlink r:id="rId23" w:history="1">
+      <w:hyperlink r:id="rId22" w:history="1">
         <w:r>
           <w:rPr>
             <w:rStyle w:val="Hyperlink"/>
@@ -16866,6 +16686,35 @@
           <w:lang w:val="lv-LV" w:eastAsia="en-GB"/>
           <w14:ligatures w14:val="none"/>
         </w:rPr>
+        <w:sectPr>
+          <w:footerReference w:type="default" r:id="rId23"/>
+          <w:pgSz w:w="11906" w:h="16838" w:code="9"/>
+          <w:pgMar w:top="1134" w:right="1134" w:bottom="1134" w:left="1985" w:header="709" w:footer="709" w:gutter="0"/>
+          <w:cols w:space="708"/>
+          <w:docGrid w:linePitch="360"/>
+        </w:sectPr>
+      </w:pPr>
+    </w:p>
+    <w:p>
+      <w:pPr>
+        <w:pBdr>
+          <w:top w:val="nil"/>
+          <w:left w:val="nil"/>
+          <w:bottom w:val="nil"/>
+          <w:right w:val="nil"/>
+          <w:between w:val="nil"/>
+        </w:pBdr>
+        <w:spacing w:after="0" w:line="360" w:lineRule="auto"/>
+        <w:jc w:val="center"/>
+        <w:rPr>
+          <w:rFonts w:ascii="Times New Roman" w:eastAsia="Times New Roman" w:hAnsi="Times New Roman" w:cs="Times New Roman"/>
+          <w:b/>
+          <w:smallCaps/>
+          <w:color w:val="000000"/>
+          <w:kern w:val="0"/>
+          <w:lang w:val="lv-LV" w:eastAsia="en-GB"/>
+          <w14:ligatures w14:val="none"/>
+        </w:rPr>
       </w:pPr>
       <w:r>
         <w:rPr>
@@ -17469,6 +17318,7 @@
       </w:pPr>
     </w:p>
     <w:sectPr>
+      <w:footerReference w:type="default" r:id="rId24"/>
       <w:pgSz w:w="11906" w:h="16838" w:code="9"/>
       <w:pgMar w:top="1134" w:right="1134" w:bottom="1134" w:left="1985" w:header="709" w:footer="709" w:gutter="0"/>
       <w:cols w:space="708"/>
@@ -17478,46 +17328,145 @@
 </w:document>
 </file>
 
-<file path=word/comments.xml><?xml version="1.0" encoding="utf-8"?>
-<w:comments xmlns:wpc="http://schemas.microsoft.com/office/word/2010/wordprocessingCanvas" xmlns:cx="http://schemas.microsoft.com/office/drawing/2014/chartex" xmlns:cx1="http://schemas.microsoft.com/office/drawing/2015/9/8/chartex" xmlns:cx2="http://schemas.microsoft.com/office/drawing/2015/10/21/chartex" xmlns:cx3="http://schemas.microsoft.com/office/drawing/2016/5/9/chartex" xmlns:cx4="http://schemas.microsoft.com/office/drawing/2016/5/10/chartex" xmlns:cx5="http://schemas.microsoft.com/office/drawing/2016/5/11/chartex" xmlns:cx6="http://schemas.microsoft.com/office/drawing/2016/5/12/chartex" xmlns:cx7="http://schemas.microsoft.com/office/drawing/2016/5/13/chartex" xmlns:cx8="http://schemas.microsoft.com/office/drawing/2016/5/14/chartex" xmlns:mc="http://schemas.openxmlformats.org/markup-compatibility/2006" xmlns:aink="http://schemas.microsoft.com/office/drawing/2016/ink" xmlns:am3d="http://schemas.microsoft.com/office/drawing/2017/model3d" xmlns:o="urn:schemas-microsoft-com:office:office" xmlns:oel="http://schemas.microsoft.com/office/2019/extlst" xmlns:r="http://schemas.openxmlformats.org/officeDocument/2006/relationships" xmlns:m="http://schemas.openxmlformats.org/officeDocument/2006/math" xmlns:v="urn:schemas-microsoft-com:vml" xmlns:wp14="http://schemas.microsoft.com/office/word/2010/wordprocessingDrawing" xmlns:wp="http://schemas.openxmlformats.org/drawingml/2006/wordprocessingDrawing" xmlns:w10="urn:schemas-microsoft-com:office:word" xmlns:w="http://schemas.openxmlformats.org/wordprocessingml/2006/main" xmlns:w14="http://schemas.microsoft.com/office/word/2010/wordml" xmlns:w15="http://schemas.microsoft.com/office/word/2012/wordml" xmlns:w16cex="http://schemas.microsoft.com/office/word/2018/wordml/cex" xmlns:w16cid="http://schemas.microsoft.com/office/word/2016/wordml/cid" xmlns:w16="http://schemas.microsoft.com/office/word/2018/wordml" xmlns:w16du="http://schemas.microsoft.com/office/word/2023/wordml/word16du" xmlns:w16sdtdh="http://schemas.microsoft.com/office/word/2020/wordml/sdtdatahash" xmlns:w16sdtfl="http://schemas.microsoft.com/office/word/2024/wordml/sdtformatlock" xmlns:w16se="http://schemas.microsoft.com/office/word/2015/wordml/symex" xmlns:wpg="http://schemas.microsoft.com/office/word/2010/wordprocessingGroup" xmlns:wpi="http://schemas.microsoft.com/office/word/2010/wordprocessingInk" xmlns:wne="http://schemas.microsoft.com/office/word/2006/wordml" xmlns:wps="http://schemas.microsoft.com/office/word/2010/wordprocessingShape" mc:Ignorable="w14 w15 w16se w16cid w16 w16cex w16sdtdh w16sdtfl w16du wp14">
-  <w:comment w:id="6" w:author="Anatolijs Koļesņevs" w:date="2025-05-07T01:43:00Z" w:initials="AK">
-    <w:p>
-      <w:pPr>
-        <w:pStyle w:val="CommentText"/>
-      </w:pPr>
-      <w:r>
-        <w:rPr>
-          <w:rStyle w:val="CommentReference"/>
-        </w:rPr>
-        <w:annotationRef/>
-      </w:r>
-      <w:r>
-        <w:rPr>
-          <w:lang w:val="lv-LV"/>
-        </w:rPr>
-        <w:t>Ieviest vēl citus šablonus</w:t>
-      </w:r>
-    </w:p>
-  </w:comment>
-</w:comments>
+<file path=word/endnotes.xml><?xml version="1.0" encoding="utf-8"?>
+<w:endnotes xmlns:wpc="http://schemas.microsoft.com/office/word/2010/wordprocessingCanvas" xmlns:cx="http://schemas.microsoft.com/office/drawing/2014/chartex" xmlns:cx1="http://schemas.microsoft.com/office/drawing/2015/9/8/chartex" xmlns:cx2="http://schemas.microsoft.com/office/drawing/2015/10/21/chartex" xmlns:cx3="http://schemas.microsoft.com/office/drawing/2016/5/9/chartex" xmlns:cx4="http://schemas.microsoft.com/office/drawing/2016/5/10/chartex" xmlns:cx5="http://schemas.microsoft.com/office/drawing/2016/5/11/chartex" xmlns:cx6="http://schemas.microsoft.com/office/drawing/2016/5/12/chartex" xmlns:cx7="http://schemas.microsoft.com/office/drawing/2016/5/13/chartex" xmlns:cx8="http://schemas.microsoft.com/office/drawing/2016/5/14/chartex" xmlns:mc="http://schemas.openxmlformats.org/markup-compatibility/2006" xmlns:aink="http://schemas.microsoft.com/office/drawing/2016/ink" xmlns:am3d="http://schemas.microsoft.com/office/drawing/2017/model3d" xmlns:o="urn:schemas-microsoft-com:office:office" xmlns:oel="http://schemas.microsoft.com/office/2019/extlst" xmlns:r="http://schemas.openxmlformats.org/officeDocument/2006/relationships" xmlns:m="http://schemas.openxmlformats.org/officeDocument/2006/math" xmlns:v="urn:schemas-microsoft-com:vml" xmlns:wp14="http://schemas.microsoft.com/office/word/2010/wordprocessingDrawing" xmlns:wp="http://schemas.openxmlformats.org/drawingml/2006/wordprocessingDrawing" xmlns:w10="urn:schemas-microsoft-com:office:word" xmlns:w="http://schemas.openxmlformats.org/wordprocessingml/2006/main" xmlns:w14="http://schemas.microsoft.com/office/word/2010/wordml" xmlns:w15="http://schemas.microsoft.com/office/word/2012/wordml" xmlns:w16cex="http://schemas.microsoft.com/office/word/2018/wordml/cex" xmlns:w16cid="http://schemas.microsoft.com/office/word/2016/wordml/cid" xmlns:w16="http://schemas.microsoft.com/office/word/2018/wordml" xmlns:w16du="http://schemas.microsoft.com/office/word/2023/wordml/word16du" xmlns:w16sdtdh="http://schemas.microsoft.com/office/word/2020/wordml/sdtdatahash" xmlns:w16sdtfl="http://schemas.microsoft.com/office/word/2024/wordml/sdtformatlock" xmlns:w16se="http://schemas.microsoft.com/office/word/2015/wordml/symex" xmlns:wpg="http://schemas.microsoft.com/office/word/2010/wordprocessingGroup" xmlns:wpi="http://schemas.microsoft.com/office/word/2010/wordprocessingInk" xmlns:wne="http://schemas.microsoft.com/office/word/2006/wordml" xmlns:wps="http://schemas.microsoft.com/office/word/2010/wordprocessingShape" mc:Ignorable="w14 w15 w16se w16cid w16 w16cex w16sdtdh w16sdtfl w16du wp14">
+  <w:endnote w:type="separator" w:id="-1">
+    <w:p>
+      <w:pPr>
+        <w:spacing w:after="0" w:line="240" w:lineRule="auto"/>
+      </w:pPr>
+      <w:r>
+        <w:separator/>
+      </w:r>
+    </w:p>
+  </w:endnote>
+  <w:endnote w:type="continuationSeparator" w:id="0">
+    <w:p>
+      <w:pPr>
+        <w:spacing w:after="0" w:line="240" w:lineRule="auto"/>
+      </w:pPr>
+      <w:r>
+        <w:continuationSeparator/>
+      </w:r>
+    </w:p>
+  </w:endnote>
+</w:endnotes>
 </file>
 
-<file path=word/commentsExtended.xml><?xml version="1.0" encoding="utf-8"?>
-<w15:commentsEx xmlns:wpc="http://schemas.microsoft.com/office/word/2010/wordprocessingCanvas" xmlns:cx="http://schemas.microsoft.com/office/drawing/2014/chartex" xmlns:cx1="http://schemas.microsoft.com/office/drawing/2015/9/8/chartex" xmlns:cx2="http://schemas.microsoft.com/office/drawing/2015/10/21/chartex" xmlns:cx3="http://schemas.microsoft.com/office/drawing/2016/5/9/chartex" xmlns:cx4="http://schemas.microsoft.com/office/drawing/2016/5/10/chartex" xmlns:cx5="http://schemas.microsoft.com/office/drawing/2016/5/11/chartex" xmlns:cx6="http://schemas.microsoft.com/office/drawing/2016/5/12/chartex" xmlns:cx7="http://schemas.microsoft.com/office/drawing/2016/5/13/chartex" xmlns:cx8="http://schemas.microsoft.com/office/drawing/2016/5/14/chartex" xmlns:mc="http://schemas.openxmlformats.org/markup-compatibility/2006" xmlns:aink="http://schemas.microsoft.com/office/drawing/2016/ink" xmlns:am3d="http://schemas.microsoft.com/office/drawing/2017/model3d" xmlns:o="urn:schemas-microsoft-com:office:office" xmlns:oel="http://schemas.microsoft.com/office/2019/extlst" xmlns:r="http://schemas.openxmlformats.org/officeDocument/2006/relationships" xmlns:m="http://schemas.openxmlformats.org/officeDocument/2006/math" xmlns:v="urn:schemas-microsoft-com:vml" xmlns:wp14="http://schemas.microsoft.com/office/word/2010/wordprocessingDrawing" xmlns:wp="http://schemas.openxmlformats.org/drawingml/2006/wordprocessingDrawing" xmlns:w10="urn:schemas-microsoft-com:office:word" xmlns:w="http://schemas.openxmlformats.org/wordprocessingml/2006/main" xmlns:w14="http://schemas.microsoft.com/office/word/2010/wordml" xmlns:w15="http://schemas.microsoft.com/office/word/2012/wordml" xmlns:w16cex="http://schemas.microsoft.com/office/word/2018/wordml/cex" xmlns:w16cid="http://schemas.microsoft.com/office/word/2016/wordml/cid" xmlns:w16="http://schemas.microsoft.com/office/word/2018/wordml" xmlns:w16du="http://schemas.microsoft.com/office/word/2023/wordml/word16du" xmlns:w16sdtdh="http://schemas.microsoft.com/office/word/2020/wordml/sdtdatahash" xmlns:w16sdtfl="http://schemas.microsoft.com/office/word/2024/wordml/sdtformatlock" xmlns:w16se="http://schemas.microsoft.com/office/word/2015/wordml/symex" xmlns:wpg="http://schemas.microsoft.com/office/word/2010/wordprocessingGroup" xmlns:wpi="http://schemas.microsoft.com/office/word/2010/wordprocessingInk" xmlns:wne="http://schemas.microsoft.com/office/word/2006/wordml" xmlns:wps="http://schemas.microsoft.com/office/word/2010/wordprocessingShape" mc:Ignorable="w14 w15 w16se w16cid w16 w16cex w16sdtdh w16sdtfl w16du wp14">
-  <w15:commentEx w15:paraId="231B3020" w15:done="0"/>
-</w15:commentsEx>
+<file path=word/footer1.xml><?xml version="1.0" encoding="utf-8"?>
+<w:ftr xmlns:wpc="http://schemas.microsoft.com/office/word/2010/wordprocessingCanvas" xmlns:cx="http://schemas.microsoft.com/office/drawing/2014/chartex" xmlns:cx1="http://schemas.microsoft.com/office/drawing/2015/9/8/chartex" xmlns:cx2="http://schemas.microsoft.com/office/drawing/2015/10/21/chartex" xmlns:cx3="http://schemas.microsoft.com/office/drawing/2016/5/9/chartex" xmlns:cx4="http://schemas.microsoft.com/office/drawing/2016/5/10/chartex" xmlns:cx5="http://schemas.microsoft.com/office/drawing/2016/5/11/chartex" xmlns:cx6="http://schemas.microsoft.com/office/drawing/2016/5/12/chartex" xmlns:cx7="http://schemas.microsoft.com/office/drawing/2016/5/13/chartex" xmlns:cx8="http://schemas.microsoft.com/office/drawing/2016/5/14/chartex" xmlns:mc="http://schemas.openxmlformats.org/markup-compatibility/2006" xmlns:aink="http://schemas.microsoft.com/office/drawing/2016/ink" xmlns:am3d="http://schemas.microsoft.com/office/drawing/2017/model3d" xmlns:o="urn:schemas-microsoft-com:office:office" xmlns:oel="http://schemas.microsoft.com/office/2019/extlst" xmlns:r="http://schemas.openxmlformats.org/officeDocument/2006/relationships" xmlns:m="http://schemas.openxmlformats.org/officeDocument/2006/math" xmlns:v="urn:schemas-microsoft-com:vml" xmlns:wp14="http://schemas.microsoft.com/office/word/2010/wordprocessingDrawing" xmlns:wp="http://schemas.openxmlformats.org/drawingml/2006/wordprocessingDrawing" xmlns:w10="urn:schemas-microsoft-com:office:word" xmlns:w="http://schemas.openxmlformats.org/wordprocessingml/2006/main" xmlns:w14="http://schemas.microsoft.com/office/word/2010/wordml" xmlns:w15="http://schemas.microsoft.com/office/word/2012/wordml" xmlns:w16cex="http://schemas.microsoft.com/office/word/2018/wordml/cex" xmlns:w16cid="http://schemas.microsoft.com/office/word/2016/wordml/cid" xmlns:w16="http://schemas.microsoft.com/office/word/2018/wordml" xmlns:w16du="http://schemas.microsoft.com/office/word/2023/wordml/word16du" xmlns:w16sdtdh="http://schemas.microsoft.com/office/word/2020/wordml/sdtdatahash" xmlns:w16sdtfl="http://schemas.microsoft.com/office/word/2024/wordml/sdtformatlock" xmlns:w16se="http://schemas.microsoft.com/office/word/2015/wordml/symex" xmlns:wpg="http://schemas.microsoft.com/office/word/2010/wordprocessingGroup" xmlns:wpi="http://schemas.microsoft.com/office/word/2010/wordprocessingInk" xmlns:wne="http://schemas.microsoft.com/office/word/2006/wordml" xmlns:wps="http://schemas.microsoft.com/office/word/2010/wordprocessingShape" mc:Ignorable="w14 w15 w16se w16cid w16 w16cex w16sdtdh w16sdtfl w16du wp14">
+  <w:p>
+    <w:pPr>
+      <w:pStyle w:val="Footer"/>
+      <w:jc w:val="right"/>
+      <w:rPr>
+        <w:rFonts w:ascii="Times New Roman" w:hAnsi="Times New Roman" w:cs="Times New Roman"/>
+      </w:rPr>
+    </w:pPr>
+  </w:p>
+</w:ftr>
 </file>
 
-<file path=word/commentsExtensible.xml><?xml version="1.0" encoding="utf-8"?>
-<w16cex:commentsExtensible xmlns:wpc="http://schemas.microsoft.com/office/word/2010/wordprocessingCanvas" xmlns:cx="http://schemas.microsoft.com/office/drawing/2014/chartex" xmlns:cx1="http://schemas.microsoft.com/office/drawing/2015/9/8/chartex" xmlns:cx2="http://schemas.microsoft.com/office/drawing/2015/10/21/chartex" xmlns:cx3="http://schemas.microsoft.com/office/drawing/2016/5/9/chartex" xmlns:cx4="http://schemas.microsoft.com/office/drawing/2016/5/10/chartex" xmlns:cx5="http://schemas.microsoft.com/office/drawing/2016/5/11/chartex" xmlns:cx6="http://schemas.microsoft.com/office/drawing/2016/5/12/chartex" xmlns:cx7="http://schemas.microsoft.com/office/drawing/2016/5/13/chartex" xmlns:cx8="http://schemas.microsoft.com/office/drawing/2016/5/14/chartex" xmlns:cr="http://schemas.microsoft.com/office/comments/2020/reactions" xmlns:mc="http://schemas.openxmlformats.org/markup-compatibility/2006" xmlns:aink="http://schemas.microsoft.com/office/drawing/2016/ink" xmlns:am3d="http://schemas.microsoft.com/office/drawing/2017/model3d" xmlns:o="urn:schemas-microsoft-com:office:office" xmlns:oel="http://schemas.microsoft.com/office/2019/extlst" xmlns:r="http://schemas.openxmlformats.org/officeDocument/2006/relationships" xmlns:m="http://schemas.openxmlformats.org/officeDocument/2006/math" xmlns:v="urn:schemas-microsoft-com:vml" xmlns:wp14="http://schemas.microsoft.com/office/word/2010/wordprocessingDrawing" xmlns:wp="http://schemas.openxmlformats.org/drawingml/2006/wordprocessingDrawing" xmlns:w10="urn:schemas-microsoft-com:office:word" xmlns:w="http://schemas.openxmlformats.org/wordprocessingml/2006/main" xmlns:w14="http://schemas.microsoft.com/office/word/2010/wordml" xmlns:w15="http://schemas.microsoft.com/office/word/2012/wordml" xmlns:w16cex="http://schemas.microsoft.com/office/word/2018/wordml/cex" xmlns:w16cid="http://schemas.microsoft.com/office/word/2016/wordml/cid" xmlns:w16="http://schemas.microsoft.com/office/word/2018/wordml" xmlns:w16du="http://schemas.microsoft.com/office/word/2023/wordml/word16du" xmlns:w16sdtdh="http://schemas.microsoft.com/office/word/2020/wordml/sdtdatahash" xmlns:w16sdtfl="http://schemas.microsoft.com/office/word/2024/wordml/sdtformatlock" xmlns:w16se="http://schemas.microsoft.com/office/word/2015/wordml/symex" xmlns:wpg="http://schemas.microsoft.com/office/word/2010/wordprocessingGroup" xmlns:wpi="http://schemas.microsoft.com/office/word/2010/wordprocessingInk" xmlns:wne="http://schemas.microsoft.com/office/word/2006/wordml" xmlns:wps="http://schemas.microsoft.com/office/word/2010/wordprocessingShape" mc:Ignorable="w14 w15 w16se w16cid w16 w16cex w16sdtdh w16sdtfl cr w16du wp14">
-  <w16cex:commentExtensible w16cex:durableId="3DEE2B05" w16cex:dateUtc="2025-05-06T22:43:00Z"/>
-</w16cex:commentsExtensible>
+<file path=word/footer2.xml><?xml version="1.0" encoding="utf-8"?>
+<w:ftr xmlns:wpc="http://schemas.microsoft.com/office/word/2010/wordprocessingCanvas" xmlns:cx="http://schemas.microsoft.com/office/drawing/2014/chartex" xmlns:cx1="http://schemas.microsoft.com/office/drawing/2015/9/8/chartex" xmlns:cx2="http://schemas.microsoft.com/office/drawing/2015/10/21/chartex" xmlns:cx3="http://schemas.microsoft.com/office/drawing/2016/5/9/chartex" xmlns:cx4="http://schemas.microsoft.com/office/drawing/2016/5/10/chartex" xmlns:cx5="http://schemas.microsoft.com/office/drawing/2016/5/11/chartex" xmlns:cx6="http://schemas.microsoft.com/office/drawing/2016/5/12/chartex" xmlns:cx7="http://schemas.microsoft.com/office/drawing/2016/5/13/chartex" xmlns:cx8="http://schemas.microsoft.com/office/drawing/2016/5/14/chartex" xmlns:mc="http://schemas.openxmlformats.org/markup-compatibility/2006" xmlns:aink="http://schemas.microsoft.com/office/drawing/2016/ink" xmlns:am3d="http://schemas.microsoft.com/office/drawing/2017/model3d" xmlns:o="urn:schemas-microsoft-com:office:office" xmlns:oel="http://schemas.microsoft.com/office/2019/extlst" xmlns:r="http://schemas.openxmlformats.org/officeDocument/2006/relationships" xmlns:m="http://schemas.openxmlformats.org/officeDocument/2006/math" xmlns:v="urn:schemas-microsoft-com:vml" xmlns:wp14="http://schemas.microsoft.com/office/word/2010/wordprocessingDrawing" xmlns:wp="http://schemas.openxmlformats.org/drawingml/2006/wordprocessingDrawing" xmlns:w10="urn:schemas-microsoft-com:office:word" xmlns:w="http://schemas.openxmlformats.org/wordprocessingml/2006/main" xmlns:w14="http://schemas.microsoft.com/office/word/2010/wordml" xmlns:w15="http://schemas.microsoft.com/office/word/2012/wordml" xmlns:w16cex="http://schemas.microsoft.com/office/word/2018/wordml/cex" xmlns:w16cid="http://schemas.microsoft.com/office/word/2016/wordml/cid" xmlns:w16="http://schemas.microsoft.com/office/word/2018/wordml" xmlns:w16du="http://schemas.microsoft.com/office/word/2023/wordml/word16du" xmlns:w16sdtdh="http://schemas.microsoft.com/office/word/2020/wordml/sdtdatahash" xmlns:w16sdtfl="http://schemas.microsoft.com/office/word/2024/wordml/sdtformatlock" xmlns:w16se="http://schemas.microsoft.com/office/word/2015/wordml/symex" xmlns:wpg="http://schemas.microsoft.com/office/word/2010/wordprocessingGroup" xmlns:wpi="http://schemas.microsoft.com/office/word/2010/wordprocessingInk" xmlns:wne="http://schemas.microsoft.com/office/word/2006/wordml" xmlns:wps="http://schemas.microsoft.com/office/word/2010/wordprocessingShape" mc:Ignorable="w14 w15 w16se w16cid w16 w16cex w16sdtdh w16sdtfl w16du wp14">
+  <w:sdt>
+    <w:sdtPr>
+      <w:id w:val="1071083323"/>
+      <w:docPartObj>
+        <w:docPartGallery w:val="Page Numbers (Bottom of Page)"/>
+        <w:docPartUnique/>
+      </w:docPartObj>
+    </w:sdtPr>
+    <w:sdtEndPr>
+      <w:rPr>
+        <w:rFonts w:ascii="Times New Roman" w:hAnsi="Times New Roman" w:cs="Times New Roman"/>
+        <w:noProof/>
+      </w:rPr>
+    </w:sdtEndPr>
+    <w:sdtContent>
+      <w:p>
+        <w:pPr>
+          <w:pStyle w:val="Footer"/>
+          <w:jc w:val="right"/>
+          <w:rPr>
+            <w:rFonts w:ascii="Times New Roman" w:hAnsi="Times New Roman" w:cs="Times New Roman"/>
+          </w:rPr>
+        </w:pPr>
+        <w:r>
+          <w:rPr>
+            <w:rFonts w:ascii="Times New Roman" w:hAnsi="Times New Roman" w:cs="Times New Roman"/>
+          </w:rPr>
+          <w:fldChar w:fldCharType="begin"/>
+        </w:r>
+        <w:r>
+          <w:rPr>
+            <w:rFonts w:ascii="Times New Roman" w:hAnsi="Times New Roman" w:cs="Times New Roman"/>
+          </w:rPr>
+          <w:instrText xml:space="preserve"> PAGE   \* MERGEFORMAT </w:instrText>
+        </w:r>
+        <w:r>
+          <w:rPr>
+            <w:rFonts w:ascii="Times New Roman" w:hAnsi="Times New Roman" w:cs="Times New Roman"/>
+          </w:rPr>
+          <w:fldChar w:fldCharType="separate"/>
+        </w:r>
+        <w:r>
+          <w:rPr>
+            <w:rFonts w:ascii="Times New Roman" w:hAnsi="Times New Roman" w:cs="Times New Roman"/>
+            <w:noProof/>
+          </w:rPr>
+          <w:t>2</w:t>
+        </w:r>
+        <w:r>
+          <w:rPr>
+            <w:rFonts w:ascii="Times New Roman" w:hAnsi="Times New Roman" w:cs="Times New Roman"/>
+            <w:noProof/>
+          </w:rPr>
+          <w:fldChar w:fldCharType="end"/>
+        </w:r>
+      </w:p>
+    </w:sdtContent>
+  </w:sdt>
+</w:ftr>
 </file>
 
-<file path=word/commentsIds.xml><?xml version="1.0" encoding="utf-8"?>
-<w16cid:commentsIds xmlns:wpc="http://schemas.microsoft.com/office/word/2010/wordprocessingCanvas" xmlns:cx="http://schemas.microsoft.com/office/drawing/2014/chartex" xmlns:cx1="http://schemas.microsoft.com/office/drawing/2015/9/8/chartex" xmlns:cx2="http://schemas.microsoft.com/office/drawing/2015/10/21/chartex" xmlns:cx3="http://schemas.microsoft.com/office/drawing/2016/5/9/chartex" xmlns:cx4="http://schemas.microsoft.com/office/drawing/2016/5/10/chartex" xmlns:cx5="http://schemas.microsoft.com/office/drawing/2016/5/11/chartex" xmlns:cx6="http://schemas.microsoft.com/office/drawing/2016/5/12/chartex" xmlns:cx7="http://schemas.microsoft.com/office/drawing/2016/5/13/chartex" xmlns:cx8="http://schemas.microsoft.com/office/drawing/2016/5/14/chartex" xmlns:mc="http://schemas.openxmlformats.org/markup-compatibility/2006" xmlns:aink="http://schemas.microsoft.com/office/drawing/2016/ink" xmlns:am3d="http://schemas.microsoft.com/office/drawing/2017/model3d" xmlns:o="urn:schemas-microsoft-com:office:office" xmlns:oel="http://schemas.microsoft.com/office/2019/extlst" xmlns:r="http://schemas.openxmlformats.org/officeDocument/2006/relationships" xmlns:m="http://schemas.openxmlformats.org/officeDocument/2006/math" xmlns:v="urn:schemas-microsoft-com:vml" xmlns:wp14="http://schemas.microsoft.com/office/word/2010/wordprocessingDrawing" xmlns:wp="http://schemas.openxmlformats.org/drawingml/2006/wordprocessingDrawing" xmlns:w10="urn:schemas-microsoft-com:office:word" xmlns:w="http://schemas.openxmlformats.org/wordprocessingml/2006/main" xmlns:w14="http://schemas.microsoft.com/office/word/2010/wordml" xmlns:w15="http://schemas.microsoft.com/office/word/2012/wordml" xmlns:w16cex="http://schemas.microsoft.com/office/word/2018/wordml/cex" xmlns:w16cid="http://schemas.microsoft.com/office/word/2016/wordml/cid" xmlns:w16="http://schemas.microsoft.com/office/word/2018/wordml" xmlns:w16du="http://schemas.microsoft.com/office/word/2023/wordml/word16du" xmlns:w16sdtdh="http://schemas.microsoft.com/office/word/2020/wordml/sdtdatahash" xmlns:w16sdtfl="http://schemas.microsoft.com/office/word/2024/wordml/sdtformatlock" xmlns:w16se="http://schemas.microsoft.com/office/word/2015/wordml/symex" xmlns:wpg="http://schemas.microsoft.com/office/word/2010/wordprocessingGroup" xmlns:wpi="http://schemas.microsoft.com/office/word/2010/wordprocessingInk" xmlns:wne="http://schemas.microsoft.com/office/word/2006/wordml" xmlns:wps="http://schemas.microsoft.com/office/word/2010/wordprocessingShape" mc:Ignorable="w14 w15 w16se w16cid w16 w16cex w16sdtdh w16sdtfl w16du wp14">
-  <w16cid:commentId w16cid:paraId="231B3020" w16cid:durableId="3DEE2B05"/>
-</w16cid:commentsIds>
+<file path=word/footer3.xml><?xml version="1.0" encoding="utf-8"?>
+<w:ftr xmlns:wpc="http://schemas.microsoft.com/office/word/2010/wordprocessingCanvas" xmlns:cx="http://schemas.microsoft.com/office/drawing/2014/chartex" xmlns:cx1="http://schemas.microsoft.com/office/drawing/2015/9/8/chartex" xmlns:cx2="http://schemas.microsoft.com/office/drawing/2015/10/21/chartex" xmlns:cx3="http://schemas.microsoft.com/office/drawing/2016/5/9/chartex" xmlns:cx4="http://schemas.microsoft.com/office/drawing/2016/5/10/chartex" xmlns:cx5="http://schemas.microsoft.com/office/drawing/2016/5/11/chartex" xmlns:cx6="http://schemas.microsoft.com/office/drawing/2016/5/12/chartex" xmlns:cx7="http://schemas.microsoft.com/office/drawing/2016/5/13/chartex" xmlns:cx8="http://schemas.microsoft.com/office/drawing/2016/5/14/chartex" xmlns:mc="http://schemas.openxmlformats.org/markup-compatibility/2006" xmlns:aink="http://schemas.microsoft.com/office/drawing/2016/ink" xmlns:am3d="http://schemas.microsoft.com/office/drawing/2017/model3d" xmlns:o="urn:schemas-microsoft-com:office:office" xmlns:oel="http://schemas.microsoft.com/office/2019/extlst" xmlns:r="http://schemas.openxmlformats.org/officeDocument/2006/relationships" xmlns:m="http://schemas.openxmlformats.org/officeDocument/2006/math" xmlns:v="urn:schemas-microsoft-com:vml" xmlns:wp14="http://schemas.microsoft.com/office/word/2010/wordprocessingDrawing" xmlns:wp="http://schemas.openxmlformats.org/drawingml/2006/wordprocessingDrawing" xmlns:w10="urn:schemas-microsoft-com:office:word" xmlns:w="http://schemas.openxmlformats.org/wordprocessingml/2006/main" xmlns:w14="http://schemas.microsoft.com/office/word/2010/wordml" xmlns:w15="http://schemas.microsoft.com/office/word/2012/wordml" xmlns:w16cex="http://schemas.microsoft.com/office/word/2018/wordml/cex" xmlns:w16cid="http://schemas.microsoft.com/office/word/2016/wordml/cid" xmlns:w16="http://schemas.microsoft.com/office/word/2018/wordml" xmlns:w16du="http://schemas.microsoft.com/office/word/2023/wordml/word16du" xmlns:w16sdtdh="http://schemas.microsoft.com/office/word/2020/wordml/sdtdatahash" xmlns:w16sdtfl="http://schemas.microsoft.com/office/word/2024/wordml/sdtformatlock" xmlns:w16se="http://schemas.microsoft.com/office/word/2015/wordml/symex" xmlns:wpg="http://schemas.microsoft.com/office/word/2010/wordprocessingGroup" xmlns:wpi="http://schemas.microsoft.com/office/word/2010/wordprocessingInk" xmlns:wne="http://schemas.microsoft.com/office/word/2006/wordml" xmlns:wps="http://schemas.microsoft.com/office/word/2010/wordprocessingShape" mc:Ignorable="w14 w15 w16se w16cid w16 w16cex w16sdtdh w16sdtfl w16du wp14">
+  <w:p>
+    <w:pPr>
+      <w:pStyle w:val="Footer"/>
+      <w:jc w:val="right"/>
+      <w:rPr>
+        <w:rFonts w:ascii="Times New Roman" w:hAnsi="Times New Roman" w:cs="Times New Roman"/>
+      </w:rPr>
+    </w:pPr>
+  </w:p>
+</w:ftr>
+</file>
+
+<file path=word/footnotes.xml><?xml version="1.0" encoding="utf-8"?>
+<w:footnotes xmlns:wpc="http://schemas.microsoft.com/office/word/2010/wordprocessingCanvas" xmlns:cx="http://schemas.microsoft.com/office/drawing/2014/chartex" xmlns:cx1="http://schemas.microsoft.com/office/drawing/2015/9/8/chartex" xmlns:cx2="http://schemas.microsoft.com/office/drawing/2015/10/21/chartex" xmlns:cx3="http://schemas.microsoft.com/office/drawing/2016/5/9/chartex" xmlns:cx4="http://schemas.microsoft.com/office/drawing/2016/5/10/chartex" xmlns:cx5="http://schemas.microsoft.com/office/drawing/2016/5/11/chartex" xmlns:cx6="http://schemas.microsoft.com/office/drawing/2016/5/12/chartex" xmlns:cx7="http://schemas.microsoft.com/office/drawing/2016/5/13/chartex" xmlns:cx8="http://schemas.microsoft.com/office/drawing/2016/5/14/chartex" xmlns:mc="http://schemas.openxmlformats.org/markup-compatibility/2006" xmlns:aink="http://schemas.microsoft.com/office/drawing/2016/ink" xmlns:am3d="http://schemas.microsoft.com/office/drawing/2017/model3d" xmlns:o="urn:schemas-microsoft-com:office:office" xmlns:oel="http://schemas.microsoft.com/office/2019/extlst" xmlns:r="http://schemas.openxmlformats.org/officeDocument/2006/relationships" xmlns:m="http://schemas.openxmlformats.org/officeDocument/2006/math" xmlns:v="urn:schemas-microsoft-com:vml" xmlns:wp14="http://schemas.microsoft.com/office/word/2010/wordprocessingDrawing" xmlns:wp="http://schemas.openxmlformats.org/drawingml/2006/wordprocessingDrawing" xmlns:w10="urn:schemas-microsoft-com:office:word" xmlns:w="http://schemas.openxmlformats.org/wordprocessingml/2006/main" xmlns:w14="http://schemas.microsoft.com/office/word/2010/wordml" xmlns:w15="http://schemas.microsoft.com/office/word/2012/wordml" xmlns:w16cex="http://schemas.microsoft.com/office/word/2018/wordml/cex" xmlns:w16cid="http://schemas.microsoft.com/office/word/2016/wordml/cid" xmlns:w16="http://schemas.microsoft.com/office/word/2018/wordml" xmlns:w16du="http://schemas.microsoft.com/office/word/2023/wordml/word16du" xmlns:w16sdtdh="http://schemas.microsoft.com/office/word/2020/wordml/sdtdatahash" xmlns:w16sdtfl="http://schemas.microsoft.com/office/word/2024/wordml/sdtformatlock" xmlns:w16se="http://schemas.microsoft.com/office/word/2015/wordml/symex" xmlns:wpg="http://schemas.microsoft.com/office/word/2010/wordprocessingGroup" xmlns:wpi="http://schemas.microsoft.com/office/word/2010/wordprocessingInk" xmlns:wne="http://schemas.microsoft.com/office/word/2006/wordml" xmlns:wps="http://schemas.microsoft.com/office/word/2010/wordprocessingShape" mc:Ignorable="w14 w15 w16se w16cid w16 w16cex w16sdtdh w16sdtfl w16du wp14">
+  <w:footnote w:type="separator" w:id="-1">
+    <w:p>
+      <w:pPr>
+        <w:spacing w:after="0" w:line="240" w:lineRule="auto"/>
+      </w:pPr>
+      <w:r>
+        <w:separator/>
+      </w:r>
+    </w:p>
+  </w:footnote>
+  <w:footnote w:type="continuationSeparator" w:id="0">
+    <w:p>
+      <w:pPr>
+        <w:spacing w:after="0" w:line="240" w:lineRule="auto"/>
+      </w:pPr>
+      <w:r>
+        <w:continuationSeparator/>
+      </w:r>
+    </w:p>
+  </w:footnote>
+</w:footnotes>
 </file>
 
 <file path=word/numbering.xml><?xml version="1.0" encoding="utf-8"?>
@@ -19493,6 +19442,119 @@
     </w:lvl>
   </w:abstractNum>
   <w:abstractNum w:abstractNumId="17" w15:restartNumberingAfterBreak="0">
+    <w:nsid w:val="100E1934"/>
+    <w:multiLevelType w:val="hybridMultilevel"/>
+    <w:tmpl w:val="3FBC9E4A"/>
+    <w:lvl w:ilvl="0" w:tplc="04190001">
+      <w:start w:val="1"/>
+      <w:numFmt w:val="bullet"/>
+      <w:lvlText w:val=""/>
+      <w:lvlJc w:val="left"/>
+      <w:pPr>
+        <w:ind w:left="720" w:hanging="360"/>
+      </w:pPr>
+      <w:rPr>
+        <w:rFonts w:ascii="Symbol" w:hAnsi="Symbol" w:hint="default"/>
+      </w:rPr>
+    </w:lvl>
+    <w:lvl w:ilvl="1" w:tplc="04190003" w:tentative="1">
+      <w:start w:val="1"/>
+      <w:numFmt w:val="bullet"/>
+      <w:lvlText w:val="o"/>
+      <w:lvlJc w:val="left"/>
+      <w:pPr>
+        <w:ind w:left="1440" w:hanging="360"/>
+      </w:pPr>
+      <w:rPr>
+        <w:rFonts w:ascii="Courier New" w:hAnsi="Courier New" w:cs="Courier New" w:hint="default"/>
+      </w:rPr>
+    </w:lvl>
+    <w:lvl w:ilvl="2" w:tplc="04190005" w:tentative="1">
+      <w:start w:val="1"/>
+      <w:numFmt w:val="bullet"/>
+      <w:lvlText w:val=""/>
+      <w:lvlJc w:val="left"/>
+      <w:pPr>
+        <w:ind w:left="2160" w:hanging="360"/>
+      </w:pPr>
+      <w:rPr>
+        <w:rFonts w:ascii="Wingdings" w:hAnsi="Wingdings" w:hint="default"/>
+      </w:rPr>
+    </w:lvl>
+    <w:lvl w:ilvl="3" w:tplc="04190001" w:tentative="1">
+      <w:start w:val="1"/>
+      <w:numFmt w:val="bullet"/>
+      <w:lvlText w:val=""/>
+      <w:lvlJc w:val="left"/>
+      <w:pPr>
+        <w:ind w:left="2880" w:hanging="360"/>
+      </w:pPr>
+      <w:rPr>
+        <w:rFonts w:ascii="Symbol" w:hAnsi="Symbol" w:hint="default"/>
+      </w:rPr>
+    </w:lvl>
+    <w:lvl w:ilvl="4" w:tplc="04190003" w:tentative="1">
+      <w:start w:val="1"/>
+      <w:numFmt w:val="bullet"/>
+      <w:lvlText w:val="o"/>
+      <w:lvlJc w:val="left"/>
+      <w:pPr>
+        <w:ind w:left="3600" w:hanging="360"/>
+      </w:pPr>
+      <w:rPr>
+        <w:rFonts w:ascii="Courier New" w:hAnsi="Courier New" w:cs="Courier New" w:hint="default"/>
+      </w:rPr>
+    </w:lvl>
+    <w:lvl w:ilvl="5" w:tplc="04190005" w:tentative="1">
+      <w:start w:val="1"/>
+      <w:numFmt w:val="bullet"/>
+      <w:lvlText w:val=""/>
+      <w:lvlJc w:val="left"/>
+      <w:pPr>
+        <w:ind w:left="4320" w:hanging="360"/>
+      </w:pPr>
+      <w:rPr>
+        <w:rFonts w:ascii="Wingdings" w:hAnsi="Wingdings" w:hint="default"/>
+      </w:rPr>
+    </w:lvl>
+    <w:lvl w:ilvl="6" w:tplc="04190001" w:tentative="1">
+      <w:start w:val="1"/>
+      <w:numFmt w:val="bullet"/>
+      <w:lvlText w:val=""/>
+      <w:lvlJc w:val="left"/>
+      <w:pPr>
+        <w:ind w:left="5040" w:hanging="360"/>
+      </w:pPr>
+      <w:rPr>
+        <w:rFonts w:ascii="Symbol" w:hAnsi="Symbol" w:hint="default"/>
+      </w:rPr>
+    </w:lvl>
+    <w:lvl w:ilvl="7" w:tplc="04190003" w:tentative="1">
+      <w:start w:val="1"/>
+      <w:numFmt w:val="bullet"/>
+      <w:lvlText w:val="o"/>
+      <w:lvlJc w:val="left"/>
+      <w:pPr>
+        <w:ind w:left="5760" w:hanging="360"/>
+      </w:pPr>
+      <w:rPr>
+        <w:rFonts w:ascii="Courier New" w:hAnsi="Courier New" w:cs="Courier New" w:hint="default"/>
+      </w:rPr>
+    </w:lvl>
+    <w:lvl w:ilvl="8" w:tplc="04190005" w:tentative="1">
+      <w:start w:val="1"/>
+      <w:numFmt w:val="bullet"/>
+      <w:lvlText w:val=""/>
+      <w:lvlJc w:val="left"/>
+      <w:pPr>
+        <w:ind w:left="6480" w:hanging="360"/>
+      </w:pPr>
+      <w:rPr>
+        <w:rFonts w:ascii="Wingdings" w:hAnsi="Wingdings" w:hint="default"/>
+      </w:rPr>
+    </w:lvl>
+  </w:abstractNum>
+  <w:abstractNum w:abstractNumId="18" w15:restartNumberingAfterBreak="0">
     <w:nsid w:val="111E6654"/>
     <w:multiLevelType w:val="multilevel"/>
     <w:tmpl w:val="C7524CCE"/>
@@ -19605,7 +19667,120 @@
       </w:rPr>
     </w:lvl>
   </w:abstractNum>
-  <w:abstractNum w:abstractNumId="18" w15:restartNumberingAfterBreak="0">
+  <w:abstractNum w:abstractNumId="19" w15:restartNumberingAfterBreak="0">
+    <w:nsid w:val="120D3C5A"/>
+    <w:multiLevelType w:val="hybridMultilevel"/>
+    <w:tmpl w:val="ECF069CE"/>
+    <w:lvl w:ilvl="0" w:tplc="04190001">
+      <w:start w:val="1"/>
+      <w:numFmt w:val="bullet"/>
+      <w:lvlText w:val=""/>
+      <w:lvlJc w:val="left"/>
+      <w:pPr>
+        <w:ind w:left="2160" w:hanging="360"/>
+      </w:pPr>
+      <w:rPr>
+        <w:rFonts w:ascii="Symbol" w:hAnsi="Symbol" w:hint="default"/>
+      </w:rPr>
+    </w:lvl>
+    <w:lvl w:ilvl="1" w:tplc="04190003" w:tentative="1">
+      <w:start w:val="1"/>
+      <w:numFmt w:val="bullet"/>
+      <w:lvlText w:val="o"/>
+      <w:lvlJc w:val="left"/>
+      <w:pPr>
+        <w:ind w:left="2880" w:hanging="360"/>
+      </w:pPr>
+      <w:rPr>
+        <w:rFonts w:ascii="Courier New" w:hAnsi="Courier New" w:cs="Courier New" w:hint="default"/>
+      </w:rPr>
+    </w:lvl>
+    <w:lvl w:ilvl="2" w:tplc="04190005" w:tentative="1">
+      <w:start w:val="1"/>
+      <w:numFmt w:val="bullet"/>
+      <w:lvlText w:val=""/>
+      <w:lvlJc w:val="left"/>
+      <w:pPr>
+        <w:ind w:left="3600" w:hanging="360"/>
+      </w:pPr>
+      <w:rPr>
+        <w:rFonts w:ascii="Wingdings" w:hAnsi="Wingdings" w:hint="default"/>
+      </w:rPr>
+    </w:lvl>
+    <w:lvl w:ilvl="3" w:tplc="04190001" w:tentative="1">
+      <w:start w:val="1"/>
+      <w:numFmt w:val="bullet"/>
+      <w:lvlText w:val=""/>
+      <w:lvlJc w:val="left"/>
+      <w:pPr>
+        <w:ind w:left="4320" w:hanging="360"/>
+      </w:pPr>
+      <w:rPr>
+        <w:rFonts w:ascii="Symbol" w:hAnsi="Symbol" w:hint="default"/>
+      </w:rPr>
+    </w:lvl>
+    <w:lvl w:ilvl="4" w:tplc="04190003" w:tentative="1">
+      <w:start w:val="1"/>
+      <w:numFmt w:val="bullet"/>
+      <w:lvlText w:val="o"/>
+      <w:lvlJc w:val="left"/>
+      <w:pPr>
+        <w:ind w:left="5040" w:hanging="360"/>
+      </w:pPr>
+      <w:rPr>
+        <w:rFonts w:ascii="Courier New" w:hAnsi="Courier New" w:cs="Courier New" w:hint="default"/>
+      </w:rPr>
+    </w:lvl>
+    <w:lvl w:ilvl="5" w:tplc="04190005" w:tentative="1">
+      <w:start w:val="1"/>
+      <w:numFmt w:val="bullet"/>
+      <w:lvlText w:val=""/>
+      <w:lvlJc w:val="left"/>
+      <w:pPr>
+        <w:ind w:left="5760" w:hanging="360"/>
+      </w:pPr>
+      <w:rPr>
+        <w:rFonts w:ascii="Wingdings" w:hAnsi="Wingdings" w:hint="default"/>
+      </w:rPr>
+    </w:lvl>
+    <w:lvl w:ilvl="6" w:tplc="04190001" w:tentative="1">
+      <w:start w:val="1"/>
+      <w:numFmt w:val="bullet"/>
+      <w:lvlText w:val=""/>
+      <w:lvlJc w:val="left"/>
+      <w:pPr>
+        <w:ind w:left="6480" w:hanging="360"/>
+      </w:pPr>
+      <w:rPr>
+        <w:rFonts w:ascii="Symbol" w:hAnsi="Symbol" w:hint="default"/>
+      </w:rPr>
+    </w:lvl>
+    <w:lvl w:ilvl="7" w:tplc="04190003" w:tentative="1">
+      <w:start w:val="1"/>
+      <w:numFmt w:val="bullet"/>
+      <w:lvlText w:val="o"/>
+      <w:lvlJc w:val="left"/>
+      <w:pPr>
+        <w:ind w:left="7200" w:hanging="360"/>
+      </w:pPr>
+      <w:rPr>
+        <w:rFonts w:ascii="Courier New" w:hAnsi="Courier New" w:cs="Courier New" w:hint="default"/>
+      </w:rPr>
+    </w:lvl>
+    <w:lvl w:ilvl="8" w:tplc="04190005" w:tentative="1">
+      <w:start w:val="1"/>
+      <w:numFmt w:val="bullet"/>
+      <w:lvlText w:val=""/>
+      <w:lvlJc w:val="left"/>
+      <w:pPr>
+        <w:ind w:left="7920" w:hanging="360"/>
+      </w:pPr>
+      <w:rPr>
+        <w:rFonts w:ascii="Wingdings" w:hAnsi="Wingdings" w:hint="default"/>
+      </w:rPr>
+    </w:lvl>
+  </w:abstractNum>
+  <w:abstractNum w:abstractNumId="20" w15:restartNumberingAfterBreak="0">
     <w:nsid w:val="13321A51"/>
     <w:multiLevelType w:val="hybridMultilevel"/>
     <w:tmpl w:val="ABD8F30A"/>
@@ -19694,7 +19869,7 @@
       </w:pPr>
     </w:lvl>
   </w:abstractNum>
-  <w:abstractNum w:abstractNumId="19" w15:restartNumberingAfterBreak="0">
+  <w:abstractNum w:abstractNumId="21" w15:restartNumberingAfterBreak="0">
     <w:nsid w:val="13D468E6"/>
     <w:multiLevelType w:val="hybridMultilevel"/>
     <w:tmpl w:val="25BE323A"/>
@@ -19807,7 +19982,120 @@
       </w:rPr>
     </w:lvl>
   </w:abstractNum>
-  <w:abstractNum w:abstractNumId="20" w15:restartNumberingAfterBreak="0">
+  <w:abstractNum w:abstractNumId="22" w15:restartNumberingAfterBreak="0">
+    <w:nsid w:val="14303CB6"/>
+    <w:multiLevelType w:val="hybridMultilevel"/>
+    <w:tmpl w:val="B2AC23D6"/>
+    <w:lvl w:ilvl="0" w:tplc="04190001">
+      <w:start w:val="1"/>
+      <w:numFmt w:val="bullet"/>
+      <w:lvlText w:val=""/>
+      <w:lvlJc w:val="left"/>
+      <w:pPr>
+        <w:ind w:left="2520" w:hanging="360"/>
+      </w:pPr>
+      <w:rPr>
+        <w:rFonts w:ascii="Symbol" w:hAnsi="Symbol" w:hint="default"/>
+      </w:rPr>
+    </w:lvl>
+    <w:lvl w:ilvl="1" w:tplc="04190003" w:tentative="1">
+      <w:start w:val="1"/>
+      <w:numFmt w:val="bullet"/>
+      <w:lvlText w:val="o"/>
+      <w:lvlJc w:val="left"/>
+      <w:pPr>
+        <w:ind w:left="3240" w:hanging="360"/>
+      </w:pPr>
+      <w:rPr>
+        <w:rFonts w:ascii="Courier New" w:hAnsi="Courier New" w:cs="Courier New" w:hint="default"/>
+      </w:rPr>
+    </w:lvl>
+    <w:lvl w:ilvl="2" w:tplc="04190005" w:tentative="1">
+      <w:start w:val="1"/>
+      <w:numFmt w:val="bullet"/>
+      <w:lvlText w:val=""/>
+      <w:lvlJc w:val="left"/>
+      <w:pPr>
+        <w:ind w:left="3960" w:hanging="360"/>
+      </w:pPr>
+      <w:rPr>
+        <w:rFonts w:ascii="Wingdings" w:hAnsi="Wingdings" w:hint="default"/>
+      </w:rPr>
+    </w:lvl>
+    <w:lvl w:ilvl="3" w:tplc="04190001" w:tentative="1">
+      <w:start w:val="1"/>
+      <w:numFmt w:val="bullet"/>
+      <w:lvlText w:val=""/>
+      <w:lvlJc w:val="left"/>
+      <w:pPr>
+        <w:ind w:left="4680" w:hanging="360"/>
+      </w:pPr>
+      <w:rPr>
+        <w:rFonts w:ascii="Symbol" w:hAnsi="Symbol" w:hint="default"/>
+      </w:rPr>
+    </w:lvl>
+    <w:lvl w:ilvl="4" w:tplc="04190003" w:tentative="1">
+      <w:start w:val="1"/>
+      <w:numFmt w:val="bullet"/>
+      <w:lvlText w:val="o"/>
+      <w:lvlJc w:val="left"/>
+      <w:pPr>
+        <w:ind w:left="5400" w:hanging="360"/>
+      </w:pPr>
+      <w:rPr>
+        <w:rFonts w:ascii="Courier New" w:hAnsi="Courier New" w:cs="Courier New" w:hint="default"/>
+      </w:rPr>
+    </w:lvl>
+    <w:lvl w:ilvl="5" w:tplc="04190005" w:tentative="1">
+      <w:start w:val="1"/>
+      <w:numFmt w:val="bullet"/>
+      <w:lvlText w:val=""/>
+      <w:lvlJc w:val="left"/>
+      <w:pPr>
+        <w:ind w:left="6120" w:hanging="360"/>
+      </w:pPr>
+      <w:rPr>
+        <w:rFonts w:ascii="Wingdings" w:hAnsi="Wingdings" w:hint="default"/>
+      </w:rPr>
+    </w:lvl>
+    <w:lvl w:ilvl="6" w:tplc="04190001" w:tentative="1">
+      <w:start w:val="1"/>
+      <w:numFmt w:val="bullet"/>
+      <w:lvlText w:val=""/>
+      <w:lvlJc w:val="left"/>
+      <w:pPr>
+        <w:ind w:left="6840" w:hanging="360"/>
+      </w:pPr>
+      <w:rPr>
+        <w:rFonts w:ascii="Symbol" w:hAnsi="Symbol" w:hint="default"/>
+      </w:rPr>
+    </w:lvl>
+    <w:lvl w:ilvl="7" w:tplc="04190003" w:tentative="1">
+      <w:start w:val="1"/>
+      <w:numFmt w:val="bullet"/>
+      <w:lvlText w:val="o"/>
+      <w:lvlJc w:val="left"/>
+      <w:pPr>
+        <w:ind w:left="7560" w:hanging="360"/>
+      </w:pPr>
+      <w:rPr>
+        <w:rFonts w:ascii="Courier New" w:hAnsi="Courier New" w:cs="Courier New" w:hint="default"/>
+      </w:rPr>
+    </w:lvl>
+    <w:lvl w:ilvl="8" w:tplc="04190005" w:tentative="1">
+      <w:start w:val="1"/>
+      <w:numFmt w:val="bullet"/>
+      <w:lvlText w:val=""/>
+      <w:lvlJc w:val="left"/>
+      <w:pPr>
+        <w:ind w:left="8280" w:hanging="360"/>
+      </w:pPr>
+      <w:rPr>
+        <w:rFonts w:ascii="Wingdings" w:hAnsi="Wingdings" w:hint="default"/>
+      </w:rPr>
+    </w:lvl>
+  </w:abstractNum>
+  <w:abstractNum w:abstractNumId="23" w15:restartNumberingAfterBreak="0">
     <w:nsid w:val="152D24F9"/>
     <w:multiLevelType w:val="multilevel"/>
     <w:tmpl w:val="325EB3C2"/>
@@ -19956,7 +20244,7 @@
       </w:rPr>
     </w:lvl>
   </w:abstractNum>
-  <w:abstractNum w:abstractNumId="21" w15:restartNumberingAfterBreak="0">
+  <w:abstractNum w:abstractNumId="24" w15:restartNumberingAfterBreak="0">
     <w:nsid w:val="1559281D"/>
     <w:multiLevelType w:val="multilevel"/>
     <w:tmpl w:val="4D8EC026"/>
@@ -20073,7 +20361,7 @@
       </w:pPr>
     </w:lvl>
   </w:abstractNum>
-  <w:abstractNum w:abstractNumId="22" w15:restartNumberingAfterBreak="0">
+  <w:abstractNum w:abstractNumId="25" w15:restartNumberingAfterBreak="0">
     <w:nsid w:val="19E7642D"/>
     <w:multiLevelType w:val="hybridMultilevel"/>
     <w:tmpl w:val="DC4A9C0E"/>
@@ -20159,7 +20447,7 @@
       </w:pPr>
     </w:lvl>
   </w:abstractNum>
-  <w:abstractNum w:abstractNumId="23" w15:restartNumberingAfterBreak="0">
+  <w:abstractNum w:abstractNumId="26" w15:restartNumberingAfterBreak="0">
     <w:nsid w:val="1A055FC2"/>
     <w:multiLevelType w:val="multilevel"/>
     <w:tmpl w:val="D744EE5E"/>
@@ -20272,7 +20560,7 @@
       </w:pPr>
     </w:lvl>
   </w:abstractNum>
-  <w:abstractNum w:abstractNumId="24" w15:restartNumberingAfterBreak="0">
+  <w:abstractNum w:abstractNumId="27" w15:restartNumberingAfterBreak="0">
     <w:nsid w:val="1A3B72DD"/>
     <w:multiLevelType w:val="multilevel"/>
     <w:tmpl w:val="B800550A"/>
@@ -20421,7 +20709,7 @@
       </w:rPr>
     </w:lvl>
   </w:abstractNum>
-  <w:abstractNum w:abstractNumId="25" w15:restartNumberingAfterBreak="0">
+  <w:abstractNum w:abstractNumId="28" w15:restartNumberingAfterBreak="0">
     <w:nsid w:val="1F181AB3"/>
     <w:multiLevelType w:val="multilevel"/>
     <w:tmpl w:val="B8C62080"/>
@@ -20534,7 +20822,7 @@
       </w:pPr>
     </w:lvl>
   </w:abstractNum>
-  <w:abstractNum w:abstractNumId="26" w15:restartNumberingAfterBreak="0">
+  <w:abstractNum w:abstractNumId="29" w15:restartNumberingAfterBreak="0">
     <w:nsid w:val="20A346B1"/>
     <w:multiLevelType w:val="hybridMultilevel"/>
     <w:tmpl w:val="9376A28E"/>
@@ -20623,7 +20911,7 @@
       </w:pPr>
     </w:lvl>
   </w:abstractNum>
-  <w:abstractNum w:abstractNumId="27" w15:restartNumberingAfterBreak="0">
+  <w:abstractNum w:abstractNumId="30" w15:restartNumberingAfterBreak="0">
     <w:nsid w:val="21FB48F9"/>
     <w:multiLevelType w:val="hybridMultilevel"/>
     <w:tmpl w:val="6442CE28"/>
@@ -20712,7 +21000,7 @@
       </w:pPr>
     </w:lvl>
   </w:abstractNum>
-  <w:abstractNum w:abstractNumId="28" w15:restartNumberingAfterBreak="0">
+  <w:abstractNum w:abstractNumId="31" w15:restartNumberingAfterBreak="0">
     <w:nsid w:val="22C9398C"/>
     <w:multiLevelType w:val="hybridMultilevel"/>
     <w:tmpl w:val="E65C086C"/>
@@ -20798,7 +21086,7 @@
       </w:pPr>
     </w:lvl>
   </w:abstractNum>
-  <w:abstractNum w:abstractNumId="29" w15:restartNumberingAfterBreak="0">
+  <w:abstractNum w:abstractNumId="32" w15:restartNumberingAfterBreak="0">
     <w:nsid w:val="24AA4E26"/>
     <w:multiLevelType w:val="multilevel"/>
     <w:tmpl w:val="B80E60D4"/>
@@ -20911,7 +21199,7 @@
       </w:rPr>
     </w:lvl>
   </w:abstractNum>
-  <w:abstractNum w:abstractNumId="30" w15:restartNumberingAfterBreak="0">
+  <w:abstractNum w:abstractNumId="33" w15:restartNumberingAfterBreak="0">
     <w:nsid w:val="24EE01B7"/>
     <w:multiLevelType w:val="multilevel"/>
     <w:tmpl w:val="1D28C70C"/>
@@ -21024,7 +21312,7 @@
       </w:pPr>
     </w:lvl>
   </w:abstractNum>
-  <w:abstractNum w:abstractNumId="31" w15:restartNumberingAfterBreak="0">
+  <w:abstractNum w:abstractNumId="34" w15:restartNumberingAfterBreak="0">
     <w:nsid w:val="25113559"/>
     <w:multiLevelType w:val="multilevel"/>
     <w:tmpl w:val="8FA67ACA"/>
@@ -21173,7 +21461,7 @@
       </w:rPr>
     </w:lvl>
   </w:abstractNum>
-  <w:abstractNum w:abstractNumId="32" w15:restartNumberingAfterBreak="0">
+  <w:abstractNum w:abstractNumId="35" w15:restartNumberingAfterBreak="0">
     <w:nsid w:val="26007ED3"/>
     <w:multiLevelType w:val="hybridMultilevel"/>
     <w:tmpl w:val="8CAE8DCA"/>
@@ -21262,7 +21550,7 @@
       </w:pPr>
     </w:lvl>
   </w:abstractNum>
-  <w:abstractNum w:abstractNumId="33" w15:restartNumberingAfterBreak="0">
+  <w:abstractNum w:abstractNumId="36" w15:restartNumberingAfterBreak="0">
     <w:nsid w:val="26B36DD0"/>
     <w:multiLevelType w:val="hybridMultilevel"/>
     <w:tmpl w:val="2C1804D8"/>
@@ -21375,7 +21663,7 @@
       </w:rPr>
     </w:lvl>
   </w:abstractNum>
-  <w:abstractNum w:abstractNumId="34" w15:restartNumberingAfterBreak="0">
+  <w:abstractNum w:abstractNumId="37" w15:restartNumberingAfterBreak="0">
     <w:nsid w:val="27B0441B"/>
     <w:multiLevelType w:val="hybridMultilevel"/>
     <w:tmpl w:val="41D29276"/>
@@ -21490,7 +21778,7 @@
       </w:rPr>
     </w:lvl>
   </w:abstractNum>
-  <w:abstractNum w:abstractNumId="35" w15:restartNumberingAfterBreak="0">
+  <w:abstractNum w:abstractNumId="38" w15:restartNumberingAfterBreak="0">
     <w:nsid w:val="2AD5691E"/>
     <w:multiLevelType w:val="multilevel"/>
     <w:tmpl w:val="02DC2106"/>
@@ -21639,7 +21927,7 @@
       </w:rPr>
     </w:lvl>
   </w:abstractNum>
-  <w:abstractNum w:abstractNumId="36" w15:restartNumberingAfterBreak="0">
+  <w:abstractNum w:abstractNumId="39" w15:restartNumberingAfterBreak="0">
     <w:nsid w:val="2B1B665C"/>
     <w:multiLevelType w:val="multilevel"/>
     <w:tmpl w:val="F3F0F1B0"/>
@@ -21752,7 +22040,7 @@
       </w:pPr>
     </w:lvl>
   </w:abstractNum>
-  <w:abstractNum w:abstractNumId="37" w15:restartNumberingAfterBreak="0">
+  <w:abstractNum w:abstractNumId="40" w15:restartNumberingAfterBreak="0">
     <w:nsid w:val="2B1F094A"/>
     <w:multiLevelType w:val="multilevel"/>
     <w:tmpl w:val="63FC4D6C"/>
@@ -21897,7 +22185,7 @@
       </w:rPr>
     </w:lvl>
   </w:abstractNum>
-  <w:abstractNum w:abstractNumId="38" w15:restartNumberingAfterBreak="0">
+  <w:abstractNum w:abstractNumId="41" w15:restartNumberingAfterBreak="0">
     <w:nsid w:val="2B4820CC"/>
     <w:multiLevelType w:val="hybridMultilevel"/>
     <w:tmpl w:val="D62C056E"/>
@@ -22010,7 +22298,7 @@
       </w:rPr>
     </w:lvl>
   </w:abstractNum>
-  <w:abstractNum w:abstractNumId="39" w15:restartNumberingAfterBreak="0">
+  <w:abstractNum w:abstractNumId="42" w15:restartNumberingAfterBreak="0">
     <w:nsid w:val="2C447357"/>
     <w:multiLevelType w:val="multilevel"/>
     <w:tmpl w:val="FA24DF44"/>
@@ -22123,7 +22411,7 @@
       </w:pPr>
     </w:lvl>
   </w:abstractNum>
-  <w:abstractNum w:abstractNumId="40" w15:restartNumberingAfterBreak="0">
+  <w:abstractNum w:abstractNumId="43" w15:restartNumberingAfterBreak="0">
     <w:nsid w:val="2D393055"/>
     <w:multiLevelType w:val="hybridMultilevel"/>
     <w:tmpl w:val="B8CE4030"/>
@@ -22212,7 +22500,7 @@
       </w:pPr>
     </w:lvl>
   </w:abstractNum>
-  <w:abstractNum w:abstractNumId="41" w15:restartNumberingAfterBreak="0">
+  <w:abstractNum w:abstractNumId="44" w15:restartNumberingAfterBreak="0">
     <w:nsid w:val="2E180195"/>
     <w:multiLevelType w:val="hybridMultilevel"/>
     <w:tmpl w:val="B2DE9F6A"/>
@@ -22301,7 +22589,7 @@
       </w:pPr>
     </w:lvl>
   </w:abstractNum>
-  <w:abstractNum w:abstractNumId="42" w15:restartNumberingAfterBreak="0">
+  <w:abstractNum w:abstractNumId="45" w15:restartNumberingAfterBreak="0">
     <w:nsid w:val="2EEC418E"/>
     <w:multiLevelType w:val="multilevel"/>
     <w:tmpl w:val="6C8A7FEC"/>
@@ -22450,7 +22738,7 @@
       </w:rPr>
     </w:lvl>
   </w:abstractNum>
-  <w:abstractNum w:abstractNumId="43" w15:restartNumberingAfterBreak="0">
+  <w:abstractNum w:abstractNumId="46" w15:restartNumberingAfterBreak="0">
     <w:nsid w:val="3019637A"/>
     <w:multiLevelType w:val="multilevel"/>
     <w:tmpl w:val="3196D4CA"/>
@@ -22563,7 +22851,7 @@
       </w:pPr>
     </w:lvl>
   </w:abstractNum>
-  <w:abstractNum w:abstractNumId="44" w15:restartNumberingAfterBreak="0">
+  <w:abstractNum w:abstractNumId="47" w15:restartNumberingAfterBreak="0">
     <w:nsid w:val="30197BBB"/>
     <w:multiLevelType w:val="multilevel"/>
     <w:tmpl w:val="DC44DF2E"/>
@@ -22676,7 +22964,7 @@
       </w:pPr>
     </w:lvl>
   </w:abstractNum>
-  <w:abstractNum w:abstractNumId="45" w15:restartNumberingAfterBreak="0">
+  <w:abstractNum w:abstractNumId="48" w15:restartNumberingAfterBreak="0">
     <w:nsid w:val="30FF64DA"/>
     <w:multiLevelType w:val="multilevel"/>
     <w:tmpl w:val="180613A0"/>
@@ -22791,7 +23079,7 @@
       </w:rPr>
     </w:lvl>
   </w:abstractNum>
-  <w:abstractNum w:abstractNumId="46" w15:restartNumberingAfterBreak="0">
+  <w:abstractNum w:abstractNumId="49" w15:restartNumberingAfterBreak="0">
     <w:nsid w:val="32A22F94"/>
     <w:multiLevelType w:val="hybridMultilevel"/>
     <w:tmpl w:val="FC22351A"/>
@@ -22880,7 +23168,7 @@
       </w:pPr>
     </w:lvl>
   </w:abstractNum>
-  <w:abstractNum w:abstractNumId="47" w15:restartNumberingAfterBreak="0">
+  <w:abstractNum w:abstractNumId="50" w15:restartNumberingAfterBreak="0">
     <w:nsid w:val="339B7A90"/>
     <w:multiLevelType w:val="multilevel"/>
     <w:tmpl w:val="079A0104"/>
@@ -22993,7 +23281,7 @@
       </w:pPr>
     </w:lvl>
   </w:abstractNum>
-  <w:abstractNum w:abstractNumId="48" w15:restartNumberingAfterBreak="0">
+  <w:abstractNum w:abstractNumId="51" w15:restartNumberingAfterBreak="0">
     <w:nsid w:val="340D1A15"/>
     <w:multiLevelType w:val="multilevel"/>
     <w:tmpl w:val="37669208"/>
@@ -23106,7 +23394,7 @@
       </w:rPr>
     </w:lvl>
   </w:abstractNum>
-  <w:abstractNum w:abstractNumId="49" w15:restartNumberingAfterBreak="0">
+  <w:abstractNum w:abstractNumId="52" w15:restartNumberingAfterBreak="0">
     <w:nsid w:val="35EA1DB9"/>
     <w:multiLevelType w:val="hybridMultilevel"/>
     <w:tmpl w:val="E4AC1A9A"/>
@@ -23219,7 +23507,7 @@
       </w:rPr>
     </w:lvl>
   </w:abstractNum>
-  <w:abstractNum w:abstractNumId="50" w15:restartNumberingAfterBreak="0">
+  <w:abstractNum w:abstractNumId="53" w15:restartNumberingAfterBreak="0">
     <w:nsid w:val="35F241FA"/>
     <w:multiLevelType w:val="multilevel"/>
     <w:tmpl w:val="D98EB318"/>
@@ -23359,7 +23647,7 @@
       </w:rPr>
     </w:lvl>
   </w:abstractNum>
-  <w:abstractNum w:abstractNumId="51" w15:restartNumberingAfterBreak="0">
+  <w:abstractNum w:abstractNumId="54" w15:restartNumberingAfterBreak="0">
     <w:nsid w:val="37445921"/>
     <w:multiLevelType w:val="multilevel"/>
     <w:tmpl w:val="FBDEF870"/>
@@ -23508,7 +23796,7 @@
       </w:rPr>
     </w:lvl>
   </w:abstractNum>
-  <w:abstractNum w:abstractNumId="52" w15:restartNumberingAfterBreak="0">
+  <w:abstractNum w:abstractNumId="55" w15:restartNumberingAfterBreak="0">
     <w:nsid w:val="38EC7E98"/>
     <w:multiLevelType w:val="multilevel"/>
     <w:tmpl w:val="B9F6C098"/>
@@ -23629,7 +23917,7 @@
       </w:rPr>
     </w:lvl>
   </w:abstractNum>
-  <w:abstractNum w:abstractNumId="53" w15:restartNumberingAfterBreak="0">
+  <w:abstractNum w:abstractNumId="56" w15:restartNumberingAfterBreak="0">
     <w:nsid w:val="3A6F7916"/>
     <w:multiLevelType w:val="hybridMultilevel"/>
     <w:tmpl w:val="4CC6A1B4"/>
@@ -23742,7 +24030,7 @@
       </w:rPr>
     </w:lvl>
   </w:abstractNum>
-  <w:abstractNum w:abstractNumId="54" w15:restartNumberingAfterBreak="0">
+  <w:abstractNum w:abstractNumId="57" w15:restartNumberingAfterBreak="0">
     <w:nsid w:val="3AAC0F60"/>
     <w:multiLevelType w:val="multilevel"/>
     <w:tmpl w:val="73AADA0C"/>
@@ -23859,7 +24147,7 @@
       </w:rPr>
     </w:lvl>
   </w:abstractNum>
-  <w:abstractNum w:abstractNumId="55" w15:restartNumberingAfterBreak="0">
+  <w:abstractNum w:abstractNumId="58" w15:restartNumberingAfterBreak="0">
     <w:nsid w:val="3AC44112"/>
     <w:multiLevelType w:val="hybridMultilevel"/>
     <w:tmpl w:val="F91A1440"/>
@@ -23945,7 +24233,7 @@
       </w:pPr>
     </w:lvl>
   </w:abstractNum>
-  <w:abstractNum w:abstractNumId="56" w15:restartNumberingAfterBreak="0">
+  <w:abstractNum w:abstractNumId="59" w15:restartNumberingAfterBreak="0">
     <w:nsid w:val="3B527139"/>
     <w:multiLevelType w:val="hybridMultilevel"/>
     <w:tmpl w:val="F57EA3E4"/>
@@ -24031,7 +24319,7 @@
       </w:pPr>
     </w:lvl>
   </w:abstractNum>
-  <w:abstractNum w:abstractNumId="57" w15:restartNumberingAfterBreak="0">
+  <w:abstractNum w:abstractNumId="60" w15:restartNumberingAfterBreak="0">
     <w:nsid w:val="3C6E139D"/>
     <w:multiLevelType w:val="hybridMultilevel"/>
     <w:tmpl w:val="23AA979E"/>
@@ -24144,7 +24432,7 @@
       </w:rPr>
     </w:lvl>
   </w:abstractNum>
-  <w:abstractNum w:abstractNumId="58" w15:restartNumberingAfterBreak="0">
+  <w:abstractNum w:abstractNumId="61" w15:restartNumberingAfterBreak="0">
     <w:nsid w:val="3D860374"/>
     <w:multiLevelType w:val="multilevel"/>
     <w:tmpl w:val="325EB3C2"/>
@@ -24293,7 +24581,7 @@
       </w:rPr>
     </w:lvl>
   </w:abstractNum>
-  <w:abstractNum w:abstractNumId="59" w15:restartNumberingAfterBreak="0">
+  <w:abstractNum w:abstractNumId="62" w15:restartNumberingAfterBreak="0">
     <w:nsid w:val="3D8A20CA"/>
     <w:multiLevelType w:val="hybridMultilevel"/>
     <w:tmpl w:val="19A2AB50"/>
@@ -24379,7 +24667,7 @@
       </w:pPr>
     </w:lvl>
   </w:abstractNum>
-  <w:abstractNum w:abstractNumId="60" w15:restartNumberingAfterBreak="0">
+  <w:abstractNum w:abstractNumId="63" w15:restartNumberingAfterBreak="0">
     <w:nsid w:val="3E2B2FF0"/>
     <w:multiLevelType w:val="multilevel"/>
     <w:tmpl w:val="789EAEBC"/>
@@ -24492,7 +24780,7 @@
       </w:pPr>
     </w:lvl>
   </w:abstractNum>
-  <w:abstractNum w:abstractNumId="61" w15:restartNumberingAfterBreak="0">
+  <w:abstractNum w:abstractNumId="64" w15:restartNumberingAfterBreak="0">
     <w:nsid w:val="406A624B"/>
     <w:multiLevelType w:val="multilevel"/>
     <w:tmpl w:val="180613A0"/>
@@ -24605,7 +24893,7 @@
       </w:rPr>
     </w:lvl>
   </w:abstractNum>
-  <w:abstractNum w:abstractNumId="62" w15:restartNumberingAfterBreak="0">
+  <w:abstractNum w:abstractNumId="65" w15:restartNumberingAfterBreak="0">
     <w:nsid w:val="42050B67"/>
     <w:multiLevelType w:val="multilevel"/>
     <w:tmpl w:val="266EB420"/>
@@ -24718,7 +25006,7 @@
       </w:pPr>
     </w:lvl>
   </w:abstractNum>
-  <w:abstractNum w:abstractNumId="63" w15:restartNumberingAfterBreak="0">
+  <w:abstractNum w:abstractNumId="66" w15:restartNumberingAfterBreak="0">
     <w:nsid w:val="433C1323"/>
     <w:multiLevelType w:val="hybridMultilevel"/>
     <w:tmpl w:val="AEBCCE6C"/>
@@ -24831,7 +25119,7 @@
       </w:rPr>
     </w:lvl>
   </w:abstractNum>
-  <w:abstractNum w:abstractNumId="64" w15:restartNumberingAfterBreak="0">
+  <w:abstractNum w:abstractNumId="67" w15:restartNumberingAfterBreak="0">
     <w:nsid w:val="459A771B"/>
     <w:multiLevelType w:val="multilevel"/>
     <w:tmpl w:val="CD2479E4"/>
@@ -24944,7 +25232,7 @@
       </w:pPr>
     </w:lvl>
   </w:abstractNum>
-  <w:abstractNum w:abstractNumId="65" w15:restartNumberingAfterBreak="0">
+  <w:abstractNum w:abstractNumId="68" w15:restartNumberingAfterBreak="0">
     <w:nsid w:val="474B5273"/>
     <w:multiLevelType w:val="multilevel"/>
     <w:tmpl w:val="8B26A7BC"/>
@@ -25057,7 +25345,7 @@
       </w:pPr>
     </w:lvl>
   </w:abstractNum>
-  <w:abstractNum w:abstractNumId="66" w15:restartNumberingAfterBreak="0">
+  <w:abstractNum w:abstractNumId="69" w15:restartNumberingAfterBreak="0">
     <w:nsid w:val="491F68A2"/>
     <w:multiLevelType w:val="multilevel"/>
     <w:tmpl w:val="D2A0F6B8"/>
@@ -25206,7 +25494,7 @@
       </w:rPr>
     </w:lvl>
   </w:abstractNum>
-  <w:abstractNum w:abstractNumId="67" w15:restartNumberingAfterBreak="0">
+  <w:abstractNum w:abstractNumId="70" w15:restartNumberingAfterBreak="0">
     <w:nsid w:val="49557580"/>
     <w:multiLevelType w:val="multilevel"/>
     <w:tmpl w:val="E78A2B66"/>
@@ -25319,7 +25607,7 @@
       </w:pPr>
     </w:lvl>
   </w:abstractNum>
-  <w:abstractNum w:abstractNumId="68" w15:restartNumberingAfterBreak="0">
+  <w:abstractNum w:abstractNumId="71" w15:restartNumberingAfterBreak="0">
     <w:nsid w:val="49A75FF5"/>
     <w:multiLevelType w:val="hybridMultilevel"/>
     <w:tmpl w:val="83BAEF8A"/>
@@ -25408,7 +25696,7 @@
       </w:pPr>
     </w:lvl>
   </w:abstractNum>
-  <w:abstractNum w:abstractNumId="69" w15:restartNumberingAfterBreak="0">
+  <w:abstractNum w:abstractNumId="72" w15:restartNumberingAfterBreak="0">
     <w:nsid w:val="4AE2092A"/>
     <w:multiLevelType w:val="multilevel"/>
     <w:tmpl w:val="7D0A583E"/>
@@ -25521,7 +25809,7 @@
       </w:pPr>
     </w:lvl>
   </w:abstractNum>
-  <w:abstractNum w:abstractNumId="70" w15:restartNumberingAfterBreak="0">
+  <w:abstractNum w:abstractNumId="73" w15:restartNumberingAfterBreak="0">
     <w:nsid w:val="4C0A6049"/>
     <w:multiLevelType w:val="hybridMultilevel"/>
     <w:tmpl w:val="3C8298BE"/>
@@ -25610,7 +25898,7 @@
       </w:pPr>
     </w:lvl>
   </w:abstractNum>
-  <w:abstractNum w:abstractNumId="71" w15:restartNumberingAfterBreak="0">
+  <w:abstractNum w:abstractNumId="74" w15:restartNumberingAfterBreak="0">
     <w:nsid w:val="4C28562A"/>
     <w:multiLevelType w:val="multilevel"/>
     <w:tmpl w:val="BD6ED482"/>
@@ -25759,7 +26047,96 @@
       </w:rPr>
     </w:lvl>
   </w:abstractNum>
-  <w:abstractNum w:abstractNumId="72" w15:restartNumberingAfterBreak="0">
+  <w:abstractNum w:abstractNumId="75" w15:restartNumberingAfterBreak="0">
+    <w:nsid w:val="4D7A080A"/>
+    <w:multiLevelType w:val="hybridMultilevel"/>
+    <w:tmpl w:val="95508D26"/>
+    <w:lvl w:ilvl="0" w:tplc="04190001">
+      <w:start w:val="1"/>
+      <w:numFmt w:val="bullet"/>
+      <w:lvlText w:val=""/>
+      <w:lvlJc w:val="left"/>
+      <w:pPr>
+        <w:ind w:left="1800" w:hanging="360"/>
+      </w:pPr>
+      <w:rPr>
+        <w:rFonts w:ascii="Symbol" w:hAnsi="Symbol" w:hint="default"/>
+      </w:rPr>
+    </w:lvl>
+    <w:lvl w:ilvl="1" w:tplc="FFFFFFFF" w:tentative="1">
+      <w:start w:val="1"/>
+      <w:numFmt w:val="lowerLetter"/>
+      <w:lvlText w:val="%2."/>
+      <w:lvlJc w:val="left"/>
+      <w:pPr>
+        <w:ind w:left="1440" w:hanging="360"/>
+      </w:pPr>
+    </w:lvl>
+    <w:lvl w:ilvl="2" w:tplc="FFFFFFFF" w:tentative="1">
+      <w:start w:val="1"/>
+      <w:numFmt w:val="lowerRoman"/>
+      <w:lvlText w:val="%3."/>
+      <w:lvlJc w:val="right"/>
+      <w:pPr>
+        <w:ind w:left="2160" w:hanging="180"/>
+      </w:pPr>
+    </w:lvl>
+    <w:lvl w:ilvl="3" w:tplc="FFFFFFFF" w:tentative="1">
+      <w:start w:val="1"/>
+      <w:numFmt w:val="decimal"/>
+      <w:lvlText w:val="%4."/>
+      <w:lvlJc w:val="left"/>
+      <w:pPr>
+        <w:ind w:left="2880" w:hanging="360"/>
+      </w:pPr>
+    </w:lvl>
+    <w:lvl w:ilvl="4" w:tplc="FFFFFFFF" w:tentative="1">
+      <w:start w:val="1"/>
+      <w:numFmt w:val="lowerLetter"/>
+      <w:lvlText w:val="%5."/>
+      <w:lvlJc w:val="left"/>
+      <w:pPr>
+        <w:ind w:left="3600" w:hanging="360"/>
+      </w:pPr>
+    </w:lvl>
+    <w:lvl w:ilvl="5" w:tplc="FFFFFFFF" w:tentative="1">
+      <w:start w:val="1"/>
+      <w:numFmt w:val="lowerRoman"/>
+      <w:lvlText w:val="%6."/>
+      <w:lvlJc w:val="right"/>
+      <w:pPr>
+        <w:ind w:left="4320" w:hanging="180"/>
+      </w:pPr>
+    </w:lvl>
+    <w:lvl w:ilvl="6" w:tplc="FFFFFFFF" w:tentative="1">
+      <w:start w:val="1"/>
+      <w:numFmt w:val="decimal"/>
+      <w:lvlText w:val="%7."/>
+      <w:lvlJc w:val="left"/>
+      <w:pPr>
+        <w:ind w:left="5040" w:hanging="360"/>
+      </w:pPr>
+    </w:lvl>
+    <w:lvl w:ilvl="7" w:tplc="FFFFFFFF" w:tentative="1">
+      <w:start w:val="1"/>
+      <w:numFmt w:val="lowerLetter"/>
+      <w:lvlText w:val="%8."/>
+      <w:lvlJc w:val="left"/>
+      <w:pPr>
+        <w:ind w:left="5760" w:hanging="360"/>
+      </w:pPr>
+    </w:lvl>
+    <w:lvl w:ilvl="8" w:tplc="FFFFFFFF" w:tentative="1">
+      <w:start w:val="1"/>
+      <w:numFmt w:val="lowerRoman"/>
+      <w:lvlText w:val="%9."/>
+      <w:lvlJc w:val="right"/>
+      <w:pPr>
+        <w:ind w:left="6480" w:hanging="180"/>
+      </w:pPr>
+    </w:lvl>
+  </w:abstractNum>
+  <w:abstractNum w:abstractNumId="76" w15:restartNumberingAfterBreak="0">
     <w:nsid w:val="4E6A6FD7"/>
     <w:multiLevelType w:val="hybridMultilevel"/>
     <w:tmpl w:val="1C204FAA"/>
@@ -25845,7 +26222,7 @@
       </w:pPr>
     </w:lvl>
   </w:abstractNum>
-  <w:abstractNum w:abstractNumId="73" w15:restartNumberingAfterBreak="0">
+  <w:abstractNum w:abstractNumId="77" w15:restartNumberingAfterBreak="0">
     <w:nsid w:val="4FED6C58"/>
     <w:multiLevelType w:val="multilevel"/>
     <w:tmpl w:val="80943178"/>
@@ -25962,7 +26339,7 @@
       </w:pPr>
     </w:lvl>
   </w:abstractNum>
-  <w:abstractNum w:abstractNumId="74" w15:restartNumberingAfterBreak="0">
+  <w:abstractNum w:abstractNumId="78" w15:restartNumberingAfterBreak="0">
     <w:nsid w:val="502151FF"/>
     <w:multiLevelType w:val="multilevel"/>
     <w:tmpl w:val="B8504BDE"/>
@@ -26111,7 +26488,7 @@
       </w:rPr>
     </w:lvl>
   </w:abstractNum>
-  <w:abstractNum w:abstractNumId="75" w15:restartNumberingAfterBreak="0">
+  <w:abstractNum w:abstractNumId="79" w15:restartNumberingAfterBreak="0">
     <w:nsid w:val="50F629CA"/>
     <w:multiLevelType w:val="hybridMultilevel"/>
     <w:tmpl w:val="E960CDB4"/>
@@ -26200,7 +26577,7 @@
       </w:pPr>
     </w:lvl>
   </w:abstractNum>
-  <w:abstractNum w:abstractNumId="76" w15:restartNumberingAfterBreak="0">
+  <w:abstractNum w:abstractNumId="80" w15:restartNumberingAfterBreak="0">
     <w:nsid w:val="518638F1"/>
     <w:multiLevelType w:val="hybridMultilevel"/>
     <w:tmpl w:val="8CBEC8EA"/>
@@ -26313,7 +26690,7 @@
       </w:rPr>
     </w:lvl>
   </w:abstractNum>
-  <w:abstractNum w:abstractNumId="77" w15:restartNumberingAfterBreak="0">
+  <w:abstractNum w:abstractNumId="81" w15:restartNumberingAfterBreak="0">
     <w:nsid w:val="53F236D8"/>
     <w:multiLevelType w:val="hybridMultilevel"/>
     <w:tmpl w:val="7116F864"/>
@@ -26426,7 +26803,7 @@
       </w:rPr>
     </w:lvl>
   </w:abstractNum>
-  <w:abstractNum w:abstractNumId="78" w15:restartNumberingAfterBreak="0">
+  <w:abstractNum w:abstractNumId="82" w15:restartNumberingAfterBreak="0">
     <w:nsid w:val="542F48A7"/>
     <w:multiLevelType w:val="hybridMultilevel"/>
     <w:tmpl w:val="02E8F3D0"/>
@@ -26539,7 +26916,7 @@
       </w:rPr>
     </w:lvl>
   </w:abstractNum>
-  <w:abstractNum w:abstractNumId="79" w15:restartNumberingAfterBreak="0">
+  <w:abstractNum w:abstractNumId="83" w15:restartNumberingAfterBreak="0">
     <w:nsid w:val="569B4C28"/>
     <w:multiLevelType w:val="hybridMultilevel"/>
     <w:tmpl w:val="A4DC290E"/>
@@ -26628,7 +27005,7 @@
       </w:pPr>
     </w:lvl>
   </w:abstractNum>
-  <w:abstractNum w:abstractNumId="80" w15:restartNumberingAfterBreak="0">
+  <w:abstractNum w:abstractNumId="84" w15:restartNumberingAfterBreak="0">
     <w:nsid w:val="572C02C6"/>
     <w:multiLevelType w:val="multilevel"/>
     <w:tmpl w:val="D98EB318"/>
@@ -26768,7 +27145,7 @@
       </w:rPr>
     </w:lvl>
   </w:abstractNum>
-  <w:abstractNum w:abstractNumId="81" w15:restartNumberingAfterBreak="0">
+  <w:abstractNum w:abstractNumId="85" w15:restartNumberingAfterBreak="0">
     <w:nsid w:val="58092471"/>
     <w:multiLevelType w:val="multilevel"/>
     <w:tmpl w:val="5D668A9E"/>
@@ -26917,7 +27294,7 @@
       </w:rPr>
     </w:lvl>
   </w:abstractNum>
-  <w:abstractNum w:abstractNumId="82" w15:restartNumberingAfterBreak="0">
+  <w:abstractNum w:abstractNumId="86" w15:restartNumberingAfterBreak="0">
     <w:nsid w:val="58515234"/>
     <w:multiLevelType w:val="multilevel"/>
     <w:tmpl w:val="37588E6E"/>
@@ -27030,7 +27407,7 @@
       </w:pPr>
     </w:lvl>
   </w:abstractNum>
-  <w:abstractNum w:abstractNumId="83" w15:restartNumberingAfterBreak="0">
+  <w:abstractNum w:abstractNumId="87" w15:restartNumberingAfterBreak="0">
     <w:nsid w:val="5C5E3C04"/>
     <w:multiLevelType w:val="hybridMultilevel"/>
     <w:tmpl w:val="5762BD84"/>
@@ -27143,7 +27520,7 @@
       </w:rPr>
     </w:lvl>
   </w:abstractNum>
-  <w:abstractNum w:abstractNumId="84" w15:restartNumberingAfterBreak="0">
+  <w:abstractNum w:abstractNumId="88" w15:restartNumberingAfterBreak="0">
     <w:nsid w:val="5C6308C1"/>
     <w:multiLevelType w:val="hybridMultilevel"/>
     <w:tmpl w:val="F40C08A2"/>
@@ -27229,7 +27606,7 @@
       </w:pPr>
     </w:lvl>
   </w:abstractNum>
-  <w:abstractNum w:abstractNumId="85" w15:restartNumberingAfterBreak="0">
+  <w:abstractNum w:abstractNumId="89" w15:restartNumberingAfterBreak="0">
     <w:nsid w:val="5C6C5D0C"/>
     <w:multiLevelType w:val="hybridMultilevel"/>
     <w:tmpl w:val="E4762A1E"/>
@@ -27342,7 +27719,7 @@
       </w:rPr>
     </w:lvl>
   </w:abstractNum>
-  <w:abstractNum w:abstractNumId="86" w15:restartNumberingAfterBreak="0">
+  <w:abstractNum w:abstractNumId="90" w15:restartNumberingAfterBreak="0">
     <w:nsid w:val="5D2227AA"/>
     <w:multiLevelType w:val="multilevel"/>
     <w:tmpl w:val="BD2E29D4"/>
@@ -27455,7 +27832,7 @@
       </w:pPr>
     </w:lvl>
   </w:abstractNum>
-  <w:abstractNum w:abstractNumId="87" w15:restartNumberingAfterBreak="0">
+  <w:abstractNum w:abstractNumId="91" w15:restartNumberingAfterBreak="0">
     <w:nsid w:val="5E8C5CE5"/>
     <w:multiLevelType w:val="hybridMultilevel"/>
     <w:tmpl w:val="BA44486E"/>
@@ -27544,7 +27921,7 @@
       </w:pPr>
     </w:lvl>
   </w:abstractNum>
-  <w:abstractNum w:abstractNumId="88" w15:restartNumberingAfterBreak="0">
+  <w:abstractNum w:abstractNumId="92" w15:restartNumberingAfterBreak="0">
     <w:nsid w:val="5F0E559A"/>
     <w:multiLevelType w:val="multilevel"/>
     <w:tmpl w:val="583A43B0"/>
@@ -27657,7 +28034,7 @@
       </w:pPr>
     </w:lvl>
   </w:abstractNum>
-  <w:abstractNum w:abstractNumId="89" w15:restartNumberingAfterBreak="0">
+  <w:abstractNum w:abstractNumId="93" w15:restartNumberingAfterBreak="0">
     <w:nsid w:val="604B6F21"/>
     <w:multiLevelType w:val="hybridMultilevel"/>
     <w:tmpl w:val="3C8A07D4"/>
@@ -27772,7 +28149,7 @@
       </w:rPr>
     </w:lvl>
   </w:abstractNum>
-  <w:abstractNum w:abstractNumId="90" w15:restartNumberingAfterBreak="0">
+  <w:abstractNum w:abstractNumId="94" w15:restartNumberingAfterBreak="0">
     <w:nsid w:val="62F3566E"/>
     <w:multiLevelType w:val="hybridMultilevel"/>
     <w:tmpl w:val="03A07D7C"/>
@@ -27887,7 +28264,7 @@
       </w:rPr>
     </w:lvl>
   </w:abstractNum>
-  <w:abstractNum w:abstractNumId="91" w15:restartNumberingAfterBreak="0">
+  <w:abstractNum w:abstractNumId="95" w15:restartNumberingAfterBreak="0">
     <w:nsid w:val="66E8128B"/>
     <w:multiLevelType w:val="multilevel"/>
     <w:tmpl w:val="B9F6C098"/>
@@ -28008,7 +28385,7 @@
       </w:rPr>
     </w:lvl>
   </w:abstractNum>
-  <w:abstractNum w:abstractNumId="92" w15:restartNumberingAfterBreak="0">
+  <w:abstractNum w:abstractNumId="96" w15:restartNumberingAfterBreak="0">
     <w:nsid w:val="6A5F7D16"/>
     <w:multiLevelType w:val="multilevel"/>
     <w:tmpl w:val="1D28C70C"/>
@@ -28121,7 +28498,7 @@
       </w:pPr>
     </w:lvl>
   </w:abstractNum>
-  <w:abstractNum w:abstractNumId="93" w15:restartNumberingAfterBreak="0">
+  <w:abstractNum w:abstractNumId="97" w15:restartNumberingAfterBreak="0">
     <w:nsid w:val="6C007797"/>
     <w:multiLevelType w:val="multilevel"/>
     <w:tmpl w:val="3D52EE9C"/>
@@ -28270,7 +28647,7 @@
       </w:rPr>
     </w:lvl>
   </w:abstractNum>
-  <w:abstractNum w:abstractNumId="94" w15:restartNumberingAfterBreak="0">
+  <w:abstractNum w:abstractNumId="98" w15:restartNumberingAfterBreak="0">
     <w:nsid w:val="6C3A4D09"/>
     <w:multiLevelType w:val="multilevel"/>
     <w:tmpl w:val="6E287F80"/>
@@ -28387,7 +28764,7 @@
       </w:rPr>
     </w:lvl>
   </w:abstractNum>
-  <w:abstractNum w:abstractNumId="95" w15:restartNumberingAfterBreak="0">
+  <w:abstractNum w:abstractNumId="99" w15:restartNumberingAfterBreak="0">
     <w:nsid w:val="717E337D"/>
     <w:multiLevelType w:val="hybridMultilevel"/>
     <w:tmpl w:val="1FBCD5AA"/>
@@ -28500,7 +28877,7 @@
       </w:rPr>
     </w:lvl>
   </w:abstractNum>
-  <w:abstractNum w:abstractNumId="96" w15:restartNumberingAfterBreak="0">
+  <w:abstractNum w:abstractNumId="100" w15:restartNumberingAfterBreak="0">
     <w:nsid w:val="73D15D71"/>
     <w:multiLevelType w:val="multilevel"/>
     <w:tmpl w:val="37588E6E"/>
@@ -28613,7 +28990,7 @@
       </w:pPr>
     </w:lvl>
   </w:abstractNum>
-  <w:abstractNum w:abstractNumId="97" w15:restartNumberingAfterBreak="0">
+  <w:abstractNum w:abstractNumId="101" w15:restartNumberingAfterBreak="0">
     <w:nsid w:val="75806F3F"/>
     <w:multiLevelType w:val="multilevel"/>
     <w:tmpl w:val="6C520CCC"/>
@@ -28753,7 +29130,7 @@
       </w:rPr>
     </w:lvl>
   </w:abstractNum>
-  <w:abstractNum w:abstractNumId="98" w15:restartNumberingAfterBreak="0">
+  <w:abstractNum w:abstractNumId="102" w15:restartNumberingAfterBreak="0">
     <w:nsid w:val="76E913F9"/>
     <w:multiLevelType w:val="multilevel"/>
     <w:tmpl w:val="1D28C70C"/>
@@ -28866,7 +29243,7 @@
       </w:pPr>
     </w:lvl>
   </w:abstractNum>
-  <w:abstractNum w:abstractNumId="99" w15:restartNumberingAfterBreak="0">
+  <w:abstractNum w:abstractNumId="103" w15:restartNumberingAfterBreak="0">
     <w:nsid w:val="76EA384D"/>
     <w:multiLevelType w:val="multilevel"/>
     <w:tmpl w:val="6AEEC00E"/>
@@ -28979,7 +29356,7 @@
       </w:pPr>
     </w:lvl>
   </w:abstractNum>
-  <w:abstractNum w:abstractNumId="100" w15:restartNumberingAfterBreak="0">
+  <w:abstractNum w:abstractNumId="104" w15:restartNumberingAfterBreak="0">
     <w:nsid w:val="78BA40A4"/>
     <w:multiLevelType w:val="hybridMultilevel"/>
     <w:tmpl w:val="3E386BB6"/>
@@ -29092,7 +29469,7 @@
       </w:rPr>
     </w:lvl>
   </w:abstractNum>
-  <w:abstractNum w:abstractNumId="101" w15:restartNumberingAfterBreak="0">
+  <w:abstractNum w:abstractNumId="105" w15:restartNumberingAfterBreak="0">
     <w:nsid w:val="78C86E72"/>
     <w:multiLevelType w:val="hybridMultilevel"/>
     <w:tmpl w:val="576C508E"/>
@@ -29181,7 +29558,7 @@
       </w:pPr>
     </w:lvl>
   </w:abstractNum>
-  <w:abstractNum w:abstractNumId="102" w15:restartNumberingAfterBreak="0">
+  <w:abstractNum w:abstractNumId="106" w15:restartNumberingAfterBreak="0">
     <w:nsid w:val="793A000B"/>
     <w:multiLevelType w:val="multilevel"/>
     <w:tmpl w:val="A748F3AC"/>
@@ -29330,7 +29707,7 @@
       </w:rPr>
     </w:lvl>
   </w:abstractNum>
-  <w:abstractNum w:abstractNumId="103" w15:restartNumberingAfterBreak="0">
+  <w:abstractNum w:abstractNumId="107" w15:restartNumberingAfterBreak="0">
     <w:nsid w:val="7A8A4221"/>
     <w:multiLevelType w:val="hybridMultilevel"/>
     <w:tmpl w:val="6A9AF126"/>
@@ -29443,7 +29820,7 @@
       </w:rPr>
     </w:lvl>
   </w:abstractNum>
-  <w:abstractNum w:abstractNumId="104" w15:restartNumberingAfterBreak="0">
+  <w:abstractNum w:abstractNumId="108" w15:restartNumberingAfterBreak="0">
     <w:nsid w:val="7BD0369D"/>
     <w:multiLevelType w:val="multilevel"/>
     <w:tmpl w:val="079A0104"/>
@@ -29556,7 +29933,7 @@
       </w:pPr>
     </w:lvl>
   </w:abstractNum>
-  <w:abstractNum w:abstractNumId="105" w15:restartNumberingAfterBreak="0">
+  <w:abstractNum w:abstractNumId="109" w15:restartNumberingAfterBreak="0">
     <w:nsid w:val="7CB0301C"/>
     <w:multiLevelType w:val="multilevel"/>
     <w:tmpl w:val="BE06A20C"/>
@@ -29706,332 +30083,336 @@
     </w:lvl>
   </w:abstractNum>
   <w:num w:numId="1" w16cid:durableId="214240146">
-    <w:abstractNumId w:val="74"/>
+    <w:abstractNumId w:val="78"/>
   </w:num>
   <w:num w:numId="2" w16cid:durableId="1176731173">
     <w:abstractNumId w:val="8"/>
   </w:num>
   <w:num w:numId="3" w16cid:durableId="528225726">
-    <w:abstractNumId w:val="35"/>
+    <w:abstractNumId w:val="38"/>
   </w:num>
   <w:num w:numId="4" w16cid:durableId="1520655813">
-    <w:abstractNumId w:val="66"/>
+    <w:abstractNumId w:val="69"/>
   </w:num>
   <w:num w:numId="5" w16cid:durableId="221986735">
-    <w:abstractNumId w:val="37"/>
+    <w:abstractNumId w:val="40"/>
   </w:num>
   <w:num w:numId="6" w16cid:durableId="745423831">
-    <w:abstractNumId w:val="73"/>
+    <w:abstractNumId w:val="77"/>
   </w:num>
   <w:num w:numId="7" w16cid:durableId="118575149">
-    <w:abstractNumId w:val="86"/>
+    <w:abstractNumId w:val="90"/>
   </w:num>
   <w:num w:numId="8" w16cid:durableId="1711373230">
-    <w:abstractNumId w:val="62"/>
+    <w:abstractNumId w:val="65"/>
   </w:num>
   <w:num w:numId="9" w16cid:durableId="1654868982">
-    <w:abstractNumId w:val="69"/>
+    <w:abstractNumId w:val="72"/>
   </w:num>
   <w:num w:numId="10" w16cid:durableId="1368869644">
-    <w:abstractNumId w:val="102"/>
+    <w:abstractNumId w:val="106"/>
   </w:num>
   <w:num w:numId="11" w16cid:durableId="1831823243">
     <w:abstractNumId w:val="7"/>
   </w:num>
   <w:num w:numId="12" w16cid:durableId="267664669">
-    <w:abstractNumId w:val="105"/>
+    <w:abstractNumId w:val="109"/>
   </w:num>
   <w:num w:numId="13" w16cid:durableId="808863504">
-    <w:abstractNumId w:val="93"/>
+    <w:abstractNumId w:val="97"/>
   </w:num>
   <w:num w:numId="14" w16cid:durableId="372002871">
-    <w:abstractNumId w:val="58"/>
+    <w:abstractNumId w:val="61"/>
   </w:num>
   <w:num w:numId="15" w16cid:durableId="344938638">
-    <w:abstractNumId w:val="20"/>
+    <w:abstractNumId w:val="23"/>
   </w:num>
   <w:num w:numId="16" w16cid:durableId="1402751498">
-    <w:abstractNumId w:val="34"/>
+    <w:abstractNumId w:val="37"/>
   </w:num>
   <w:num w:numId="17" w16cid:durableId="1011226173">
-    <w:abstractNumId w:val="90"/>
+    <w:abstractNumId w:val="94"/>
   </w:num>
   <w:num w:numId="18" w16cid:durableId="1690913933">
     <w:abstractNumId w:val="14"/>
   </w:num>
   <w:num w:numId="19" w16cid:durableId="772629795">
-    <w:abstractNumId w:val="45"/>
+    <w:abstractNumId w:val="48"/>
   </w:num>
   <w:num w:numId="20" w16cid:durableId="2083721218">
-    <w:abstractNumId w:val="89"/>
+    <w:abstractNumId w:val="93"/>
   </w:num>
   <w:num w:numId="21" w16cid:durableId="2049714822">
     <w:abstractNumId w:val="13"/>
   </w:num>
   <w:num w:numId="22" w16cid:durableId="907958595">
-    <w:abstractNumId w:val="80"/>
+    <w:abstractNumId w:val="84"/>
   </w:num>
   <w:num w:numId="23" w16cid:durableId="895244406">
-    <w:abstractNumId w:val="65"/>
+    <w:abstractNumId w:val="68"/>
   </w:num>
   <w:num w:numId="24" w16cid:durableId="1710452063">
-    <w:abstractNumId w:val="43"/>
+    <w:abstractNumId w:val="46"/>
   </w:num>
   <w:num w:numId="25" w16cid:durableId="1404261324">
-    <w:abstractNumId w:val="51"/>
+    <w:abstractNumId w:val="54"/>
   </w:num>
   <w:num w:numId="26" w16cid:durableId="2058044777">
-    <w:abstractNumId w:val="42"/>
+    <w:abstractNumId w:val="45"/>
   </w:num>
   <w:num w:numId="27" w16cid:durableId="2014525027">
     <w:abstractNumId w:val="15"/>
   </w:num>
   <w:num w:numId="28" w16cid:durableId="428237999">
-    <w:abstractNumId w:val="31"/>
+    <w:abstractNumId w:val="34"/>
   </w:num>
   <w:num w:numId="29" w16cid:durableId="601887145">
-    <w:abstractNumId w:val="81"/>
+    <w:abstractNumId w:val="85"/>
   </w:num>
   <w:num w:numId="30" w16cid:durableId="889224519">
     <w:abstractNumId w:val="6"/>
   </w:num>
   <w:num w:numId="31" w16cid:durableId="534538387">
-    <w:abstractNumId w:val="23"/>
+    <w:abstractNumId w:val="26"/>
   </w:num>
   <w:num w:numId="32" w16cid:durableId="1977682891">
     <w:abstractNumId w:val="4"/>
   </w:num>
   <w:num w:numId="33" w16cid:durableId="457384199">
-    <w:abstractNumId w:val="91"/>
+    <w:abstractNumId w:val="95"/>
   </w:num>
   <w:num w:numId="34" w16cid:durableId="442579719">
     <w:abstractNumId w:val="3"/>
   </w:num>
   <w:num w:numId="35" w16cid:durableId="994646937">
-    <w:abstractNumId w:val="47"/>
+    <w:abstractNumId w:val="50"/>
   </w:num>
   <w:num w:numId="36" w16cid:durableId="1811828825">
-    <w:abstractNumId w:val="104"/>
+    <w:abstractNumId w:val="108"/>
   </w:num>
   <w:num w:numId="37" w16cid:durableId="1278176768">
     <w:abstractNumId w:val="9"/>
   </w:num>
   <w:num w:numId="38" w16cid:durableId="665743066">
-    <w:abstractNumId w:val="36"/>
+    <w:abstractNumId w:val="39"/>
   </w:num>
   <w:num w:numId="39" w16cid:durableId="244076492">
-    <w:abstractNumId w:val="96"/>
+    <w:abstractNumId w:val="100"/>
   </w:num>
   <w:num w:numId="40" w16cid:durableId="1370030892">
-    <w:abstractNumId w:val="82"/>
+    <w:abstractNumId w:val="86"/>
   </w:num>
   <w:num w:numId="41" w16cid:durableId="2020813005">
     <w:abstractNumId w:val="5"/>
   </w:num>
   <w:num w:numId="42" w16cid:durableId="137110840">
-    <w:abstractNumId w:val="17"/>
+    <w:abstractNumId w:val="18"/>
   </w:num>
   <w:num w:numId="43" w16cid:durableId="2107189237">
-    <w:abstractNumId w:val="30"/>
+    <w:abstractNumId w:val="33"/>
   </w:num>
   <w:num w:numId="44" w16cid:durableId="1706372308">
-    <w:abstractNumId w:val="92"/>
+    <w:abstractNumId w:val="96"/>
   </w:num>
   <w:num w:numId="45" w16cid:durableId="232012379">
-    <w:abstractNumId w:val="44"/>
+    <w:abstractNumId w:val="47"/>
   </w:num>
   <w:num w:numId="46" w16cid:durableId="582953680">
-    <w:abstractNumId w:val="99"/>
+    <w:abstractNumId w:val="103"/>
   </w:num>
   <w:num w:numId="47" w16cid:durableId="2106030818">
+    <w:abstractNumId w:val="70"/>
+  </w:num>
+  <w:num w:numId="48" w16cid:durableId="376780272">
+    <w:abstractNumId w:val="42"/>
+  </w:num>
+  <w:num w:numId="49" w16cid:durableId="325599178">
     <w:abstractNumId w:val="67"/>
   </w:num>
-  <w:num w:numId="48" w16cid:durableId="376780272">
-    <w:abstractNumId w:val="39"/>
+  <w:num w:numId="50" w16cid:durableId="1915243093">
+    <w:abstractNumId w:val="28"/>
   </w:num>
-  <w:num w:numId="49" w16cid:durableId="325599178">
+  <w:num w:numId="51" w16cid:durableId="1748066189">
+    <w:abstractNumId w:val="102"/>
+  </w:num>
+  <w:num w:numId="52" w16cid:durableId="1567182881">
     <w:abstractNumId w:val="64"/>
   </w:num>
-  <w:num w:numId="50" w16cid:durableId="1915243093">
-    <w:abstractNumId w:val="25"/>
+  <w:num w:numId="53" w16cid:durableId="326133898">
+    <w:abstractNumId w:val="51"/>
   </w:num>
-  <w:num w:numId="51" w16cid:durableId="1748066189">
+  <w:num w:numId="54" w16cid:durableId="490757235">
+    <w:abstractNumId w:val="101"/>
+  </w:num>
+  <w:num w:numId="55" w16cid:durableId="1663385108">
+    <w:abstractNumId w:val="53"/>
+  </w:num>
+  <w:num w:numId="56" w16cid:durableId="1122460671">
     <w:abstractNumId w:val="98"/>
   </w:num>
-  <w:num w:numId="52" w16cid:durableId="1567182881">
-    <w:abstractNumId w:val="61"/>
-  </w:num>
-  <w:num w:numId="53" w16cid:durableId="326133898">
-    <w:abstractNumId w:val="48"/>
-  </w:num>
-  <w:num w:numId="54" w16cid:durableId="490757235">
-    <w:abstractNumId w:val="97"/>
-  </w:num>
-  <w:num w:numId="55" w16cid:durableId="1663385108">
-    <w:abstractNumId w:val="50"/>
-  </w:num>
-  <w:num w:numId="56" w16cid:durableId="1122460671">
-    <w:abstractNumId w:val="94"/>
-  </w:num>
   <w:num w:numId="57" w16cid:durableId="1082414627">
-    <w:abstractNumId w:val="76"/>
+    <w:abstractNumId w:val="80"/>
   </w:num>
   <w:num w:numId="58" w16cid:durableId="2130971666">
-    <w:abstractNumId w:val="72"/>
+    <w:abstractNumId w:val="76"/>
   </w:num>
   <w:num w:numId="59" w16cid:durableId="846599739">
     <w:abstractNumId w:val="11"/>
   </w:num>
   <w:num w:numId="60" w16cid:durableId="1351029355">
-    <w:abstractNumId w:val="56"/>
+    <w:abstractNumId w:val="59"/>
   </w:num>
   <w:num w:numId="61" w16cid:durableId="1035155273">
-    <w:abstractNumId w:val="40"/>
+    <w:abstractNumId w:val="43"/>
   </w:num>
   <w:num w:numId="62" w16cid:durableId="1556745800">
-    <w:abstractNumId w:val="18"/>
+    <w:abstractNumId w:val="20"/>
   </w:num>
   <w:num w:numId="63" w16cid:durableId="17393244">
-    <w:abstractNumId w:val="27"/>
+    <w:abstractNumId w:val="30"/>
   </w:num>
   <w:num w:numId="64" w16cid:durableId="1048916842">
-    <w:abstractNumId w:val="46"/>
+    <w:abstractNumId w:val="49"/>
   </w:num>
   <w:num w:numId="65" w16cid:durableId="1787508009">
-    <w:abstractNumId w:val="32"/>
+    <w:abstractNumId w:val="35"/>
   </w:num>
   <w:num w:numId="66" w16cid:durableId="565455493">
-    <w:abstractNumId w:val="87"/>
+    <w:abstractNumId w:val="91"/>
   </w:num>
   <w:num w:numId="67" w16cid:durableId="98569426">
     <w:abstractNumId w:val="2"/>
   </w:num>
   <w:num w:numId="68" w16cid:durableId="2069263468">
-    <w:abstractNumId w:val="28"/>
+    <w:abstractNumId w:val="31"/>
   </w:num>
   <w:num w:numId="69" w16cid:durableId="2004550479">
-    <w:abstractNumId w:val="33"/>
+    <w:abstractNumId w:val="36"/>
   </w:num>
   <w:num w:numId="70" w16cid:durableId="2135246013">
-    <w:abstractNumId w:val="55"/>
+    <w:abstractNumId w:val="58"/>
   </w:num>
   <w:num w:numId="71" w16cid:durableId="1590892137">
-    <w:abstractNumId w:val="100"/>
+    <w:abstractNumId w:val="104"/>
   </w:num>
   <w:num w:numId="72" w16cid:durableId="1397051652">
-    <w:abstractNumId w:val="79"/>
+    <w:abstractNumId w:val="83"/>
   </w:num>
   <w:num w:numId="73" w16cid:durableId="19091569">
-    <w:abstractNumId w:val="63"/>
+    <w:abstractNumId w:val="66"/>
   </w:num>
   <w:num w:numId="74" w16cid:durableId="1040515296">
-    <w:abstractNumId w:val="68"/>
+    <w:abstractNumId w:val="71"/>
   </w:num>
   <w:num w:numId="75" w16cid:durableId="1251892818">
-    <w:abstractNumId w:val="59"/>
+    <w:abstractNumId w:val="62"/>
   </w:num>
   <w:num w:numId="76" w16cid:durableId="2075855344">
-    <w:abstractNumId w:val="84"/>
+    <w:abstractNumId w:val="88"/>
   </w:num>
   <w:num w:numId="77" w16cid:durableId="1957440934">
     <w:abstractNumId w:val="0"/>
   </w:num>
   <w:num w:numId="78" w16cid:durableId="1632710364">
-    <w:abstractNumId w:val="103"/>
+    <w:abstractNumId w:val="107"/>
   </w:num>
   <w:num w:numId="79" w16cid:durableId="563372054">
     <w:abstractNumId w:val="1"/>
   </w:num>
   <w:num w:numId="80" w16cid:durableId="1837333766">
-    <w:abstractNumId w:val="19"/>
+    <w:abstractNumId w:val="21"/>
   </w:num>
   <w:num w:numId="81" w16cid:durableId="1634871232">
-    <w:abstractNumId w:val="38"/>
+    <w:abstractNumId w:val="41"/>
   </w:num>
   <w:num w:numId="82" w16cid:durableId="1099908247">
-    <w:abstractNumId w:val="22"/>
+    <w:abstractNumId w:val="25"/>
   </w:num>
   <w:num w:numId="83" w16cid:durableId="1004092431">
-    <w:abstractNumId w:val="83"/>
+    <w:abstractNumId w:val="87"/>
   </w:num>
   <w:num w:numId="84" w16cid:durableId="1359239458">
-    <w:abstractNumId w:val="53"/>
+    <w:abstractNumId w:val="56"/>
   </w:num>
   <w:num w:numId="85" w16cid:durableId="791095464">
+    <w:abstractNumId w:val="32"/>
+  </w:num>
+  <w:num w:numId="86" w16cid:durableId="1561399698">
+    <w:abstractNumId w:val="57"/>
+  </w:num>
+  <w:num w:numId="87" w16cid:durableId="1653100867">
+    <w:abstractNumId w:val="27"/>
+  </w:num>
+  <w:num w:numId="88" w16cid:durableId="510726714">
+    <w:abstractNumId w:val="99"/>
+  </w:num>
+  <w:num w:numId="89" w16cid:durableId="68698419">
+    <w:abstractNumId w:val="24"/>
+  </w:num>
+  <w:num w:numId="90" w16cid:durableId="1657536695">
     <w:abstractNumId w:val="29"/>
   </w:num>
-  <w:num w:numId="86" w16cid:durableId="1561399698">
-    <w:abstractNumId w:val="54"/>
-  </w:num>
-  <w:num w:numId="87" w16cid:durableId="1653100867">
-    <w:abstractNumId w:val="24"/>
-  </w:num>
-  <w:num w:numId="88" w16cid:durableId="510726714">
-    <w:abstractNumId w:val="95"/>
-  </w:num>
-  <w:num w:numId="89" w16cid:durableId="68698419">
-    <w:abstractNumId w:val="21"/>
-  </w:num>
-  <w:num w:numId="90" w16cid:durableId="1657536695">
-    <w:abstractNumId w:val="26"/>
-  </w:num>
   <w:num w:numId="91" w16cid:durableId="1161651546">
-    <w:abstractNumId w:val="101"/>
+    <w:abstractNumId w:val="105"/>
   </w:num>
   <w:num w:numId="92" w16cid:durableId="1156653213">
-    <w:abstractNumId w:val="78"/>
+    <w:abstractNumId w:val="82"/>
   </w:num>
   <w:num w:numId="93" w16cid:durableId="1077749730">
-    <w:abstractNumId w:val="77"/>
+    <w:abstractNumId w:val="81"/>
   </w:num>
   <w:num w:numId="94" w16cid:durableId="614870351">
-    <w:abstractNumId w:val="85"/>
+    <w:abstractNumId w:val="89"/>
   </w:num>
   <w:num w:numId="95" w16cid:durableId="93937314">
-    <w:abstractNumId w:val="49"/>
+    <w:abstractNumId w:val="52"/>
   </w:num>
   <w:num w:numId="96" w16cid:durableId="48648113">
-    <w:abstractNumId w:val="71"/>
+    <w:abstractNumId w:val="74"/>
   </w:num>
   <w:num w:numId="97" w16cid:durableId="883057408">
-    <w:abstractNumId w:val="57"/>
+    <w:abstractNumId w:val="60"/>
   </w:num>
   <w:num w:numId="98" w16cid:durableId="1259631844">
     <w:abstractNumId w:val="12"/>
   </w:num>
   <w:num w:numId="99" w16cid:durableId="1643653948">
-    <w:abstractNumId w:val="70"/>
+    <w:abstractNumId w:val="73"/>
   </w:num>
   <w:num w:numId="100" w16cid:durableId="165023498">
-    <w:abstractNumId w:val="60"/>
+    <w:abstractNumId w:val="63"/>
   </w:num>
   <w:num w:numId="101" w16cid:durableId="970600035">
-    <w:abstractNumId w:val="75"/>
+    <w:abstractNumId w:val="79"/>
   </w:num>
   <w:num w:numId="102" w16cid:durableId="653335264">
-    <w:abstractNumId w:val="88"/>
+    <w:abstractNumId w:val="92"/>
   </w:num>
   <w:num w:numId="103" w16cid:durableId="991299307">
     <w:abstractNumId w:val="16"/>
   </w:num>
   <w:num w:numId="104" w16cid:durableId="224338226">
-    <w:abstractNumId w:val="52"/>
+    <w:abstractNumId w:val="55"/>
   </w:num>
   <w:num w:numId="105" w16cid:durableId="607393156">
     <w:abstractNumId w:val="10"/>
   </w:num>
   <w:num w:numId="106" w16cid:durableId="264388009">
-    <w:abstractNumId w:val="41"/>
+    <w:abstractNumId w:val="44"/>
+  </w:num>
+  <w:num w:numId="107" w16cid:durableId="581985328">
+    <w:abstractNumId w:val="75"/>
+  </w:num>
+  <w:num w:numId="108" w16cid:durableId="777482507">
+    <w:abstractNumId w:val="22"/>
+  </w:num>
+  <w:num w:numId="109" w16cid:durableId="404299477">
+    <w:abstractNumId w:val="17"/>
+  </w:num>
+  <w:num w:numId="110" w16cid:durableId="1708604329">
+    <w:abstractNumId w:val="19"/>
   </w:num>
 </w:numbering>
-</file>
-
-<file path=word/people.xml><?xml version="1.0" encoding="utf-8"?>
-<w15:people xmlns:wpc="http://schemas.microsoft.com/office/word/2010/wordprocessingCanvas" xmlns:cx="http://schemas.microsoft.com/office/drawing/2014/chartex" xmlns:cx1="http://schemas.microsoft.com/office/drawing/2015/9/8/chartex" xmlns:cx2="http://schemas.microsoft.com/office/drawing/2015/10/21/chartex" xmlns:cx3="http://schemas.microsoft.com/office/drawing/2016/5/9/chartex" xmlns:cx4="http://schemas.microsoft.com/office/drawing/2016/5/10/chartex" xmlns:cx5="http://schemas.microsoft.com/office/drawing/2016/5/11/chartex" xmlns:cx6="http://schemas.microsoft.com/office/drawing/2016/5/12/chartex" xmlns:cx7="http://schemas.microsoft.com/office/drawing/2016/5/13/chartex" xmlns:cx8="http://schemas.microsoft.com/office/drawing/2016/5/14/chartex" xmlns:mc="http://schemas.openxmlformats.org/markup-compatibility/2006" xmlns:aink="http://schemas.microsoft.com/office/drawing/2016/ink" xmlns:am3d="http://schemas.microsoft.com/office/drawing/2017/model3d" xmlns:o="urn:schemas-microsoft-com:office:office" xmlns:oel="http://schemas.microsoft.com/office/2019/extlst" xmlns:r="http://schemas.openxmlformats.org/officeDocument/2006/relationships" xmlns:m="http://schemas.openxmlformats.org/officeDocument/2006/math" xmlns:v="urn:schemas-microsoft-com:vml" xmlns:wp14="http://schemas.microsoft.com/office/word/2010/wordprocessingDrawing" xmlns:wp="http://schemas.openxmlformats.org/drawingml/2006/wordprocessingDrawing" xmlns:w10="urn:schemas-microsoft-com:office:word" xmlns:w="http://schemas.openxmlformats.org/wordprocessingml/2006/main" xmlns:w14="http://schemas.microsoft.com/office/word/2010/wordml" xmlns:w15="http://schemas.microsoft.com/office/word/2012/wordml" xmlns:w16cex="http://schemas.microsoft.com/office/word/2018/wordml/cex" xmlns:w16cid="http://schemas.microsoft.com/office/word/2016/wordml/cid" xmlns:w16="http://schemas.microsoft.com/office/word/2018/wordml" xmlns:w16du="http://schemas.microsoft.com/office/word/2023/wordml/word16du" xmlns:w16sdtdh="http://schemas.microsoft.com/office/word/2020/wordml/sdtdatahash" xmlns:w16sdtfl="http://schemas.microsoft.com/office/word/2024/wordml/sdtformatlock" xmlns:w16se="http://schemas.microsoft.com/office/word/2015/wordml/symex" xmlns:wpg="http://schemas.microsoft.com/office/word/2010/wordprocessingGroup" xmlns:wpi="http://schemas.microsoft.com/office/word/2010/wordprocessingInk" xmlns:wne="http://schemas.microsoft.com/office/word/2006/wordml" xmlns:wps="http://schemas.microsoft.com/office/word/2010/wordprocessingShape" mc:Ignorable="w14 w15 w16se w16cid w16 w16cex w16sdtdh w16sdtfl w16du wp14">
-  <w15:person w15:author="Anatolijs Koļesņevs">
-    <w15:presenceInfo w15:providerId="AD" w15:userId="S::s22koleanat@365.venta.lv::546dd1c0-8b50-42df-b148-36974cd13c66"/>
-  </w15:person>
-</w15:people>
 </file>
 
 <file path=word/styles.xml><?xml version="1.0" encoding="utf-8"?>
@@ -30632,6 +31013,7 @@
   <w:style w:type="character" w:default="1" w:styleId="DefaultParagraphFont">
     <w:name w:val="Default Paragraph Font"/>
     <w:uiPriority w:val="1"/>
+    <w:semiHidden/>
     <w:unhideWhenUsed/>
   </w:style>
   <w:style w:type="table" w:default="1" w:styleId="TableNormal">
@@ -31175,6 +31557,50 @@
       <w:color w:val="666666"/>
     </w:rPr>
   </w:style>
+  <w:style w:type="paragraph" w:styleId="Header">
+    <w:name w:val="header"/>
+    <w:basedOn w:val="Normal"/>
+    <w:link w:val="HeaderChar"/>
+    <w:uiPriority w:val="99"/>
+    <w:unhideWhenUsed/>
+    <w:rsid w:val="00E07B09"/>
+    <w:pPr>
+      <w:tabs>
+        <w:tab w:val="center" w:pos="4677"/>
+        <w:tab w:val="right" w:pos="9355"/>
+      </w:tabs>
+      <w:spacing w:after="0" w:line="240" w:lineRule="auto"/>
+    </w:pPr>
+  </w:style>
+  <w:style w:type="character" w:customStyle="1" w:styleId="HeaderChar">
+    <w:name w:val="Header Char"/>
+    <w:basedOn w:val="DefaultParagraphFont"/>
+    <w:link w:val="Header"/>
+    <w:uiPriority w:val="99"/>
+    <w:rsid w:val="00E07B09"/>
+  </w:style>
+  <w:style w:type="paragraph" w:styleId="Footer">
+    <w:name w:val="footer"/>
+    <w:basedOn w:val="Normal"/>
+    <w:link w:val="FooterChar"/>
+    <w:uiPriority w:val="99"/>
+    <w:unhideWhenUsed/>
+    <w:rsid w:val="00E07B09"/>
+    <w:pPr>
+      <w:tabs>
+        <w:tab w:val="center" w:pos="4677"/>
+        <w:tab w:val="right" w:pos="9355"/>
+      </w:tabs>
+      <w:spacing w:after="0" w:line="240" w:lineRule="auto"/>
+    </w:pPr>
+  </w:style>
+  <w:style w:type="character" w:customStyle="1" w:styleId="FooterChar">
+    <w:name w:val="Footer Char"/>
+    <w:basedOn w:val="DefaultParagraphFont"/>
+    <w:link w:val="Footer"/>
+    <w:uiPriority w:val="99"/>
+    <w:rsid w:val="00E07B09"/>
+  </w:style>
 </w:styles>
 </file>
 

</xml_diff>

<commit_message>
Bakalaura darbā pielikumos nomainīts git repozitorijas adrese
</commit_message>
<xml_diff>
--- a/Bakalaura darbs.docx
+++ b/Bakalaura darbs.docx
@@ -4391,6 +4391,7 @@
         <w:rPr>
           <w:rFonts w:asciiTheme="minorHAnsi" w:eastAsiaTheme="minorHAnsi" w:hAnsiTheme="minorHAnsi" w:cstheme="minorBidi"/>
           <w:kern w:val="2"/>
+          <w:lang w:val="ru-RU"/>
           <w14:ligatures w14:val="standardContextual"/>
         </w:rPr>
         <w:id w:val="601461587"/>
@@ -11513,7 +11514,7 @@
           <w:lang w:val="lv-LV"/>
         </w:rPr>
         <w:drawing>
-          <wp:inline distT="0" distB="0" distL="0" distR="0" wp14:anchorId="22F846EC" wp14:editId="21350DB6">
+          <wp:inline distT="0" distB="0" distL="0" distR="0" wp14:anchorId="22F846EC" wp14:editId="52CBF352">
             <wp:extent cx="4785360" cy="4829175"/>
             <wp:effectExtent l="0" t="0" r="0" b="9525"/>
             <wp:docPr id="2132757670" name="Picture 1"/>
@@ -22093,28 +22094,7 @@
           <w:rFonts w:ascii="Times New Roman" w:hAnsi="Times New Roman" w:cs="Times New Roman"/>
           <w:lang w:val="lv-LV"/>
         </w:rPr>
-        <w:t xml:space="preserve">) testēšanas pieeju ar speciāli izveidotu testa programmu komplektu, kas ietver dažādus programmatūras </w:t>
-      </w:r>
-      <w:r>
-        <w:rPr>
-          <w:rFonts w:ascii="Times New Roman" w:hAnsi="Times New Roman" w:cs="Times New Roman"/>
-          <w:lang w:val="lv-LV"/>
-        </w:rPr>
-        <w:t>grūtības</w:t>
-      </w:r>
-      <w:r>
-        <w:rPr>
-          <w:rFonts w:ascii="Times New Roman" w:hAnsi="Times New Roman" w:cs="Times New Roman"/>
-          <w:lang w:val="lv-LV"/>
-        </w:rPr>
-        <w:t xml:space="preserve"> līmeņus un specifiskus AVR arhitektūras scenārijus. Šī testēšanas metodika pārbauda analizatora funkcionalitāti, fokusējoties uz ievades un izvades atbilstību sagaidāmajiem rezultātiem. Testēšanas mērķis bija pārbaudīt analizatora precizitāti, identificēt tā ierobežojumus un novērtēt praktisko pielietojamību reālās programmēšanas situācijās.</w:t>
-      </w:r>
-      <w:r>
-        <w:rPr>
-          <w:rFonts w:ascii="Times New Roman" w:hAnsi="Times New Roman" w:cs="Times New Roman"/>
-          <w:lang w:val="lv-LV"/>
-        </w:rPr>
-        <w:t xml:space="preserve"> </w:t>
+        <w:t xml:space="preserve">) testēšanas pieeju ar speciāli izveidotu testa programmu komplektu, kas ietver dažādus programmatūras grūtības līmeņus un specifiskus AVR arhitektūras scenārijus. Šī testēšanas metodika pārbauda analizatora funkcionalitāti, fokusējoties uz ievades un izvades atbilstību sagaidāmajiem rezultātiem. Testēšanas mērķis bija pārbaudīt analizatora precizitāti, identificēt tā ierobežojumus un novērtēt praktisko pielietojamību reālās programmēšanas situācijās. </w:t>
       </w:r>
     </w:p>
     <w:p>
@@ -22132,56 +22112,14 @@
           <w:rFonts w:ascii="Times New Roman" w:hAnsi="Times New Roman" w:cs="Times New Roman"/>
           <w:lang w:val="lv-LV"/>
         </w:rPr>
-        <w:t xml:space="preserve">Testēšana tika organizēta sistemātiski, izmantojot automatizētu testa skriptu (test.py), kas </w:t>
-      </w:r>
-      <w:r>
-        <w:rPr>
-          <w:rFonts w:ascii="Times New Roman" w:hAnsi="Times New Roman" w:cs="Times New Roman"/>
-          <w:lang w:val="lv-LV"/>
-        </w:rPr>
-        <w:t>veic</w:t>
-      </w:r>
-      <w:r>
-        <w:rPr>
-          <w:rFonts w:ascii="Times New Roman" w:hAnsi="Times New Roman" w:cs="Times New Roman"/>
-          <w:lang w:val="lv-LV"/>
-        </w:rPr>
-        <w:t xml:space="preserve"> analizator</w:t>
-      </w:r>
-      <w:r>
-        <w:rPr>
-          <w:rFonts w:ascii="Times New Roman" w:hAnsi="Times New Roman" w:cs="Times New Roman"/>
-          <w:lang w:val="lv-LV"/>
-        </w:rPr>
-        <w:t>a analīzi</w:t>
-      </w:r>
-      <w:r>
-        <w:rPr>
-          <w:rFonts w:ascii="Times New Roman" w:hAnsi="Times New Roman" w:cs="Times New Roman"/>
-          <w:lang w:val="lv-LV"/>
-        </w:rPr>
-        <w:t xml:space="preserve"> visiem testa failiem un apkopo rezultātus vienotā, salīdzināmā formātā. </w:t>
-      </w:r>
-      <w:r>
-        <w:rPr>
-          <w:rFonts w:ascii="Times New Roman" w:hAnsi="Times New Roman" w:cs="Times New Roman"/>
-          <w:lang w:val="lv-LV"/>
-        </w:rPr>
-        <w:t>Katram testa failam tika iepriekš aprēķināts</w:t>
-      </w:r>
-      <w:r>
-        <w:rPr>
-          <w:rFonts w:ascii="Times New Roman" w:hAnsi="Times New Roman" w:cs="Times New Roman"/>
-          <w:lang w:val="lv-LV"/>
-        </w:rPr>
-        <w:t xml:space="preserve"> un komentāros norādīts</w:t>
-      </w:r>
-      <w:r>
-        <w:rPr>
-          <w:rFonts w:ascii="Times New Roman" w:hAnsi="Times New Roman" w:cs="Times New Roman"/>
-          <w:lang w:val="lv-LV"/>
-        </w:rPr>
-        <w:t xml:space="preserve"> sagaidāmais maksimālais steka patēriņš, izmantojot manuālu .su failu analīzi un funkciju izsaukumu ceļu aprēķinus, kā arī tika noteikts .data un .bss sekciju kopējais izmērs, izmantojot avr-size utilītu</w:t>
+        <w:t xml:space="preserve">Testēšana tika organizēta sistemātiski, izmantojot automatizētu testa skriptu (test.py), kas veic analizatora analīzi visiem testa failiem un apkopo rezultātus vienotā, salīdzināmā formātā. </w:t>
+      </w:r>
+      <w:r>
+        <w:rPr>
+          <w:rFonts w:ascii="Times New Roman" w:hAnsi="Times New Roman" w:cs="Times New Roman"/>
+          <w:lang w:val="lv-LV"/>
+        </w:rPr>
+        <w:t>Katram testa failam tika iepriekš aprēķināts un komentāros norādīts sagaidāmais maksimālais steka patēriņš, izmantojot manuālu .su failu analīzi un funkciju izsaukumu ceļu aprēķinus, kā arī tika noteikts .data un .bss sekciju kopējais izmērs, izmantojot avr-size utilītu</w:t>
       </w:r>
       <w:r>
         <w:rPr>
@@ -22413,14 +22351,7 @@
           <w:rFonts w:ascii="Times New Roman" w:hAnsi="Times New Roman" w:cs="Times New Roman"/>
           <w:lang w:val="lv-LV"/>
         </w:rPr>
-        <w:t xml:space="preserve"> </w:t>
-      </w:r>
-      <w:r>
-        <w:rPr>
-          <w:rFonts w:ascii="Times New Roman" w:hAnsi="Times New Roman" w:cs="Times New Roman"/>
-          <w:lang w:val="lv-LV"/>
-        </w:rPr>
-        <w:t>steks un 0 baiti .data un .bss</w:t>
+        <w:t xml:space="preserve"> steks un 0 baiti .data un .bss</w:t>
       </w:r>
       <w:r>
         <w:rPr>
@@ -22448,14 +22379,7 @@
           <w:rFonts w:ascii="Times New Roman" w:hAnsi="Times New Roman" w:cs="Times New Roman"/>
           <w:lang w:val="lv-LV"/>
         </w:rPr>
-        <w:t xml:space="preserve"> </w:t>
-      </w:r>
-      <w:r>
-        <w:rPr>
-          <w:rFonts w:ascii="Times New Roman" w:hAnsi="Times New Roman" w:cs="Times New Roman"/>
-          <w:lang w:val="lv-LV"/>
-        </w:rPr>
-        <w:t>(</w:t>
+        <w:t xml:space="preserve"> (</w:t>
       </w:r>
       <w:proofErr w:type="spellStart"/>
       <w:r>
@@ -22544,28 +22468,7 @@
           <w:rFonts w:ascii="Times New Roman" w:hAnsi="Times New Roman" w:cs="Times New Roman"/>
           <w:lang w:val="lv-LV"/>
         </w:rPr>
-        <w:t xml:space="preserve"> </w:t>
-      </w:r>
-      <w:r>
-        <w:rPr>
-          <w:rFonts w:ascii="Times New Roman" w:hAnsi="Times New Roman" w:cs="Times New Roman"/>
-          <w:lang w:val="lv-LV"/>
-        </w:rPr>
-        <w:t xml:space="preserve">steks un </w:t>
-      </w:r>
-      <w:r>
-        <w:rPr>
-          <w:rFonts w:ascii="Times New Roman" w:hAnsi="Times New Roman" w:cs="Times New Roman"/>
-          <w:lang w:val="lv-LV"/>
-        </w:rPr>
-        <w:t>4</w:t>
-      </w:r>
-      <w:r>
-        <w:rPr>
-          <w:rFonts w:ascii="Times New Roman" w:hAnsi="Times New Roman" w:cs="Times New Roman"/>
-          <w:lang w:val="lv-LV"/>
-        </w:rPr>
-        <w:t xml:space="preserve"> baiti .data un .bss</w:t>
+        <w:t xml:space="preserve"> steks un 4 baiti .data un .bss</w:t>
       </w:r>
       <w:r>
         <w:rPr>
@@ -22642,21 +22545,7 @@
           <w:rFonts w:ascii="Times New Roman" w:hAnsi="Times New Roman" w:cs="Times New Roman"/>
           <w:lang w:val="lv-LV"/>
         </w:rPr>
-        <w:t xml:space="preserve"> steks un </w:t>
-      </w:r>
-      <w:r>
-        <w:rPr>
-          <w:rFonts w:ascii="Times New Roman" w:hAnsi="Times New Roman" w:cs="Times New Roman"/>
-          <w:lang w:val="lv-LV"/>
-        </w:rPr>
-        <w:t>356</w:t>
-      </w:r>
-      <w:r>
-        <w:rPr>
-          <w:rFonts w:ascii="Times New Roman" w:hAnsi="Times New Roman" w:cs="Times New Roman"/>
-          <w:lang w:val="lv-LV"/>
-        </w:rPr>
-        <w:t xml:space="preserve"> baiti .data un .bss</w:t>
+        <w:t xml:space="preserve"> steks un 356 baiti .data un .bss</w:t>
       </w:r>
       <w:r>
         <w:rPr>
@@ -22868,14 +22757,7 @@
           <w:rFonts w:ascii="Times New Roman" w:hAnsi="Times New Roman" w:cs="Times New Roman"/>
           <w:lang w:val="lv-LV"/>
         </w:rPr>
-        <w:t>delay_function</w:t>
-      </w:r>
-      <w:r>
-        <w:rPr>
-          <w:rFonts w:ascii="Times New Roman" w:hAnsi="Times New Roman" w:cs="Times New Roman"/>
-          <w:lang w:val="lv-LV"/>
-        </w:rPr>
-        <w:t xml:space="preserve"> </w:t>
+        <w:t xml:space="preserve">delay_function </w:t>
       </w:r>
       <w:r>
         <w:rPr>
@@ -22916,21 +22798,7 @@
           <w:rFonts w:ascii="Times New Roman" w:hAnsi="Times New Roman" w:cs="Times New Roman"/>
           <w:lang w:val="lv-LV"/>
         </w:rPr>
-        <w:t xml:space="preserve"> steks un </w:t>
-      </w:r>
-      <w:r>
-        <w:rPr>
-          <w:rFonts w:ascii="Times New Roman" w:hAnsi="Times New Roman" w:cs="Times New Roman"/>
-          <w:lang w:val="lv-LV"/>
-        </w:rPr>
-        <w:t>12</w:t>
-      </w:r>
-      <w:r>
-        <w:rPr>
-          <w:rFonts w:ascii="Times New Roman" w:hAnsi="Times New Roman" w:cs="Times New Roman"/>
-          <w:lang w:val="lv-LV"/>
-        </w:rPr>
-        <w:t xml:space="preserve"> baiti .data un .bss</w:t>
+        <w:t xml:space="preserve"> steks un 12 baiti .data un .bss</w:t>
       </w:r>
       <w:r>
         <w:rPr>
@@ -22969,35 +22837,7 @@
           <w:rFonts w:ascii="Times New Roman" w:hAnsi="Times New Roman" w:cs="Times New Roman"/>
           <w:lang w:val="lv-LV"/>
         </w:rPr>
-        <w:t xml:space="preserve">Testa rezultāti (sk. </w:t>
-      </w:r>
-      <w:r>
-        <w:rPr>
-          <w:rFonts w:ascii="Times New Roman" w:hAnsi="Times New Roman" w:cs="Times New Roman"/>
-          <w:lang w:val="lv-LV"/>
-        </w:rPr>
-        <w:t>2.4. att.</w:t>
-      </w:r>
-      <w:r>
-        <w:rPr>
-          <w:rFonts w:ascii="Times New Roman" w:hAnsi="Times New Roman" w:cs="Times New Roman"/>
-          <w:lang w:val="lv-LV"/>
-        </w:rPr>
-        <w:t xml:space="preserve">) parāda analizatora spēju </w:t>
-      </w:r>
-      <w:r>
-        <w:rPr>
-          <w:rFonts w:ascii="Times New Roman" w:hAnsi="Times New Roman" w:cs="Times New Roman"/>
-          <w:lang w:val="lv-LV"/>
-        </w:rPr>
-        <w:t>ar augstu precizitāti</w:t>
-      </w:r>
-      <w:r>
-        <w:rPr>
-          <w:rFonts w:ascii="Times New Roman" w:hAnsi="Times New Roman" w:cs="Times New Roman"/>
-          <w:lang w:val="lv-LV"/>
-        </w:rPr>
-        <w:t xml:space="preserve"> aprēķināt gan steka izmantojumu, gan datu sekciju izmērus:</w:t>
+        <w:t>Testa rezultāti (sk. 2.4. att.) parāda analizatora spēju ar augstu precizitāti aprēķināt gan steka izmantojumu, gan datu sekciju izmērus:</w:t>
       </w:r>
     </w:p>
     <w:p>
@@ -23080,25 +22920,7 @@
           <w:iCs/>
           <w:lang w:val="lv-LV"/>
         </w:rPr>
-        <w:t>2.</w:t>
-      </w:r>
-      <w:r>
-        <w:rPr>
-          <w:rFonts w:ascii="Times New Roman" w:hAnsi="Times New Roman" w:cs="Times New Roman"/>
-          <w:i/>
-          <w:iCs/>
-          <w:lang w:val="lv-LV"/>
-        </w:rPr>
-        <w:t>4</w:t>
-      </w:r>
-      <w:r>
-        <w:rPr>
-          <w:rFonts w:ascii="Times New Roman" w:hAnsi="Times New Roman" w:cs="Times New Roman"/>
-          <w:i/>
-          <w:iCs/>
-          <w:lang w:val="lv-LV"/>
-        </w:rPr>
-        <w:t>. att.</w:t>
+        <w:t>2.4. att.</w:t>
       </w:r>
       <w:r>
         <w:rPr>
@@ -23152,14 +22974,7 @@
           <w:lang w:val="lv-LV"/>
         </w:rPr>
         <w:lastRenderedPageBreak/>
-        <w:t>2.4. att. iegūtos rezultātus s</w:t>
-      </w:r>
-      <w:r>
-        <w:rPr>
-          <w:rFonts w:ascii="Times New Roman" w:hAnsi="Times New Roman" w:cs="Times New Roman"/>
-          <w:lang w:val="lv-LV"/>
-        </w:rPr>
-        <w:t>alīdzinot ar manuāli aprēķinātajām etalona vērtībām, rezultāti atklāj gan analizatora stiprās puses, gan nepilnības. Vienkāršākajos gadījumos (avr-</w:t>
+        <w:t>2.4. att. iegūtos rezultātus salīdzinot ar manuāli aprēķinātajām etalona vērtībām, rezultāti atklāj gan analizatora stiprās puses, gan nepilnības. Vienkāršākajos gadījumos (avr-</w:t>
       </w:r>
       <w:proofErr w:type="spellStart"/>
       <w:r>
@@ -23405,14 +23220,7 @@
           <w:rFonts w:ascii="Times New Roman" w:hAnsi="Times New Roman" w:cs="Times New Roman"/>
           <w:lang w:val="lv-LV"/>
         </w:rPr>
-        <w:t>v</w:t>
-      </w:r>
-      <w:r>
-        <w:rPr>
-          <w:rFonts w:ascii="Times New Roman" w:hAnsi="Times New Roman" w:cs="Times New Roman"/>
-          <w:lang w:val="lv-LV"/>
-        </w:rPr>
-        <w:t>ienkārši gadījumi: 95</w:t>
+        <w:t>vienkārši gadījumi: 95</w:t>
       </w:r>
       <w:r>
         <w:rPr>
@@ -23426,14 +23234,7 @@
           <w:rFonts w:ascii="Times New Roman" w:hAnsi="Times New Roman" w:cs="Times New Roman"/>
           <w:lang w:val="lv-LV"/>
         </w:rPr>
-        <w:t>100% precizitāte</w:t>
-      </w:r>
-      <w:r>
-        <w:rPr>
-          <w:rFonts w:ascii="Times New Roman" w:hAnsi="Times New Roman" w:cs="Times New Roman"/>
-          <w:lang w:val="lv-LV"/>
-        </w:rPr>
-        <w:t>;</w:t>
+        <w:t>100% precizitāte;</w:t>
       </w:r>
     </w:p>
     <w:p>
@@ -23455,14 +23256,7 @@
           <w:rFonts w:ascii="Times New Roman" w:hAnsi="Times New Roman" w:cs="Times New Roman"/>
           <w:lang w:val="lv-LV"/>
         </w:rPr>
-        <w:t>v</w:t>
-      </w:r>
-      <w:r>
-        <w:rPr>
-          <w:rFonts w:ascii="Times New Roman" w:hAnsi="Times New Roman" w:cs="Times New Roman"/>
-          <w:lang w:val="lv-LV"/>
-        </w:rPr>
-        <w:t>idēji sarežģīti gadījumi: 85</w:t>
+        <w:t>vidēji sarežģīti gadījumi: 85</w:t>
       </w:r>
       <w:r>
         <w:rPr>
@@ -23476,14 +23270,7 @@
           <w:rFonts w:ascii="Times New Roman" w:hAnsi="Times New Roman" w:cs="Times New Roman"/>
           <w:lang w:val="lv-LV"/>
         </w:rPr>
-        <w:t>95% precizitāte</w:t>
-      </w:r>
-      <w:r>
-        <w:rPr>
-          <w:rFonts w:ascii="Times New Roman" w:hAnsi="Times New Roman" w:cs="Times New Roman"/>
-          <w:lang w:val="lv-LV"/>
-        </w:rPr>
-        <w:t>;</w:t>
+        <w:t>95% precizitāte;</w:t>
       </w:r>
     </w:p>
     <w:p>
@@ -23505,14 +23292,7 @@
           <w:rFonts w:ascii="Times New Roman" w:hAnsi="Times New Roman" w:cs="Times New Roman"/>
           <w:lang w:val="lv-LV"/>
         </w:rPr>
-        <w:t>s</w:t>
-      </w:r>
-      <w:r>
-        <w:rPr>
-          <w:rFonts w:ascii="Times New Roman" w:hAnsi="Times New Roman" w:cs="Times New Roman"/>
-          <w:lang w:val="lv-LV"/>
-        </w:rPr>
-        <w:t>arežģīti rekursīvi gadījumi: 80</w:t>
+        <w:t>sarežģīti rekursīvi gadījumi: 80</w:t>
       </w:r>
       <w:r>
         <w:rPr>
@@ -23526,14 +23306,7 @@
           <w:rFonts w:ascii="Times New Roman" w:hAnsi="Times New Roman" w:cs="Times New Roman"/>
           <w:lang w:val="lv-LV"/>
         </w:rPr>
-        <w:t>90% precizitāte</w:t>
-      </w:r>
-      <w:r>
-        <w:rPr>
-          <w:rFonts w:ascii="Times New Roman" w:hAnsi="Times New Roman" w:cs="Times New Roman"/>
-          <w:lang w:val="lv-LV"/>
-        </w:rPr>
-        <w:t>;</w:t>
+        <w:t>90% precizitāte;</w:t>
       </w:r>
     </w:p>
     <w:p>
@@ -23555,21 +23328,7 @@
           <w:rFonts w:ascii="Times New Roman" w:hAnsi="Times New Roman" w:cs="Times New Roman"/>
           <w:lang w:val="lv-LV"/>
         </w:rPr>
-        <w:t>d</w:t>
-      </w:r>
-      <w:r>
-        <w:rPr>
-          <w:rFonts w:ascii="Times New Roman" w:hAnsi="Times New Roman" w:cs="Times New Roman"/>
-          <w:lang w:val="lv-LV"/>
-        </w:rPr>
-        <w:t>atu sekciju analīze: 100% precizitāte</w:t>
-      </w:r>
-      <w:r>
-        <w:rPr>
-          <w:rFonts w:ascii="Times New Roman" w:hAnsi="Times New Roman" w:cs="Times New Roman"/>
-          <w:lang w:val="lv-LV"/>
-        </w:rPr>
-        <w:t>.</w:t>
+        <w:t>datu sekciju analīze: 100% precizitāte.</w:t>
       </w:r>
     </w:p>
     <w:p>
@@ -23587,21 +23346,7 @@
           <w:rFonts w:ascii="Times New Roman" w:hAnsi="Times New Roman" w:cs="Times New Roman"/>
           <w:lang w:val="lv-LV"/>
         </w:rPr>
-        <w:t>Analizators demonstrē augstu uzticamību gan steka izmantojuma aprēķinos, gan pieejamās atmiņas noteikšanā. Bez drošības rezerves analizators spēj diezgan precīzi noteikt faktisko steka patēriņu, tomēr 10% drošības rezerve padara rezultātus konservatīvākus, nodrošinot papildu aizsardzību pret neparedzētām situācijām. Šī pieeja, lai arī rada lielāku aprēķināto steka patēriņu nekā faktiskais, ir pamatota iegulto sistēmu kontekstā, kur steka pārplūde var izraisīt kritiskas sekas.</w:t>
-      </w:r>
-      <w:r>
-        <w:rPr>
-          <w:rFonts w:ascii="Times New Roman" w:hAnsi="Times New Roman" w:cs="Times New Roman"/>
-          <w:lang w:val="lv-LV"/>
-        </w:rPr>
-        <w:t xml:space="preserve"> </w:t>
-      </w:r>
-      <w:r>
-        <w:rPr>
-          <w:rFonts w:ascii="Times New Roman" w:hAnsi="Times New Roman" w:cs="Times New Roman"/>
-          <w:lang w:val="lv-LV"/>
-        </w:rPr>
-        <w:t>Testēšanas rezultāti apstiprina, ka izstrādātais analizators ir efektīvs un uzticams rīks AVR mikrokontrolieru programmēšanā.</w:t>
+        <w:t>Analizators demonstrē augstu uzticamību gan steka izmantojuma aprēķinos, gan pieejamās atmiņas noteikšanā. Bez drošības rezerves analizators spēj diezgan precīzi noteikt faktisko steka patēriņu, tomēr 10% drošības rezerve padara rezultātus konservatīvākus, nodrošinot papildu aizsardzību pret neparedzētām situācijām. Šī pieeja, lai arī rada lielāku aprēķināto steka patēriņu nekā faktiskais, ir pamatota iegulto sistēmu kontekstā, kur steka pārplūde var izraisīt kritiskas sekas. Testēšanas rezultāti apstiprina, ka izstrādātais analizators ir efektīvs un uzticams rīks AVR mikrokontrolieru programmēšanā.</w:t>
       </w:r>
       <w:r>
         <w:rPr>
@@ -26336,27 +26081,16 @@
         <w:ind w:left="419" w:hanging="357"/>
         <w:jc w:val="both"/>
         <w:rPr>
-          <w:rStyle w:val="Hyperlink"/>
-          <w:rFonts w:eastAsia="Times New Roman"/>
-          <w:color w:val="0000FF"/>
-          <w:kern w:val="0"/>
-          <w:lang w:val="lv-LV"/>
-          <w14:ligatures w14:val="none"/>
-        </w:rPr>
-      </w:pPr>
-      <w:r>
-        <w:rPr>
-          <w:rFonts w:ascii="Times New Roman" w:hAnsi="Times New Roman" w:cs="Times New Roman"/>
-          <w:lang w:val="lv-LV"/>
-        </w:rPr>
-        <w:t>Repozitorija adrese:</w:t>
-      </w:r>
-      <w:r>
-        <w:rPr>
-          <w:rFonts w:ascii="Times New Roman" w:hAnsi="Times New Roman" w:cs="Times New Roman"/>
-          <w:lang w:val="lv-LV"/>
-        </w:rPr>
-        <w:t xml:space="preserve"> </w:t>
+          <w:rFonts w:ascii="Times New Roman" w:hAnsi="Times New Roman" w:cs="Times New Roman"/>
+          <w:lang w:val="lv-LV"/>
+        </w:rPr>
+      </w:pPr>
+      <w:r>
+        <w:rPr>
+          <w:rFonts w:ascii="Times New Roman" w:hAnsi="Times New Roman" w:cs="Times New Roman"/>
+          <w:lang w:val="lv-LV"/>
+        </w:rPr>
+        <w:t xml:space="preserve">Repozitorija adrese: </w:t>
       </w:r>
       <w:hyperlink r:id="rId30" w:history="1">
         <w:r>
@@ -26368,31 +26102,24 @@
             <w:lang w:val="lv-LV"/>
             <w14:ligatures w14:val="none"/>
           </w:rPr>
-          <w:t>https://github.com/MrAnaKol/Bakalau</w:t>
-        </w:r>
-        <w:r>
-          <w:rPr>
-            <w:rStyle w:val="Hyperlink"/>
-            <w:rFonts w:ascii="Times New Roman" w:eastAsia="Times New Roman" w:hAnsi="Times New Roman" w:cs="Times New Roman"/>
-            <w:color w:val="0000FF"/>
-            <w:kern w:val="0"/>
-            <w:lang w:val="lv-LV"/>
-            <w14:ligatures w14:val="none"/>
-          </w:rPr>
-          <w:t>r</w:t>
-        </w:r>
-        <w:r>
-          <w:rPr>
-            <w:rStyle w:val="Hyperlink"/>
-            <w:rFonts w:ascii="Times New Roman" w:eastAsia="Times New Roman" w:hAnsi="Times New Roman" w:cs="Times New Roman"/>
-            <w:color w:val="0000FF"/>
-            <w:kern w:val="0"/>
-            <w:lang w:val="lv-LV"/>
-            <w14:ligatures w14:val="none"/>
-          </w:rPr>
-          <w:t>a-Darbs</w:t>
+          <w:t>https://github.com/MrAnaKol/avr-static-stack-analyzer-Bakalaura-Darbs</w:t>
         </w:r>
       </w:hyperlink>
+    </w:p>
+    <w:p>
+      <w:pPr>
+        <w:spacing w:before="120" w:after="0" w:line="360" w:lineRule="auto"/>
+        <w:ind w:left="419" w:hanging="357"/>
+        <w:jc w:val="both"/>
+        <w:rPr>
+          <w:rStyle w:val="Hyperlink"/>
+          <w:rFonts w:eastAsia="Times New Roman"/>
+          <w:color w:val="0000FF"/>
+          <w:kern w:val="0"/>
+          <w:lang w:val="de-DE"/>
+          <w14:ligatures w14:val="none"/>
+        </w:rPr>
+      </w:pPr>
     </w:p>
     <w:p>
       <w:pPr>
@@ -43663,6 +43390,7 @@
   <w:style w:type="character" w:default="1" w:styleId="DefaultParagraphFont">
     <w:name w:val="Default Paragraph Font"/>
     <w:uiPriority w:val="1"/>
+    <w:semiHidden/>
     <w:unhideWhenUsed/>
   </w:style>
   <w:style w:type="table" w:default="1" w:styleId="TableNormal">

</xml_diff>

<commit_message>
Bakalaura darbā kājienē ņoņemtas liekas atkāpes
</commit_message>
<xml_diff>
--- a/Bakalaura darbs.docx
+++ b/Bakalaura darbs.docx
@@ -824,7 +824,10 @@
         <w:t xml:space="preserve"> </w:t>
       </w:r>
       <w:r>
-        <w:t>54</w:t>
+        <w:t>5</w:t>
+      </w:r>
+      <w:r>
+        <w:t>2</w:t>
       </w:r>
       <w:r>
         <w:t xml:space="preserve"> lpp., 1 tabula, </w:t>
@@ -1096,7 +1099,10 @@
         <w:t xml:space="preserve"> </w:t>
       </w:r>
       <w:r>
-        <w:t>54</w:t>
+        <w:t>5</w:t>
+      </w:r>
+      <w:r>
+        <w:t>2</w:t>
       </w:r>
       <w:r>
         <w:t xml:space="preserve"> pages, 1 table, </w:t>
@@ -1688,6 +1694,11 @@
         <w:p>
           <w:pPr>
             <w:pStyle w:val="TOC3"/>
+            <w:tabs>
+              <w:tab w:val="clear" w:pos="1843"/>
+              <w:tab w:val="left" w:pos="2127"/>
+            </w:tabs>
+            <w:ind w:left="1276"/>
             <w:rPr>
               <w:rFonts w:ascii="Times New Roman" w:eastAsiaTheme="minorEastAsia" w:hAnsi="Times New Roman" w:cs="Times New Roman"/>
               <w:noProof/>
@@ -1788,6 +1799,11 @@
         <w:p>
           <w:pPr>
             <w:pStyle w:val="TOC3"/>
+            <w:tabs>
+              <w:tab w:val="clear" w:pos="1843"/>
+              <w:tab w:val="left" w:pos="2127"/>
+            </w:tabs>
+            <w:ind w:left="1276"/>
             <w:rPr>
               <w:rFonts w:ascii="Times New Roman" w:eastAsiaTheme="minorEastAsia" w:hAnsi="Times New Roman" w:cs="Times New Roman"/>
               <w:noProof/>
@@ -2072,7 +2088,7 @@
                 <w:webHidden/>
                 <w:lang w:val="lv-LV"/>
               </w:rPr>
-              <w:t>18</w:t>
+              <w:t>17</w:t>
             </w:r>
             <w:r>
               <w:rPr>
@@ -2576,7 +2592,7 @@
                 <w:webHidden/>
                 <w:lang w:val="lv-LV"/>
               </w:rPr>
-              <w:t>25</w:t>
+              <w:t>24</w:t>
             </w:r>
             <w:r>
               <w:rPr>
@@ -2692,6 +2708,11 @@
         <w:p>
           <w:pPr>
             <w:pStyle w:val="TOC3"/>
+            <w:tabs>
+              <w:tab w:val="clear" w:pos="1843"/>
+              <w:tab w:val="left" w:pos="2127"/>
+            </w:tabs>
+            <w:ind w:left="1276"/>
             <w:rPr>
               <w:rFonts w:ascii="Times New Roman" w:eastAsiaTheme="minorEastAsia" w:hAnsi="Times New Roman" w:cs="Times New Roman"/>
               <w:noProof/>
@@ -2792,6 +2813,11 @@
         <w:p>
           <w:pPr>
             <w:pStyle w:val="TOC3"/>
+            <w:tabs>
+              <w:tab w:val="clear" w:pos="1843"/>
+              <w:tab w:val="left" w:pos="2127"/>
+            </w:tabs>
+            <w:ind w:left="1276"/>
             <w:rPr>
               <w:rFonts w:ascii="Times New Roman" w:eastAsiaTheme="minorEastAsia" w:hAnsi="Times New Roman" w:cs="Times New Roman"/>
               <w:noProof/>
@@ -2876,7 +2902,7 @@
                 <w:webHidden/>
                 <w:lang w:val="lv-LV"/>
               </w:rPr>
-              <w:t>34</w:t>
+              <w:t>33</w:t>
             </w:r>
             <w:r>
               <w:rPr>
@@ -2892,6 +2918,11 @@
         <w:p>
           <w:pPr>
             <w:pStyle w:val="TOC3"/>
+            <w:tabs>
+              <w:tab w:val="clear" w:pos="1843"/>
+              <w:tab w:val="left" w:pos="2127"/>
+            </w:tabs>
+            <w:ind w:left="1276"/>
             <w:rPr>
               <w:rFonts w:ascii="Times New Roman" w:eastAsiaTheme="minorEastAsia" w:hAnsi="Times New Roman" w:cs="Times New Roman"/>
               <w:noProof/>
@@ -2992,6 +3023,11 @@
         <w:p>
           <w:pPr>
             <w:pStyle w:val="TOC3"/>
+            <w:tabs>
+              <w:tab w:val="clear" w:pos="1843"/>
+              <w:tab w:val="left" w:pos="2127"/>
+            </w:tabs>
+            <w:ind w:left="1276"/>
             <w:rPr>
               <w:rFonts w:ascii="Times New Roman" w:eastAsiaTheme="minorEastAsia" w:hAnsi="Times New Roman" w:cs="Times New Roman"/>
               <w:noProof/>
@@ -3076,7 +3112,7 @@
                 <w:webHidden/>
                 <w:lang w:val="lv-LV"/>
               </w:rPr>
-              <w:t>42</w:t>
+              <w:t>41</w:t>
             </w:r>
             <w:r>
               <w:rPr>
@@ -3176,7 +3212,7 @@
                 <w:webHidden/>
                 <w:lang w:val="lv-LV"/>
               </w:rPr>
-              <w:t>45</w:t>
+              <w:t>44</w:t>
             </w:r>
             <w:r>
               <w:rPr>
@@ -3259,7 +3295,7 @@
                 <w:noProof/>
                 <w:webHidden/>
               </w:rPr>
-              <w:t>48</w:t>
+              <w:t>47</w:t>
             </w:r>
             <w:r>
               <w:rPr>
@@ -3340,7 +3376,7 @@
                 <w:noProof/>
                 <w:webHidden/>
               </w:rPr>
-              <w:t>51</w:t>
+              <w:t>49</w:t>
             </w:r>
             <w:r>
               <w:rPr>
@@ -3421,7 +3457,7 @@
                 <w:noProof/>
                 <w:webHidden/>
               </w:rPr>
-              <w:t>53</w:t>
+              <w:t>51</w:t>
             </w:r>
             <w:r>
               <w:rPr>
@@ -3502,7 +3538,7 @@
                 <w:noProof/>
                 <w:webHidden/>
               </w:rPr>
-              <w:t>54</w:t>
+              <w:t>52</w:t>
             </w:r>
             <w:r>
               <w:rPr>
@@ -3812,15 +3848,7 @@
           <w:rFonts w:ascii="Times New Roman" w:hAnsi="Times New Roman" w:cs="Times New Roman"/>
           <w:lang w:val="lv-LV"/>
         </w:rPr>
-        <w:t xml:space="preserve">Esošo risinājumu pārskats rāda, ka pieejamie rīki galvenokārt balstās uz vienkāršotu analīzi, kas neņem vērā sarežģītus programmas izpildes ceļus, rekursiju un kompilatora optimizācijas. GCC kompilators piedāvā -fstack-usage opciju, bet tā sniedz tikai lokālo funkciju steka informāciju bez konteksta par izsaukumu hierarhiju. Citi komerciāli </w:t>
-      </w:r>
-      <w:r>
-        <w:rPr>
-          <w:rFonts w:ascii="Times New Roman" w:hAnsi="Times New Roman" w:cs="Times New Roman"/>
-          <w:lang w:val="lv-LV"/>
-        </w:rPr>
-        <w:lastRenderedPageBreak/>
-        <w:t>risinājumi bieži ir specifiski konkrētām izstrādes vidēm un nenodrošina pietiekamu elastību vai precizitāti.</w:t>
+        <w:t>Esošo risinājumu pārskats rāda, ka pieejamie rīki galvenokārt balstās uz vienkāršotu analīzi, kas neņem vērā sarežģītus programmas izpildes ceļus, rekursiju un kompilatora optimizācijas. GCC kompilators piedāvā -fstack-usage opciju, bet tā sniedz tikai lokālo funkciju steka informāciju bez konteksta par izsaukumu hierarhiju. Citi komerciāli risinājumi bieži ir specifiski konkrētām izstrādes vidēm un nenodrošina pietiekamu elastību vai precizitāti.</w:t>
       </w:r>
     </w:p>
     <w:p>
@@ -3838,6 +3866,7 @@
           <w:rFonts w:ascii="Times New Roman" w:hAnsi="Times New Roman" w:cs="Times New Roman"/>
           <w:lang w:val="lv-LV"/>
         </w:rPr>
+        <w:lastRenderedPageBreak/>
         <w:t>Darba struktūra ietver divas galvenās daļas. Pirmajā nodaļā tiek aplūkots teorētiskais pamatojums, iekļaujot AVR arhitektūras apskatu, atmiņas organizāciju, stekatmiņas koncepciju un pārplūdes problēmas analīzi. Otrajā nodaļā detalizēti aprakstīta analizatora izstrāde, sākot no prasību definēšanas līdz konkrētu algoritmu implementācijai – statiskai analīzei, rekursijas atpazīšanai, izsaukumu grafa rekonstrukcijai un maksimālā steka dziļuma aprēķināšanai.</w:t>
       </w:r>
     </w:p>
@@ -4413,29 +4442,29 @@
           <w:rFonts w:ascii="Times New Roman" w:hAnsi="Times New Roman" w:cs="Times New Roman"/>
           <w:lang w:val="lv-LV"/>
         </w:rPr>
+        <w:t>MISO – galvenais iekšā, pakārtotais ārā (Master In Slave Out), datu līnija no pakārtotās ierīces uz galveno</w:t>
+      </w:r>
+      <w:r>
+        <w:rPr>
+          <w:rFonts w:ascii="Times New Roman" w:hAnsi="Times New Roman" w:cs="Times New Roman"/>
+          <w:lang w:val="lv-LV"/>
+        </w:rPr>
+        <w:t>;</w:t>
+      </w:r>
+    </w:p>
+    <w:p>
+      <w:pPr>
+        <w:rPr>
+          <w:rFonts w:ascii="Times New Roman" w:hAnsi="Times New Roman" w:cs="Times New Roman"/>
+          <w:lang w:val="lv-LV"/>
+        </w:rPr>
+      </w:pPr>
+      <w:r>
+        <w:rPr>
+          <w:rFonts w:ascii="Times New Roman" w:hAnsi="Times New Roman" w:cs="Times New Roman"/>
+          <w:lang w:val="lv-LV"/>
+        </w:rPr>
         <w:lastRenderedPageBreak/>
-        <w:t>MISO – galvenais iekšā, pakārtotais ārā (Master In Slave Out), datu līnija no pakārtotās ierīces uz galveno</w:t>
-      </w:r>
-      <w:r>
-        <w:rPr>
-          <w:rFonts w:ascii="Times New Roman" w:hAnsi="Times New Roman" w:cs="Times New Roman"/>
-          <w:lang w:val="lv-LV"/>
-        </w:rPr>
-        <w:t>;</w:t>
-      </w:r>
-    </w:p>
-    <w:p>
-      <w:pPr>
-        <w:rPr>
-          <w:rFonts w:ascii="Times New Roman" w:hAnsi="Times New Roman" w:cs="Times New Roman"/>
-          <w:lang w:val="lv-LV"/>
-        </w:rPr>
-      </w:pPr>
-      <w:r>
-        <w:rPr>
-          <w:rFonts w:ascii="Times New Roman" w:hAnsi="Times New Roman" w:cs="Times New Roman"/>
-          <w:lang w:val="lv-LV"/>
-        </w:rPr>
         <w:t>MOSI – galvenais ārā, pakārtotais iekšā (Master Out Slave In), datu līnija no galvenās ierīces uz pakārtoto</w:t>
       </w:r>
       <w:r>
@@ -5030,73 +5059,73 @@
           <w:rFonts w:ascii="Times New Roman" w:hAnsi="Times New Roman" w:cs="Times New Roman"/>
           <w:lang w:val="lv-LV"/>
         </w:rPr>
+        <w:t>LDD – ielādēt no atmiņas ar nobīdi (Load with Displacement)</w:t>
+      </w:r>
+      <w:r>
+        <w:rPr>
+          <w:rFonts w:ascii="Times New Roman" w:hAnsi="Times New Roman" w:cs="Times New Roman"/>
+          <w:lang w:val="lv-LV"/>
+        </w:rPr>
+        <w:t>;</w:t>
+      </w:r>
+    </w:p>
+    <w:p>
+      <w:pPr>
+        <w:rPr>
+          <w:rFonts w:ascii="Times New Roman" w:hAnsi="Times New Roman" w:cs="Times New Roman"/>
+          <w:lang w:val="lv-LV"/>
+        </w:rPr>
+      </w:pPr>
+      <w:r>
+        <w:rPr>
+          <w:rFonts w:ascii="Times New Roman" w:hAnsi="Times New Roman" w:cs="Times New Roman"/>
+          <w:lang w:val="lv-LV"/>
+        </w:rPr>
+        <w:t>LDI – ielādēt tūlītēju vērtību (Load Immediate)</w:t>
+      </w:r>
+      <w:r>
+        <w:rPr>
+          <w:rFonts w:ascii="Times New Roman" w:hAnsi="Times New Roman" w:cs="Times New Roman"/>
+          <w:lang w:val="lv-LV"/>
+        </w:rPr>
+        <w:t>;</w:t>
+      </w:r>
+    </w:p>
+    <w:p>
+      <w:pPr>
+        <w:rPr>
+          <w:rFonts w:ascii="Times New Roman" w:hAnsi="Times New Roman" w:cs="Times New Roman"/>
+          <w:lang w:val="lv-LV"/>
+        </w:rPr>
+      </w:pPr>
+      <w:r>
+        <w:rPr>
+          <w:rFonts w:ascii="Times New Roman" w:hAnsi="Times New Roman" w:cs="Times New Roman"/>
+          <w:lang w:val="lv-LV"/>
+        </w:rPr>
+        <w:t>LDS – ielādēt tieši no datu atmiņas (Load Direct from SRAM)</w:t>
+      </w:r>
+      <w:r>
+        <w:rPr>
+          <w:rFonts w:ascii="Times New Roman" w:hAnsi="Times New Roman" w:cs="Times New Roman"/>
+          <w:lang w:val="lv-LV"/>
+        </w:rPr>
+        <w:t>;</w:t>
+      </w:r>
+    </w:p>
+    <w:p>
+      <w:pPr>
+        <w:rPr>
+          <w:rFonts w:ascii="Times New Roman" w:hAnsi="Times New Roman" w:cs="Times New Roman"/>
+          <w:lang w:val="lv-LV"/>
+        </w:rPr>
+      </w:pPr>
+      <w:r>
+        <w:rPr>
+          <w:rFonts w:ascii="Times New Roman" w:hAnsi="Times New Roman" w:cs="Times New Roman"/>
+          <w:lang w:val="lv-LV"/>
+        </w:rPr>
         <w:lastRenderedPageBreak/>
-        <w:t>LDD – ielādēt no atmiņas ar nobīdi (Load with Displacement)</w:t>
-      </w:r>
-      <w:r>
-        <w:rPr>
-          <w:rFonts w:ascii="Times New Roman" w:hAnsi="Times New Roman" w:cs="Times New Roman"/>
-          <w:lang w:val="lv-LV"/>
-        </w:rPr>
-        <w:t>;</w:t>
-      </w:r>
-    </w:p>
-    <w:p>
-      <w:pPr>
-        <w:rPr>
-          <w:rFonts w:ascii="Times New Roman" w:hAnsi="Times New Roman" w:cs="Times New Roman"/>
-          <w:lang w:val="lv-LV"/>
-        </w:rPr>
-      </w:pPr>
-      <w:r>
-        <w:rPr>
-          <w:rFonts w:ascii="Times New Roman" w:hAnsi="Times New Roman" w:cs="Times New Roman"/>
-          <w:lang w:val="lv-LV"/>
-        </w:rPr>
-        <w:t>LDI – ielādēt tūlītēju vērtību (Load Immediate)</w:t>
-      </w:r>
-      <w:r>
-        <w:rPr>
-          <w:rFonts w:ascii="Times New Roman" w:hAnsi="Times New Roman" w:cs="Times New Roman"/>
-          <w:lang w:val="lv-LV"/>
-        </w:rPr>
-        <w:t>;</w:t>
-      </w:r>
-    </w:p>
-    <w:p>
-      <w:pPr>
-        <w:rPr>
-          <w:rFonts w:ascii="Times New Roman" w:hAnsi="Times New Roman" w:cs="Times New Roman"/>
-          <w:lang w:val="lv-LV"/>
-        </w:rPr>
-      </w:pPr>
-      <w:r>
-        <w:rPr>
-          <w:rFonts w:ascii="Times New Roman" w:hAnsi="Times New Roman" w:cs="Times New Roman"/>
-          <w:lang w:val="lv-LV"/>
-        </w:rPr>
-        <w:t>LDS – ielādēt tieši no datu atmiņas (Load Direct from SRAM)</w:t>
-      </w:r>
-      <w:r>
-        <w:rPr>
-          <w:rFonts w:ascii="Times New Roman" w:hAnsi="Times New Roman" w:cs="Times New Roman"/>
-          <w:lang w:val="lv-LV"/>
-        </w:rPr>
-        <w:t>;</w:t>
-      </w:r>
-    </w:p>
-    <w:p>
-      <w:pPr>
-        <w:rPr>
-          <w:rFonts w:ascii="Times New Roman" w:hAnsi="Times New Roman" w:cs="Times New Roman"/>
-          <w:lang w:val="lv-LV"/>
-        </w:rPr>
-      </w:pPr>
-      <w:r>
-        <w:rPr>
-          <w:rFonts w:ascii="Times New Roman" w:hAnsi="Times New Roman" w:cs="Times New Roman"/>
-          <w:lang w:val="lv-LV"/>
-        </w:rPr>
         <w:t>POP – izņemt no steka</w:t>
       </w:r>
       <w:r>
@@ -5846,7 +5875,6 @@
           <w:rFonts w:ascii="Times New Roman" w:hAnsi="Times New Roman" w:cs="Times New Roman"/>
           <w:lang w:val="lv-LV"/>
         </w:rPr>
-        <w:lastRenderedPageBreak/>
         <w:t xml:space="preserve">Šī arhitektūras īpatnība nozīmē, ka programmētājs var piekļūt šiem reģistriem gan tieši, izmantojot reģistru operācijas (kas ir ātrāk), gan arī netieši caur datu atmiņas adresācijas instrukcijām (LD/LDS/LDD un ST/STS/STD). </w:t>
       </w:r>
       <w:r>
@@ -5886,6 +5914,7 @@
           <w:rFonts w:ascii="Times New Roman" w:hAnsi="Times New Roman" w:cs="Times New Roman"/>
           <w:lang w:val="lv-LV"/>
         </w:rPr>
+        <w:lastRenderedPageBreak/>
         <w:t xml:space="preserve">Būtiska atšķirība starp reģistriem un operatīvo atmiņu ir to funkcionalitāte </w:t>
       </w:r>
       <w:r>
@@ -6314,15 +6343,7 @@
           <w:rFonts w:ascii="Times New Roman" w:hAnsi="Times New Roman" w:cs="Times New Roman"/>
           <w:lang w:val="lv-LV"/>
         </w:rPr>
-        <w:t xml:space="preserve"> vienvada protokolu ar ātrumu virs 1Mbps, kas apvieno gan programmēšanas, gan </w:t>
-      </w:r>
-      <w:r>
-        <w:rPr>
-          <w:rFonts w:ascii="Times New Roman" w:hAnsi="Times New Roman" w:cs="Times New Roman"/>
-          <w:lang w:val="lv-LV"/>
-        </w:rPr>
-        <w:lastRenderedPageBreak/>
-        <w:t>atkļūdošanas funkcijas. Vecāki AVR modeļi izmanto In-System Programming (ISP) caur SPI saskarni ar sešiem pieslēguma punktiem: MISO, MOSI, SCK, RST, VCC un GND.</w:t>
+        <w:t xml:space="preserve"> vienvada protokolu ar ātrumu virs 1Mbps, kas apvieno gan programmēšanas, gan atkļūdošanas funkcijas. Vecāki AVR modeļi izmanto In-System Programming (ISP) caur SPI saskarni ar sešiem pieslēguma punktiem: MISO, MOSI, SCK, RST, VCC un GND.</w:t>
       </w:r>
       <w:r>
         <w:rPr>
@@ -6403,7 +6424,15 @@
           <w:rFonts w:ascii="Times New Roman" w:hAnsi="Times New Roman" w:cs="Times New Roman"/>
           <w:lang w:val="lv-LV"/>
         </w:rPr>
-        <w:t xml:space="preserve"> un lielākiem čipiem), TPI (Tiny Programming Interface dažiem vecākiem ATtiny modeļiem) un PDI (Program and Debug Interface XMEGA sērijai). UPDI saskarnes ieviešana ir daļa no Microchip (kas pārņēma Atmel) stratēģijas, lai visiem jaunajiem AVR mikrokontrolieriem būtu vienota programmēšanas un atkļūdošanas metode.</w:t>
+        <w:t xml:space="preserve"> un lielākiem čipiem), </w:t>
+      </w:r>
+      <w:r>
+        <w:rPr>
+          <w:rFonts w:ascii="Times New Roman" w:hAnsi="Times New Roman" w:cs="Times New Roman"/>
+          <w:lang w:val="lv-LV"/>
+        </w:rPr>
+        <w:lastRenderedPageBreak/>
+        <w:t>TPI (Tiny Programming Interface dažiem vecākiem ATtiny modeļiem) un PDI (Program and Debug Interface XMEGA sērijai). UPDI saskarnes ieviešana ir daļa no Microchip (kas pārņēma Atmel) stratēģijas, lai visiem jaunajiem AVR mikrokontrolieriem būtu vienota programmēšanas un atkļūdošanas metode.</w:t>
       </w:r>
       <w:r>
         <w:rPr>
@@ -6709,7 +6738,6 @@
           <w:rFonts w:ascii="Times New Roman" w:hAnsi="Times New Roman" w:cs="Times New Roman"/>
           <w:lang w:val="lv-LV"/>
         </w:rPr>
-        <w:lastRenderedPageBreak/>
         <w:t>Ievades/izvades reģistru zonā atrodas dažādi kontroles un stāvokļa reģistri, kas nosaka mikrokontroliera darbību. Tie ietver gan sistēmas vadības reģistrus (piemēram, statusa reģistrus), gan perifērijas ierīču kontroles reģistrus. Patiesībā mikrokontroliera vadība būtībā ir šo reģistru pārvaldība, jo tie ir atbildīgi par visa sistēmas funkcionālā aprīkojuma konfigurēšanu un darbību.</w:t>
       </w:r>
       <w:r>
@@ -6779,7 +6807,15 @@
           <w:rFonts w:ascii="Times New Roman" w:hAnsi="Times New Roman" w:cs="Times New Roman"/>
           <w:lang w:val="lv-LV"/>
         </w:rPr>
-        <w:t xml:space="preserve"> elektriski izdzēšama un pārrakstāma pastāvīgā atmiņa. Tā ir noderīga informācijai, kas var mainīties darbības laikā, piemēram, lietotāja iestatījumiem, konfigurācijas parametriem, sērijas numuriem, kriptogrāfiskajiem atslēgām u.c.</w:t>
+        <w:t xml:space="preserve"> elektriski izdzēšama un pārrakstāma pastāvīgā </w:t>
+      </w:r>
+      <w:r>
+        <w:rPr>
+          <w:rFonts w:ascii="Times New Roman" w:hAnsi="Times New Roman" w:cs="Times New Roman"/>
+          <w:lang w:val="lv-LV"/>
+        </w:rPr>
+        <w:lastRenderedPageBreak/>
+        <w:t>atmiņa. Tā ir noderīga informācijai, kas var mainīties darbības laikā, piemēram, lietotāja iestatījumiem, konfigurācijas parametriem, sērijas numuriem, kriptogrāfiskajiem atslēgām u.c.</w:t>
       </w:r>
       <w:r>
         <w:rPr>
@@ -7177,15 +7213,7 @@
           <w:rFonts w:ascii="Times New Roman" w:hAnsi="Times New Roman" w:cs="Times New Roman"/>
           <w:lang w:val="lv-LV"/>
         </w:rPr>
-        <w:t xml:space="preserve"> Last In First Out). Steku raksturo divas pamatoperācijas: ievietošana (push) un izņemšana (pop). Ievietošanas operācija pievieno jaunu elementu steka </w:t>
-      </w:r>
-      <w:r>
-        <w:rPr>
-          <w:rFonts w:ascii="Times New Roman" w:hAnsi="Times New Roman" w:cs="Times New Roman"/>
-          <w:lang w:val="lv-LV"/>
-        </w:rPr>
-        <w:lastRenderedPageBreak/>
-        <w:t xml:space="preserve">augšpusē. Izņemšanas operācija izņem elementu, kurš atrodas steka augšpusē, un atgriež to lietotājam. Apskate (peek) </w:t>
+        <w:t xml:space="preserve"> Last In First Out). Steku raksturo divas pamatoperācijas: ievietošana (push) un izņemšana (pop). Ievietošanas operācija pievieno jaunu elementu steka augšpusē. Izņemšanas operācija izņem elementu, kurš atrodas steka augšpusē, un atgriež to lietotājam. Apskate (peek) </w:t>
       </w:r>
       <w:r>
         <w:rPr>
@@ -7312,6 +7340,7 @@
           <w:noProof/>
           <w:lang w:val="lv-LV"/>
         </w:rPr>
+        <w:lastRenderedPageBreak/>
         <w:drawing>
           <wp:inline distT="0" distB="0" distL="0" distR="0" wp14:anchorId="207F061D" wp14:editId="6063C610">
             <wp:extent cx="5572125" cy="2505075"/>
@@ -7745,15 +7774,7 @@
           <w:rFonts w:ascii="Times New Roman" w:hAnsi="Times New Roman" w:cs="Times New Roman"/>
           <w:lang w:val="lv-LV"/>
         </w:rPr>
-        <w:t xml:space="preserve"> tiek izmantoti, lai kontrolētu dažādus mikrokontroliera perifērijas ierīces un funkcijas, piemēram, portus, taimeri, ADC utt. Paplašinātajiem I/O reģistriem var piekļūt tikai ar Load/Store tipa instrukcijām </w:t>
-      </w:r>
-      <w:r>
-        <w:rPr>
-          <w:rFonts w:ascii="Times New Roman" w:hAnsi="Times New Roman" w:cs="Times New Roman"/>
-          <w:lang w:val="lv-LV"/>
-        </w:rPr>
-        <w:lastRenderedPageBreak/>
-        <w:t>(LD/LDS/LDD un ST/STS/STD), bet ne ar IN/OUT instrukcijām. Tas nozīmē, ka šiem reģistriem nav dubultas adresācijas, kā tas ir standarta I/O reģistriem. Šie reģistri nav tieši bitu-adresējami ar SBI un CBI instrukcijām, kas padara darbu ar atsevišķiem bitiem mazāk efektīvu</w:t>
+        <w:t xml:space="preserve"> tiek izmantoti, lai kontrolētu dažādus mikrokontroliera perifērijas ierīces un funkcijas, piemēram, portus, taimeri, ADC utt. Paplašinātajiem I/O reģistriem var piekļūt tikai ar Load/Store tipa instrukcijām (LD/LDS/LDD un ST/STS/STD), bet ne ar IN/OUT instrukcijām. Tas nozīmē, ka šiem reģistriem nav dubultas adresācijas, kā tas ir standarta I/O reģistriem. Šie reģistri nav tieši bitu-adresējami ar SBI un CBI instrukcijām, kas padara darbu ar atsevišķiem bitiem mazāk efektīvu</w:t>
       </w:r>
       <w:r>
         <w:rPr>
@@ -7843,7 +7864,15 @@
           <w:rFonts w:ascii="Times New Roman" w:hAnsi="Times New Roman" w:cs="Times New Roman"/>
           <w:lang w:val="lv-LV"/>
         </w:rPr>
-        <w:t>(2KB). Šeit glabājas programmas dati, mainīgie, un steks. Steks tipiski sākas no augšējās atmiņas adreses (0x08FF) un "aug" lejup virzienā uz zemākām adresēm.</w:t>
+        <w:t xml:space="preserve">(2KB). Šeit glabājas programmas dati, mainīgie, un </w:t>
+      </w:r>
+      <w:r>
+        <w:rPr>
+          <w:rFonts w:ascii="Times New Roman" w:hAnsi="Times New Roman" w:cs="Times New Roman"/>
+          <w:lang w:val="lv-LV"/>
+        </w:rPr>
+        <w:lastRenderedPageBreak/>
+        <w:t>steks. Steks tipiski sākas no augšējās atmiņas adreses (0x08FF) un "aug" lejup virzienā uz zemākām adresēm.</w:t>
       </w:r>
       <w:r>
         <w:rPr>
@@ -7890,7 +7919,7 @@
           <w:lang w:val="lv-LV"/>
         </w:rPr>
         <w:drawing>
-          <wp:inline distT="0" distB="0" distL="0" distR="0" wp14:anchorId="22F846EC" wp14:editId="14EF25FB">
+          <wp:inline distT="0" distB="0" distL="0" distR="0" wp14:anchorId="22F846EC" wp14:editId="2E3DA250">
             <wp:extent cx="4785360" cy="4829175"/>
             <wp:effectExtent l="0" t="0" r="0" b="9525"/>
             <wp:docPr id="2132757670" name="Picture 1"/>
@@ -8078,7 +8107,6 @@
           <w:bCs/>
           <w:lang w:val="lv-LV"/>
         </w:rPr>
-        <w:lastRenderedPageBreak/>
         <w:t>.data segments</w:t>
       </w:r>
       <w:r>
@@ -8234,6 +8262,7 @@
           <w:bCs/>
           <w:lang w:val="lv-LV"/>
         </w:rPr>
+        <w:lastRenderedPageBreak/>
         <w:t>Kaudze (heap)</w:t>
       </w:r>
       <w:r>
@@ -8674,7 +8703,6 @@
           <w:rFonts w:ascii="Times New Roman" w:hAnsi="Times New Roman" w:cs="Times New Roman"/>
           <w:lang w:val="lv-LV"/>
         </w:rPr>
-        <w:lastRenderedPageBreak/>
         <w:t>v</w:t>
       </w:r>
       <w:r>
@@ -8764,6 +8792,7 @@
           <w:bCs/>
           <w:lang w:val="lv-LV"/>
         </w:rPr>
+        <w:lastRenderedPageBreak/>
         <w:t xml:space="preserve">PUSH </w:t>
       </w:r>
       <w:r>
@@ -9340,7 +9369,6 @@
       </w:pPr>
       <w:bookmarkStart w:id="13" w:name="_Toc199122528"/>
       <w:r>
-        <w:lastRenderedPageBreak/>
         <w:t>AVR vispārīgie reģistri un operandu apzīmējumi (Rd, Rr)</w:t>
       </w:r>
       <w:bookmarkEnd w:id="13"/>
@@ -9405,6 +9433,17 @@
         <w:jc w:val="both"/>
         <w:rPr>
           <w:rFonts w:ascii="Times New Roman" w:hAnsi="Times New Roman" w:cs="Times New Roman"/>
+          <w:lang w:val="lv-LV"/>
+        </w:rPr>
+      </w:pPr>
+    </w:p>
+    <w:p>
+      <w:pPr>
+        <w:spacing w:line="360" w:lineRule="auto"/>
+        <w:ind w:firstLine="720"/>
+        <w:jc w:val="both"/>
+        <w:rPr>
+          <w:rFonts w:ascii="Times New Roman" w:hAnsi="Times New Roman" w:cs="Times New Roman"/>
           <w:b/>
           <w:bCs/>
           <w:lang w:val="lv-LV"/>
@@ -9417,6 +9456,7 @@
           <w:bCs/>
           <w:lang w:val="lv-LV"/>
         </w:rPr>
+        <w:lastRenderedPageBreak/>
         <w:t>Reģistru priekšrocības:</w:t>
       </w:r>
     </w:p>
@@ -9910,6 +9950,72 @@
         </w:rPr>
         <w:t>]</w:t>
       </w:r>
+    </w:p>
+    <w:p>
+      <w:pPr>
+        <w:spacing w:line="360" w:lineRule="auto"/>
+        <w:ind w:firstLine="720"/>
+        <w:jc w:val="both"/>
+        <w:rPr>
+          <w:rFonts w:ascii="Times New Roman" w:hAnsi="Times New Roman" w:cs="Times New Roman"/>
+          <w:lang w:val="lv-LV"/>
+        </w:rPr>
+      </w:pPr>
+    </w:p>
+    <w:p>
+      <w:pPr>
+        <w:spacing w:line="360" w:lineRule="auto"/>
+        <w:ind w:firstLine="720"/>
+        <w:jc w:val="both"/>
+        <w:rPr>
+          <w:rFonts w:ascii="Times New Roman" w:hAnsi="Times New Roman" w:cs="Times New Roman"/>
+          <w:lang w:val="lv-LV"/>
+        </w:rPr>
+      </w:pPr>
+    </w:p>
+    <w:p>
+      <w:pPr>
+        <w:spacing w:line="360" w:lineRule="auto"/>
+        <w:ind w:firstLine="720"/>
+        <w:jc w:val="both"/>
+        <w:rPr>
+          <w:rFonts w:ascii="Times New Roman" w:hAnsi="Times New Roman" w:cs="Times New Roman"/>
+          <w:lang w:val="lv-LV"/>
+        </w:rPr>
+      </w:pPr>
+    </w:p>
+    <w:p>
+      <w:pPr>
+        <w:spacing w:line="360" w:lineRule="auto"/>
+        <w:ind w:firstLine="720"/>
+        <w:jc w:val="both"/>
+        <w:rPr>
+          <w:rFonts w:ascii="Times New Roman" w:hAnsi="Times New Roman" w:cs="Times New Roman"/>
+          <w:lang w:val="lv-LV"/>
+        </w:rPr>
+      </w:pPr>
+    </w:p>
+    <w:p>
+      <w:pPr>
+        <w:spacing w:line="360" w:lineRule="auto"/>
+        <w:ind w:firstLine="720"/>
+        <w:jc w:val="both"/>
+        <w:rPr>
+          <w:rFonts w:ascii="Times New Roman" w:hAnsi="Times New Roman" w:cs="Times New Roman"/>
+          <w:lang w:val="lv-LV"/>
+        </w:rPr>
+      </w:pPr>
+    </w:p>
+    <w:p>
+      <w:pPr>
+        <w:spacing w:line="360" w:lineRule="auto"/>
+        <w:ind w:firstLine="720"/>
+        <w:jc w:val="both"/>
+        <w:rPr>
+          <w:rFonts w:ascii="Times New Roman" w:hAnsi="Times New Roman" w:cs="Times New Roman"/>
+          <w:lang w:val="lv-LV"/>
+        </w:rPr>
+      </w:pPr>
     </w:p>
     <w:p>
       <w:pPr>
@@ -10711,7 +10817,7 @@
           <w:rFonts w:ascii="Times New Roman" w:hAnsi="Times New Roman" w:cs="Times New Roman"/>
           <w:lang w:val="lv-LV"/>
         </w:rPr>
-        <w:t xml:space="preserve">Tas notiek tāpēc, ka pēc </w:t>
+        <w:t xml:space="preserve">Tas notiek tāpēc, ka pēc steka pārplūdes turpmākā programmas darbība var pārrakstīt atgriešanās adreses, kas </w:t>
       </w:r>
       <w:r>
         <w:rPr>
@@ -10719,7 +10825,7 @@
           <w:lang w:val="lv-LV"/>
         </w:rPr>
         <w:lastRenderedPageBreak/>
-        <w:t>steka pārplūdes turpmākā programmas darbība var pārrakstīt atgriešanās adreses, kas nepieciešamas funkciju izsaukumu pareizai izpildei. Ja atgriešanās adrese tiek bojāta, programmas izpildes plūsma var nonākt neparedzētā koda segmentā vai adresē, kas nav derīga izpildei.</w:t>
+        <w:t>nepieciešamas funkciju izsaukumu pareizai izpildei. Ja atgriešanās adrese tiek bojāta, programmas izpildes plūsma var nonākt neparedzētā koda segmentā vai adresē, kas nav derīga izpildei.</w:t>
       </w:r>
       <w:r>
         <w:rPr>
@@ -12139,7 +12245,6 @@
           <w:bCs/>
           <w:lang w:val="lv-LV"/>
         </w:rPr>
-        <w:lastRenderedPageBreak/>
         <w:t>logging</w:t>
       </w:r>
       <w:r>
@@ -12179,6 +12284,7 @@
           <w:rFonts w:ascii="Times New Roman" w:hAnsi="Times New Roman" w:cs="Times New Roman"/>
           <w:lang w:val="lv-LV"/>
         </w:rPr>
+        <w:lastRenderedPageBreak/>
         <w:t>Lai veiktu nepieciešamās kompilācijas un analīzes darbības, tiek izmantoti AVR GCC kompilatora komplekta rīki:</w:t>
       </w:r>
     </w:p>
@@ -12431,13 +12537,22 @@
     <w:p>
       <w:pPr>
         <w:spacing w:line="360" w:lineRule="auto"/>
-        <w:ind w:firstLine="720"/>
         <w:jc w:val="both"/>
         <w:rPr>
           <w:rFonts w:ascii="Times New Roman" w:hAnsi="Times New Roman" w:cs="Times New Roman"/>
           <w:lang w:val="lv-LV"/>
         </w:rPr>
       </w:pPr>
+    </w:p>
+    <w:p>
+      <w:pPr>
+        <w:pStyle w:val="Heading2"/>
+      </w:pPr>
+      <w:bookmarkStart w:id="18" w:name="_Toc199122533"/>
+      <w:r>
+        <w:t>Analizatora arhitektūras projektējums</w:t>
+      </w:r>
+      <w:bookmarkEnd w:id="18"/>
     </w:p>
     <w:p>
       <w:pPr>
@@ -12449,6 +12564,13 @@
           <w:lang w:val="lv-LV"/>
         </w:rPr>
       </w:pPr>
+      <w:r>
+        <w:rPr>
+          <w:rFonts w:ascii="Times New Roman" w:hAnsi="Times New Roman" w:cs="Times New Roman"/>
+          <w:lang w:val="lv-LV"/>
+        </w:rPr>
+        <w:t xml:space="preserve">AVR steka analizatora arhitektūra ir projektēta kā modulāra sistēma, kas sastāv no vairākām savstarpēji saistītām komponentēm. Sistēmas pamatā ir AVRCStackAnalyzer klase, kas darbojas kā centrālais koordinators visām analīzes operācijām. </w:t>
+      </w:r>
     </w:p>
     <w:p>
       <w:pPr>
@@ -12460,17 +12582,14 @@
           <w:lang w:val="lv-LV"/>
         </w:rPr>
       </w:pPr>
-    </w:p>
-    <w:p>
-      <w:pPr>
-        <w:pStyle w:val="Heading2"/>
-      </w:pPr>
-      <w:bookmarkStart w:id="18" w:name="_Toc199122533"/>
-      <w:r>
+      <w:r>
+        <w:rPr>
+          <w:rFonts w:ascii="Times New Roman" w:hAnsi="Times New Roman" w:cs="Times New Roman"/>
+          <w:lang w:val="lv-LV"/>
+        </w:rPr>
         <w:lastRenderedPageBreak/>
-        <w:t>Analizatora arhitektūras projektējums</w:t>
-      </w:r>
-      <w:bookmarkEnd w:id="18"/>
+        <w:t>Analizatora inicializācija sākas ar būtisku parametru validāciju un sistēmas gatavības pārbaudi. Konstruktors __init__ uzstāda nepieciešamās konfigurācijas vērtības, tostarp mikrokontroliera tipu, RAM izmēru, optimizācijas līmeni, žurnalēšanas detalizācijas līmeni un papildu kompilatora karogus. Šajā posmā tiek izveidota pagaidu direktorija kompilācijas artefaktu glabāšanai, kas nodrošina tīru darba vidi katrai analīzes sesijai. Destruktors __del__ nodrošina pagaidu failu automātisku tīrīšanu, kas novērš sistēmas resursu noplūdi un uztur failu sistēmas tīrību pat negaidītu kļūdu gadījumā.</w:t>
+      </w:r>
     </w:p>
     <w:p>
       <w:pPr>
@@ -12487,7 +12606,7 @@
           <w:rFonts w:ascii="Times New Roman" w:hAnsi="Times New Roman" w:cs="Times New Roman"/>
           <w:lang w:val="lv-LV"/>
         </w:rPr>
-        <w:t xml:space="preserve">AVR steka analizatora arhitektūra ir projektēta kā modulāra sistēma, kas sastāv no vairākām savstarpēji saistītām komponentēm. Sistēmas pamatā ir AVRCStackAnalyzer klase, kas darbojas kā centrālais koordinators visām analīzes operācijām. </w:t>
+        <w:t>Kompilācijas modulis compile_c_code ir atbildīgs par C pirmkoda pārvēršanu AVR mašīnkodā. Šī komponente veido avr-gcc komandu ar definētiem karogiem. Īpaša uzmanība pievērsta optimizācijas līmeņa konfigurācijai un funkciju ievietošanas (inlining) atspējošanai, kas ir kritiska precīzai izsaukumu grafa analīzei.</w:t>
       </w:r>
     </w:p>
     <w:p>
@@ -12505,7 +12624,7 @@
           <w:rFonts w:ascii="Times New Roman" w:hAnsi="Times New Roman" w:cs="Times New Roman"/>
           <w:lang w:val="lv-LV"/>
         </w:rPr>
-        <w:t>Analizatora inicializācija sākas ar būtisku parametru validāciju un sistēmas gatavības pārbaudi. Konstruktors __init__ uzstāda nepieciešamās konfigurācijas vērtības, tostarp mikrokontroliera tipu, RAM izmēru, optimizācijas līmeni, žurnalēšanas detalizācijas līmeni un papildu kompilatora karogus. Šajā posmā tiek izveidota pagaidu direktorija kompilācijas artefaktu glabāšanai, kas nodrošina tīru darba vidi katrai analīzes sesijai. Destruktors __del__ nodrošina pagaidu failu automātisku tīrīšanu, kas novērš sistēmas resursu noplūdi un uztur failu sistēmas tīrību pat negaidītu kļūdu gadījumā.</w:t>
+        <w:t>Kompilācijas procesā tiek aktivizēts -fstack-usage karogs, kas liek GCC ģenerēt .su failus ar detalizētu informāciju par katras funkcijas lokālo steka izmantojumu. Šī informācija vēlāk tiek izmantota kā pamats kopējā steka aprēķinam. Funkcija collect_stack_usage_reports īsteno algoritmu GCC ģenerēto .su failu atrašanai un parsēšanai.</w:t>
       </w:r>
     </w:p>
     <w:p>
@@ -12523,7 +12642,14 @@
           <w:rFonts w:ascii="Times New Roman" w:hAnsi="Times New Roman" w:cs="Times New Roman"/>
           <w:lang w:val="lv-LV"/>
         </w:rPr>
-        <w:t>Kompilācijas modulis compile_c_code ir atbildīgs par C pirmkoda pārvēršanu AVR mašīnkodā. Šī komponente veido avr-gcc komandu ar definētiem karogiem. Īpaša uzmanība pievērsta optimizācijas līmeņa konfigurācijai un funkciju ievietošanas (inlining) atspējošanai, kas ir kritiska precīzai izsaukumu grafa analīzei.</w:t>
+        <w:t>Disasemblēšanas</w:t>
+      </w:r>
+      <w:r>
+        <w:rPr>
+          <w:rFonts w:ascii="Times New Roman" w:hAnsi="Times New Roman" w:cs="Times New Roman"/>
+          <w:lang w:val="lv-LV"/>
+        </w:rPr>
+        <w:t xml:space="preserve"> komponente disassemble_avr transformē kompilēto ELF failu lasāmā asemblera kodā, izmantojot avr-objdump utilītu. Iegūtais asemblera kods kalpo kā pamats dziļākai steka operāciju analīzei un izsaukumu attiecību noteikšanai.</w:t>
       </w:r>
     </w:p>
     <w:p>
@@ -12541,7 +12667,7 @@
           <w:rFonts w:ascii="Times New Roman" w:hAnsi="Times New Roman" w:cs="Times New Roman"/>
           <w:lang w:val="lv-LV"/>
         </w:rPr>
-        <w:t>Kompilācijas procesā tiek aktivizēts -fstack-usage karogs, kas liek GCC ģenerēt .su failus ar detalizētu informāciju par katras funkcijas lokālo steka izmantojumu. Šī informācija vēlāk tiek izmantota kā pamats kopējā steka aprēķinam. Funkcija collect_stack_usage_reports īsteno algoritmu GCC ģenerēto .su failu atrašanai un parsēšanai.</w:t>
+        <w:t>Asemblera koda analīze tiek veikta vairākos līmeņos. Pirmkārt, tiek identificētas funkciju robežas un to savstarpējās izsaukumu attiecības. Otrkārt, tiek analizētas steka manipulācijas instrukcijas, lai precīzi aprēķinātu katras funkcijas faktisko steka patēriņu.</w:t>
       </w:r>
     </w:p>
     <w:p>
@@ -12559,14 +12685,7 @@
           <w:rFonts w:ascii="Times New Roman" w:hAnsi="Times New Roman" w:cs="Times New Roman"/>
           <w:lang w:val="lv-LV"/>
         </w:rPr>
-        <w:t>Disasemblēšanas</w:t>
-      </w:r>
-      <w:r>
-        <w:rPr>
-          <w:rFonts w:ascii="Times New Roman" w:hAnsi="Times New Roman" w:cs="Times New Roman"/>
-          <w:lang w:val="lv-LV"/>
-        </w:rPr>
-        <w:t xml:space="preserve"> komponente disassemble_avr transformē kompilēto ELF failu lasāmā asemblera kodā, izmantojot avr-objdump utilītu. Iegūtais asemblera kods kalpo kā pamats dziļākai steka operāciju analīzei un izsaukumu attiecību noteikšanai.</w:t>
+        <w:t xml:space="preserve">Rekursijas noteikšana ir viena no sarežģītākajām arhitektūras daļām. Funkcija detect_recursion_from_assembly īsteno daudzpakāpju algoritmu. Tas kombinē funkciju adrešu kartēšanu no asemblera koda un izsaukumu instrukciju analīzi, kas atpazīst gan tiešos izsaukumus (call, rcall), gan netiešos izsaukumus (icall, eicall). </w:t>
       </w:r>
     </w:p>
     <w:p>
@@ -12584,7 +12703,21 @@
           <w:rFonts w:ascii="Times New Roman" w:hAnsi="Times New Roman" w:cs="Times New Roman"/>
           <w:lang w:val="lv-LV"/>
         </w:rPr>
-        <w:t>Asemblera koda analīze tiek veikta vairākos līmeņos. Pirmkārt, tiek identificētas funkciju robežas un to savstarpējās izsaukumu attiecības. Otrkārt, tiek analizētas steka manipulācijas instrukcijas, lai precīzi aprēķinātu katras funkcijas faktisko steka patēriņu.</w:t>
+        <w:t xml:space="preserve">Funkcija analyze_recursion_depth īsteno algoritmu rekursijas dziļuma noteikšanai, analizējot pirmkoda struktūru. Algoritms meklē </w:t>
+      </w:r>
+      <w:r>
+        <w:rPr>
+          <w:rFonts w:ascii="Times New Roman" w:hAnsi="Times New Roman" w:cs="Times New Roman"/>
+          <w:lang w:val="lv-LV"/>
+        </w:rPr>
+        <w:t>iniciāļos</w:t>
+      </w:r>
+      <w:r>
+        <w:rPr>
+          <w:rFonts w:ascii="Times New Roman" w:hAnsi="Times New Roman" w:cs="Times New Roman"/>
+          <w:lang w:val="lv-LV"/>
+        </w:rPr>
+        <w:t xml:space="preserve"> parametru piešķīrumus un izseko to transformācijas caur funkciju izsaukumu ķēdēm.</w:t>
       </w:r>
     </w:p>
     <w:p>
@@ -12602,7 +12735,7 @@
           <w:rFonts w:ascii="Times New Roman" w:hAnsi="Times New Roman" w:cs="Times New Roman"/>
           <w:lang w:val="lv-LV"/>
         </w:rPr>
-        <w:t xml:space="preserve">Rekursijas noteikšana ir viena no sarežģītākajām arhitektūras daļām. Funkcija detect_recursion_from_assembly īsteno daudzpakāpju algoritmu. Tas kombinē funkciju adrešu kartēšanu no asemblera koda un izsaukumu instrukciju analīzi, kas atpazīst gan tiešos izsaukumus (call, rcall), gan netiešos izsaukumus (icall, eicall). </w:t>
+        <w:t>Izsaukumu grafa konstrukcija build_call_graph veido sistēmas datu struktūru, kas reprezentē funkciju savstarpējās izsaukumu attiecības. Šī komponente apstrādā gan vienkāršos tiešos izsaukumus, gan sarežģītos netiešos izsaukumus caur funkciju rādītājiem.</w:t>
       </w:r>
     </w:p>
     <w:p>
@@ -12621,21 +12754,7 @@
           <w:lang w:val="lv-LV"/>
         </w:rPr>
         <w:lastRenderedPageBreak/>
-        <w:t xml:space="preserve">Funkcija analyze_recursion_depth īsteno algoritmu rekursijas dziļuma noteikšanai, analizējot pirmkoda struktūru. Algoritms meklē </w:t>
-      </w:r>
-      <w:r>
-        <w:rPr>
-          <w:rFonts w:ascii="Times New Roman" w:hAnsi="Times New Roman" w:cs="Times New Roman"/>
-          <w:lang w:val="lv-LV"/>
-        </w:rPr>
-        <w:t>iniciāļos</w:t>
-      </w:r>
-      <w:r>
-        <w:rPr>
-          <w:rFonts w:ascii="Times New Roman" w:hAnsi="Times New Roman" w:cs="Times New Roman"/>
-          <w:lang w:val="lv-LV"/>
-        </w:rPr>
-        <w:t xml:space="preserve"> parametru piešķīrumus un izseko to transformācijas caur funkciju izsaukumu ķēdēm.</w:t>
+        <w:t>Centrālā aprēķinu komponente calculate_max_stack_usage īsteno rekursīvu algoritmu, kas iziet caur visiem iespējamajiem funkciju izsaukumu ceļiem un nosaka maksimālo steka patēriņu. Algoritms izmanto memoizācijas tehniku, lai izvairītos no atkārtotas aprēķināšanas un uzlabotu veiktspēju. Rekursīvo funkciju apstrāde tiek veikta īpaši, izmantojot iepriekš aprēķinātus rekursijas dziļumus.</w:t>
       </w:r>
     </w:p>
     <w:p>
@@ -12653,7 +12772,7 @@
           <w:rFonts w:ascii="Times New Roman" w:hAnsi="Times New Roman" w:cs="Times New Roman"/>
           <w:lang w:val="lv-LV"/>
         </w:rPr>
-        <w:t>Izsaukumu grafa konstrukcija build_call_graph veido sistēmas datu struktūru, kas reprezentē funkciju savstarpējās izsaukumu attiecības. Šī komponente apstrādā gan vienkāršos tiešos izsaukumus, gan sarežģītos netiešos izsaukumus caur funkciju rādītājiem.</w:t>
+        <w:t xml:space="preserve">Funkcija analyze_function_stack_usage_from_asm veic detalizētu AVR asemblera instrukciju analīzi, lai precīzi aprēķinātu katras funkcijas steka izmantojumu. </w:t>
       </w:r>
     </w:p>
     <w:p>
@@ -12671,42 +12790,6 @@
           <w:rFonts w:ascii="Times New Roman" w:hAnsi="Times New Roman" w:cs="Times New Roman"/>
           <w:lang w:val="lv-LV"/>
         </w:rPr>
-        <w:t>Centrālā aprēķinu komponente calculate_max_stack_usage īsteno rekursīvu algoritmu, kas iziet caur visiem iespējamajiem funkciju izsaukumu ceļiem un nosaka maksimālo steka patēriņu. Algoritms izmanto memoizācijas tehniku, lai izvairītos no atkārtotas aprēķināšanas un uzlabotu veiktspēju. Rekursīvo funkciju apstrāde tiek veikta īpaši, izmantojot iepriekš aprēķinātus rekursijas dziļumus.</w:t>
-      </w:r>
-    </w:p>
-    <w:p>
-      <w:pPr>
-        <w:spacing w:line="360" w:lineRule="auto"/>
-        <w:ind w:firstLine="720"/>
-        <w:jc w:val="both"/>
-        <w:rPr>
-          <w:rFonts w:ascii="Times New Roman" w:hAnsi="Times New Roman" w:cs="Times New Roman"/>
-          <w:lang w:val="lv-LV"/>
-        </w:rPr>
-      </w:pPr>
-      <w:r>
-        <w:rPr>
-          <w:rFonts w:ascii="Times New Roman" w:hAnsi="Times New Roman" w:cs="Times New Roman"/>
-          <w:lang w:val="lv-LV"/>
-        </w:rPr>
-        <w:t xml:space="preserve">Funkcija analyze_function_stack_usage_from_asm veic detalizētu AVR asemblera instrukciju analīzi, lai precīzi aprēķinātu katras funkcijas steka izmantojumu. </w:t>
-      </w:r>
-    </w:p>
-    <w:p>
-      <w:pPr>
-        <w:spacing w:line="360" w:lineRule="auto"/>
-        <w:ind w:firstLine="720"/>
-        <w:jc w:val="both"/>
-        <w:rPr>
-          <w:rFonts w:ascii="Times New Roman" w:hAnsi="Times New Roman" w:cs="Times New Roman"/>
-          <w:lang w:val="lv-LV"/>
-        </w:rPr>
-      </w:pPr>
-      <w:r>
-        <w:rPr>
-          <w:rFonts w:ascii="Times New Roman" w:hAnsi="Times New Roman" w:cs="Times New Roman"/>
-          <w:lang w:val="lv-LV"/>
-        </w:rPr>
         <w:t>Pārskatu ģenerēšanas sistēma generate_report apkopo visus analīzes rezultātus strukturētā, lasāmā formātā. Komponente aprēķina pieejamo steka vietu, ņemot vērā datu sekciju izmērus, un sniedz detalizētu informāciju par katras funkcijas steka patēriņu. Pārskats ietver drošības rezervi (10% no aprēķinātā maksimuma), kas kompensē iespējamās analīzes neprecizitātes un neparedzētus steka izmantojuma scenārijus</w:t>
       </w:r>
       <w:r>
@@ -12754,7 +12837,7 @@
           <w:lang w:val="lv-LV"/>
         </w:rPr>
         <w:drawing>
-          <wp:inline distT="0" distB="0" distL="0" distR="0" wp14:anchorId="357A711D" wp14:editId="71645E1D">
+          <wp:inline distT="0" distB="0" distL="0" distR="0" wp14:anchorId="357A711D" wp14:editId="659CE0BE">
             <wp:extent cx="4319304" cy="3070848"/>
             <wp:effectExtent l="0" t="0" r="5080" b="0"/>
             <wp:docPr id="295439021" name="Picture 3"/>
@@ -12861,7 +12944,6 @@
           <w:bCs/>
           <w:lang w:val="lv-LV"/>
         </w:rPr>
-        <w:lastRenderedPageBreak/>
         <w:t>Arhitektūras projektēšanas principi</w:t>
       </w:r>
       <w:r>
@@ -12944,6 +13026,7 @@
           <w:rFonts w:ascii="Times New Roman" w:hAnsi="Times New Roman" w:cs="Times New Roman"/>
           <w:lang w:val="lv-LV"/>
         </w:rPr>
+        <w:lastRenderedPageBreak/>
         <w:t>Žurnalēšanas</w:t>
       </w:r>
       <w:r>
@@ -13091,7 +13174,6 @@
           <w:rFonts w:ascii="Times New Roman" w:hAnsi="Times New Roman" w:cs="Times New Roman"/>
           <w:lang w:val="lv-LV"/>
         </w:rPr>
-        <w:lastRenderedPageBreak/>
         <w:t>Lai patiesi izprastu statiskās analīzes vērtību, jāsaprot tās fundamentālā priekšrocība. Atšķirībā no dinamiskās analīzes, kas pēta programmas uzvedību izpildes laikā, statiskā analīze spēj identificēt visus iespējamos izpildes ceļus un to steka patēriņu bez nepieciešamības palaist programmu ar visiem iespējamiem ievades datiem. Tas ir īpaši svarīgi iegultajās sistēmās, kur ir nepieciešama garantija, ka programma nekad nepārsniegs pieejamo atmiņas apjomu.</w:t>
       </w:r>
     </w:p>
@@ -13110,7 +13192,15 @@
           <w:rFonts w:ascii="Times New Roman" w:hAnsi="Times New Roman" w:cs="Times New Roman"/>
           <w:lang w:val="lv-LV"/>
         </w:rPr>
-        <w:t>Statiskās analīzes procesu var salīdzināt ar detektīva darbu, kurā jārekonstruē notikumi, pamatojoties uz pēdām un pierādījumiem. Šajā gadījumā "pierādījumi" ir kompilētais kods un asemblera instrukcijas, kas precīzi atspoguļo, kā programma manipulēs ar steku izpildes laikā.</w:t>
+        <w:t xml:space="preserve">Statiskās analīzes procesu var salīdzināt ar detektīva darbu, kurā jārekonstruē notikumi, pamatojoties uz pēdām un pierādījumiem. Šajā gadījumā "pierādījumi" ir </w:t>
+      </w:r>
+      <w:r>
+        <w:rPr>
+          <w:rFonts w:ascii="Times New Roman" w:hAnsi="Times New Roman" w:cs="Times New Roman"/>
+          <w:lang w:val="lv-LV"/>
+        </w:rPr>
+        <w:lastRenderedPageBreak/>
+        <w:t>kompilētais kods un asemblera instrukcijas, kas precīzi atspoguļo, kā programma manipulēs ar steku izpildes laikā.</w:t>
       </w:r>
     </w:p>
     <w:p>
@@ -13351,7 +13441,6 @@
           <w:rFonts w:ascii="Times New Roman" w:hAnsi="Times New Roman" w:cs="Times New Roman"/>
           <w:lang w:val="lv-LV"/>
         </w:rPr>
-        <w:lastRenderedPageBreak/>
         <w:t>Kompilēšana ar "-fstack-usage" karogu ģenerē ".su" paplašinājuma failus, kas satur informāciju par katras funkcijas steka izmantojumu. Šo failu saturs izskatās apmēram šādi</w:t>
       </w:r>
       <w:r>
@@ -13399,9 +13488,9 @@
           <w:lang w:val="lv-LV"/>
         </w:rPr>
         <w:drawing>
-          <wp:inline distT="0" distB="0" distL="0" distR="0" wp14:anchorId="47729614" wp14:editId="46E84173">
-            <wp:extent cx="3619500" cy="390525"/>
-            <wp:effectExtent l="0" t="0" r="0" b="9525"/>
+          <wp:inline distT="0" distB="0" distL="0" distR="0" wp14:anchorId="47729614" wp14:editId="4AB7E0CB">
+            <wp:extent cx="2781300" cy="300088"/>
+            <wp:effectExtent l="0" t="0" r="0" b="5080"/>
             <wp:docPr id="1169375906" name="Picture 2"/>
             <wp:cNvGraphicFramePr>
               <a:graphicFrameLocks xmlns:a="http://schemas.openxmlformats.org/drawingml/2006/main" noChangeAspect="1"/>
@@ -13431,7 +13520,7 @@
                   <pic:spPr bwMode="auto">
                     <a:xfrm>
                       <a:off x="0" y="0"/>
-                      <a:ext cx="3619500" cy="390525"/>
+                      <a:ext cx="2820386" cy="304305"/>
                     </a:xfrm>
                     <a:prstGeom prst="rect">
                       <a:avLst/>
@@ -13683,6 +13772,7 @@
           <w:rFonts w:ascii="Times New Roman" w:hAnsi="Times New Roman" w:cs="Times New Roman"/>
           <w:lang w:val="lv-LV"/>
         </w:rPr>
+        <w:lastRenderedPageBreak/>
         <w:t xml:space="preserve">"Static" nozīmē, ka steka izmantojums ir </w:t>
       </w:r>
       <w:r>
@@ -13957,7 +14047,6 @@
           <w:rFonts w:ascii="Times New Roman" w:hAnsi="Times New Roman" w:cs="Times New Roman"/>
           <w:lang w:val="lv-LV"/>
         </w:rPr>
-        <w:lastRenderedPageBreak/>
         <w:t>Pirmais svarīgākais solis ir sadalīt lielo asemblera koda masīvu atsevišķās funkcijās. AVR asemblerā katras funkcijas sākums ir skaidri iezīmēts ar struktūru, piemēram, kā 000000f4 &lt;main&gt;:, kur skaitlis ir funkcijas adrese heksadecimālā formātā</w:t>
       </w:r>
       <w:r>
@@ -14141,6 +14230,7 @@
           <w:rFonts w:ascii="Times New Roman" w:hAnsi="Times New Roman" w:cs="Times New Roman"/>
           <w:lang w:val="lv-LV"/>
         </w:rPr>
+        <w:lastRenderedPageBreak/>
         <w:t>Tomēr analizatoram jāspēj atšķirt īstas funkcijas no kompilatora ģenerētām tehniskām atzīmēm, kas var izskatīties līdzīgi.</w:t>
       </w:r>
     </w:p>
@@ -14260,17 +14350,6 @@
         </w:rPr>
         <w:t>Katras funkcijas analīze notiek sistemātiski, rindu pa rindai ejot caur tās asemblera kodu. Analizators uztur vairākus skaitītājus: push instrukciju skaitu, lokālo mainīgo rezervāciju, izsaukumu instrukciju skaitu un steka rāmja manipulācijas. Šis process ir līdzīgs virtuālās steka simulācijai, kur analizators seko līdzi tam, kā steka izmērs mainītos funkcijas izpildes laikā.</w:t>
       </w:r>
-    </w:p>
-    <w:p>
-      <w:pPr>
-        <w:spacing w:line="360" w:lineRule="auto"/>
-        <w:ind w:firstLine="720"/>
-        <w:jc w:val="both"/>
-        <w:rPr>
-          <w:rFonts w:ascii="Times New Roman" w:hAnsi="Times New Roman" w:cs="Times New Roman"/>
-          <w:lang w:val="lv-LV"/>
-        </w:rPr>
-      </w:pPr>
     </w:p>
     <w:tbl>
       <w:tblPr>
@@ -14304,7 +14383,6 @@
             </w:pPr>
             <w:bookmarkStart w:id="21" w:name="_Hlk198836980"/>
             <w:r>
-              <w:lastRenderedPageBreak/>
               <w:t xml:space="preserve"># </w:t>
             </w:r>
             <w:r>
@@ -14484,6 +14562,7 @@
           <w:rFonts w:ascii="Times New Roman" w:hAnsi="Times New Roman" w:cs="Times New Roman"/>
           <w:lang w:val="lv-LV"/>
         </w:rPr>
+        <w:lastRenderedPageBreak/>
         <w:t>2</w:t>
       </w:r>
       <w:r>
@@ -14695,15 +14774,7 @@
           <w:rFonts w:ascii="Times New Roman" w:hAnsi="Times New Roman" w:cs="Times New Roman"/>
           <w:lang w:val="lv-LV"/>
         </w:rPr>
-        <w:t xml:space="preserve">standarta izvēle steka rāmja pārvaldībai, uz to nevar paļauties visos gadījumos. Augstākos optimizācijas līmeņos kompilators var izvēlēties neizmantot steka rāmi vispār, ja lokālie mainīgie efektīvi ietilpst reģistru failā. Manuāli rakstīts asemblera kods vai funkciju iekļautie (inline) asemblera fragmenti var izmantot Y </w:t>
-      </w:r>
-      <w:r>
-        <w:rPr>
-          <w:rFonts w:ascii="Times New Roman" w:hAnsi="Times New Roman" w:cs="Times New Roman"/>
-          <w:lang w:val="lv-LV"/>
-        </w:rPr>
-        <w:lastRenderedPageBreak/>
-        <w:t>reģistru citiem nolūkiem. Specifiskās situācijās kompilators var izvēlēties alternatīvas steka pārvaldības stratēģijas.</w:t>
+        <w:t>standarta izvēle steka rāmja pārvaldībai, uz to nevar paļauties visos gadījumos. Augstākos optimizācijas līmeņos kompilators var izvēlēties neizmantot steka rāmi vispār, ja lokālie mainīgie efektīvi ietilpst reģistru failā. Manuāli rakstīts asemblera kods vai funkciju iekļautie (inline) asemblera fragmenti var izmantot Y reģistru citiem nolūkiem. Specifiskās situācijās kompilators var izvēlēties alternatīvas steka pārvaldības stratēģijas.</w:t>
       </w:r>
       <w:r>
         <w:rPr>
@@ -14795,7 +14866,15 @@
           <w:rFonts w:ascii="Times New Roman" w:hAnsi="Times New Roman" w:cs="Times New Roman"/>
           <w:lang w:val="lv-LV"/>
         </w:rPr>
-        <w:t>Ja funkcija satur gan Y reģistra SBIW/ADIW instrukcijas, gan SPL/SPH manipulācijas, analizators uzskata, ka SPL/SPH operācijas ir daļa no sarežģītākas, bet standartizētas steka organizācijas, un brīdinājums netiek rādīts. Tomēr, ja funkcija izmanto tikai SPL/SPH manipulācijas bez jebkādām Y reģistra operācijām, tiek parādīts brīdinājums, kas informē lietotāju, ka steka analīze var būt nepilnīga un ieteic pārbaudīt GCC steka ziņojumus papildu verifikācijai.</w:t>
+        <w:t xml:space="preserve">Ja funkcija satur gan Y reģistra SBIW/ADIW instrukcijas, gan SPL/SPH manipulācijas, analizators uzskata, ka </w:t>
+      </w:r>
+      <w:r>
+        <w:rPr>
+          <w:rFonts w:ascii="Times New Roman" w:hAnsi="Times New Roman" w:cs="Times New Roman"/>
+          <w:lang w:val="lv-LV"/>
+        </w:rPr>
+        <w:lastRenderedPageBreak/>
+        <w:t>SPL/SPH operācijas ir daļa no sarežģītākas, bet standartizētas steka organizācijas, un brīdinājums netiek rādīts. Tomēr, ja funkcija izmanto tikai SPL/SPH manipulācijas bez jebkādām Y reģistra operācijām, tiek parādīts brīdinājums, kas informē lietotāju, ka steka analīze var būt nepilnīga un ieteic pārbaudīt GCC steka ziņojumus papildu verifikācijai.</w:t>
       </w:r>
       <w:r>
         <w:rPr>
@@ -14845,15 +14924,7 @@
           <w:rFonts w:ascii="Times New Roman" w:hAnsi="Times New Roman" w:cs="Times New Roman"/>
           <w:lang w:val="lv-LV"/>
         </w:rPr>
-        <w:t xml:space="preserve">Svarīgs kvalitātes kontroles elements ir steka bilances pārbaude. Analizators pārbauda, vai push un pop instrukciju skaits ir sabalansēts, kā arī vai steka rāmja rezervēšana </w:t>
-      </w:r>
-      <w:r>
-        <w:rPr>
-          <w:rFonts w:ascii="Times New Roman" w:hAnsi="Times New Roman" w:cs="Times New Roman"/>
-          <w:lang w:val="lv-LV"/>
-        </w:rPr>
-        <w:lastRenderedPageBreak/>
-        <w:t>un atbrīvošana notiek pareizā proporcijā. Ja tiek atklātas nesakritības, tas var norādīt uz kompilācijas optimizācijām vai potenciālām problēmām koda struktūrā.</w:t>
+        <w:t>Svarīgs kvalitātes kontroles elements ir steka bilances pārbaude. Analizators pārbauda, vai push un pop instrukciju skaits ir sabalansēts, kā arī vai steka rāmja rezervēšana un atbrīvošana notiek pareizā proporcijā. Ja tiek atklātas nesakritības, tas var norādīt uz kompilācijas optimizācijām vai potenciālām problēmām koda struktūrā.</w:t>
       </w:r>
     </w:p>
     <w:p>
@@ -14980,6 +15051,7 @@
           <w:rFonts w:ascii="Times New Roman" w:hAnsi="Times New Roman" w:cs="Times New Roman"/>
           <w:lang w:val="lv-LV"/>
         </w:rPr>
+        <w:lastRenderedPageBreak/>
         <w:t>Pēc individuālo funkciju analīzes pabeigšanas analizators veic rezultātu konsolidāciju, apvienojot asemblera analīzes rezultātus ar GCC kompilatora ziņojumiem. Šis process nodrošina maksimālu precizitāti, izmantojot abu metožu priekšrocības.</w:t>
       </w:r>
     </w:p>
@@ -15021,17 +15093,6 @@
     </w:p>
     <w:p>
       <w:pPr>
-        <w:pStyle w:val="Heading3"/>
-      </w:pPr>
-      <w:bookmarkStart w:id="22" w:name="_Toc199122536"/>
-      <w:r>
-        <w:lastRenderedPageBreak/>
-        <w:t>Rekursīvo funkciju analīze</w:t>
-      </w:r>
-      <w:bookmarkEnd w:id="22"/>
-    </w:p>
-    <w:p>
-      <w:pPr>
         <w:spacing w:line="360" w:lineRule="auto"/>
         <w:ind w:firstLine="720"/>
         <w:jc w:val="both"/>
@@ -15040,27 +15101,16 @@
           <w:lang w:val="lv-LV"/>
         </w:rPr>
       </w:pPr>
-      <w:r>
-        <w:rPr>
-          <w:rFonts w:ascii="Times New Roman" w:hAnsi="Times New Roman" w:cs="Times New Roman"/>
-          <w:lang w:val="lv-LV"/>
-        </w:rPr>
-        <w:t xml:space="preserve">Rekursīvo funkciju analīze veido vienu no sarežģītākajām un tehnisko izaicinājumu bagātākajām steka izmantojuma analīzes komponentēm. Atšķirībā no parastajām funkcijām, kuru steka patēriņš ir statisks un prognozējams, rekursīvo funkciju steka izmantojums ir dinamisks un tieši atkarīgs no rekursijas dziļuma, kas savukārt ir </w:t>
-      </w:r>
-      <w:r>
-        <w:rPr>
-          <w:rFonts w:ascii="Times New Roman" w:hAnsi="Times New Roman" w:cs="Times New Roman"/>
-          <w:lang w:val="lv-LV"/>
-        </w:rPr>
-        <w:t>nosakāms</w:t>
-      </w:r>
-      <w:r>
-        <w:rPr>
-          <w:rFonts w:ascii="Times New Roman" w:hAnsi="Times New Roman" w:cs="Times New Roman"/>
-          <w:lang w:val="lv-LV"/>
-        </w:rPr>
-        <w:t xml:space="preserve"> no ievades parametriem. Šī fundamentālā atšķirība rada nepieciešamību pēc specializētām analīzes metodēm, kas spēj ne tikai identificēt rekursīvās funkcijas, bet arī precīzi novērtēt to maksimālo steka patēriņu dažādos izpildes scenārijos.</w:t>
-      </w:r>
+    </w:p>
+    <w:p>
+      <w:pPr>
+        <w:pStyle w:val="Heading3"/>
+      </w:pPr>
+      <w:bookmarkStart w:id="22" w:name="_Toc199122536"/>
+      <w:r>
+        <w:t>Rekursīvo funkciju analīze</w:t>
+      </w:r>
+      <w:bookmarkEnd w:id="22"/>
     </w:p>
     <w:p>
       <w:pPr>
@@ -15077,7 +15127,21 @@
           <w:rFonts w:ascii="Times New Roman" w:hAnsi="Times New Roman" w:cs="Times New Roman"/>
           <w:lang w:val="lv-LV"/>
         </w:rPr>
-        <w:t>Rekursīvo funkciju steka analīzes sarežģītību var ilustrēt ar vienkāršu faktoriāla funkcijas piemēru. Ja faktoriāla funkcija tiek izsaukta ar parametru 3, tā veiks trīs rekursīvos izsaukumus un patērēs relatīvi mazu steka daudzumu. Tomēr, ja tā pati funkcija tiek izsaukta ar parametru 1000, steka patēriņš palielināsies tūkstošreiz. Šī dinamiskā daba padara tradicionālās statiskās analīzes metodes nepietiekamas un prasa jaunu pieeju izstrādi.</w:t>
+        <w:t xml:space="preserve">Rekursīvo funkciju analīze veido vienu no sarežģītākajām un tehnisko izaicinājumu bagātākajām steka izmantojuma analīzes komponentēm. Atšķirībā no parastajām funkcijām, kuru steka patēriņš ir statisks un prognozējams, rekursīvo funkciju steka izmantojums ir dinamisks un tieši atkarīgs no rekursijas dziļuma, kas savukārt ir </w:t>
+      </w:r>
+      <w:r>
+        <w:rPr>
+          <w:rFonts w:ascii="Times New Roman" w:hAnsi="Times New Roman" w:cs="Times New Roman"/>
+          <w:lang w:val="lv-LV"/>
+        </w:rPr>
+        <w:t>nosakāms</w:t>
+      </w:r>
+      <w:r>
+        <w:rPr>
+          <w:rFonts w:ascii="Times New Roman" w:hAnsi="Times New Roman" w:cs="Times New Roman"/>
+          <w:lang w:val="lv-LV"/>
+        </w:rPr>
+        <w:t xml:space="preserve"> no ievades parametriem. Šī fundamentālā atšķirība rada nepieciešamību pēc specializētām analīzes metodēm, kas spēj ne tikai identificēt rekursīvās funkcijas, bet arī precīzi novērtēt to maksimālo steka patēriņu dažādos izpildes scenārijos.</w:t>
       </w:r>
     </w:p>
     <w:p>
@@ -15095,35 +15159,7 @@
           <w:rFonts w:ascii="Times New Roman" w:hAnsi="Times New Roman" w:cs="Times New Roman"/>
           <w:lang w:val="lv-LV"/>
         </w:rPr>
-        <w:t>Izaicinājumi kļūst vēl sarežģītāki, pārejot no C pirmkoda uz asemblera līmeni. Kamēr pirmkodā rekursiju ir salīdzinoši viegli identificēt, meklējot funkcijas, kas izsauc pašas sevi, asemblera līmenī šis uzdevums kļūst ievērojami sarežģītāks. Kompilators var veikt dažādas optimizācijas, kas maina rekursīvo izsaukumu struktūru. Piemēram, aste</w:t>
-      </w:r>
-      <w:r>
-        <w:rPr>
-          <w:rFonts w:ascii="Times New Roman" w:hAnsi="Times New Roman" w:cs="Times New Roman"/>
-          <w:lang w:val="lv-LV"/>
-        </w:rPr>
-        <w:t xml:space="preserve">s </w:t>
-      </w:r>
-      <w:r>
-        <w:rPr>
-          <w:rFonts w:ascii="Times New Roman" w:hAnsi="Times New Roman" w:cs="Times New Roman"/>
-          <w:lang w:val="lv-LV"/>
-        </w:rPr>
-        <w:t xml:space="preserve">rekursija var tikt pārveidota par iteratīvu ciklu, vai arī funkcijas var tikt </w:t>
-      </w:r>
-      <w:r>
-        <w:rPr>
-          <w:rFonts w:ascii="Times New Roman" w:hAnsi="Times New Roman" w:cs="Times New Roman"/>
-          <w:lang w:val="lv-LV"/>
-        </w:rPr>
-        <w:t>integrētas izsaukuma vietā</w:t>
-      </w:r>
-      <w:r>
-        <w:rPr>
-          <w:rFonts w:ascii="Times New Roman" w:hAnsi="Times New Roman" w:cs="Times New Roman"/>
-          <w:lang w:val="lv-LV"/>
-        </w:rPr>
-        <w:t>, radikāli mainot to asemblera reprezentāciju.</w:t>
+        <w:t>Rekursīvo funkciju steka analīzes sarežģītību var ilustrēt ar vienkāršu faktoriāla funkcijas piemēru. Ja faktoriāla funkcija tiek izsaukta ar parametru 3, tā veiks trīs rekursīvos izsaukumus un patērēs relatīvi mazu steka daudzumu. Tomēr, ja tā pati funkcija tiek izsaukta ar parametru 1000, steka patēriņš palielināsies tūkstošreiz. Šī dinamiskā daba padara tradicionālās statiskās analīzes metodes nepietiekamas un prasa jaunu pieeju izstrādi.</w:t>
       </w:r>
     </w:p>
     <w:p>
@@ -15141,7 +15177,35 @@
           <w:rFonts w:ascii="Times New Roman" w:hAnsi="Times New Roman" w:cs="Times New Roman"/>
           <w:lang w:val="lv-LV"/>
         </w:rPr>
-        <w:t>Papildus tam AVR arhitektūra piedāvā vairākus funkciju izsaukuma veidus. Tiešie izsaukumi izmanto call instrukciju ar absolūtu adresi, relatīvie izsaukumi izmanto rcall instrukciju ar relatīvu nobīdi, bet netiešie izsaukumi izmanto icall vai eicall instrukcijas ar adresi, kas glabājas reģistros. Katrs no šiem izsaukuma veidiem prasa specifiskas analīzes tehnikas, lai precīzi identificētu rekursīvos modeļus.</w:t>
+        <w:t>Izaicinājumi kļūst vēl sarežģītāki, pārejot no C pirmkoda uz asemblera līmeni. Kamēr pirmkodā rekursiju ir salīdzinoši viegli identificēt, meklējot funkcijas, kas izsauc pašas sevi, asemblera līmenī šis uzdevums kļūst ievērojami sarežģītāks. Kompilators var veikt dažādas optimizācijas, kas maina rekursīvo izsaukumu struktūru. Piemēram, aste</w:t>
+      </w:r>
+      <w:r>
+        <w:rPr>
+          <w:rFonts w:ascii="Times New Roman" w:hAnsi="Times New Roman" w:cs="Times New Roman"/>
+          <w:lang w:val="lv-LV"/>
+        </w:rPr>
+        <w:t xml:space="preserve">s </w:t>
+      </w:r>
+      <w:r>
+        <w:rPr>
+          <w:rFonts w:ascii="Times New Roman" w:hAnsi="Times New Roman" w:cs="Times New Roman"/>
+          <w:lang w:val="lv-LV"/>
+        </w:rPr>
+        <w:t xml:space="preserve">rekursija var tikt pārveidota par iteratīvu ciklu, vai arī funkcijas var tikt </w:t>
+      </w:r>
+      <w:r>
+        <w:rPr>
+          <w:rFonts w:ascii="Times New Roman" w:hAnsi="Times New Roman" w:cs="Times New Roman"/>
+          <w:lang w:val="lv-LV"/>
+        </w:rPr>
+        <w:t>integrētas izsaukuma vietā</w:t>
+      </w:r>
+      <w:r>
+        <w:rPr>
+          <w:rFonts w:ascii="Times New Roman" w:hAnsi="Times New Roman" w:cs="Times New Roman"/>
+          <w:lang w:val="lv-LV"/>
+        </w:rPr>
+        <w:t>, radikāli mainot to asemblera reprezentāciju.</w:t>
       </w:r>
     </w:p>
     <w:p>
@@ -15159,28 +15223,8 @@
           <w:rFonts w:ascii="Times New Roman" w:hAnsi="Times New Roman" w:cs="Times New Roman"/>
           <w:lang w:val="lv-LV"/>
         </w:rPr>
-        <w:t>Izstrādātais rekursijas identificēšanas algoritms darbojas divos</w:t>
-      </w:r>
-      <w:r>
-        <w:rPr>
-          <w:rFonts w:ascii="Times New Roman" w:hAnsi="Times New Roman" w:cs="Times New Roman"/>
-          <w:lang w:val="lv-LV"/>
-        </w:rPr>
-        <w:t xml:space="preserve"> posmos</w:t>
-      </w:r>
-      <w:r>
-        <w:rPr>
-          <w:rFonts w:ascii="Times New Roman" w:hAnsi="Times New Roman" w:cs="Times New Roman"/>
-          <w:lang w:val="lv-LV"/>
-        </w:rPr>
-        <w:t>:</w:t>
-      </w:r>
-      <w:r>
-        <w:rPr>
-          <w:rFonts w:ascii="Times New Roman" w:hAnsi="Times New Roman" w:cs="Times New Roman"/>
-          <w:lang w:val="lv-LV"/>
-        </w:rPr>
-        <w:t xml:space="preserve"> vispirms izveidojot funkciju adrešu kartējumu un pēc tam analizējot izsaukuma instrukcijas. Funkciju adrešu kartēšanas posms ir kritiski svarīgs, jo AVR arhitektūrā dažādas instrukcijas var atsaukties uz vienu un to pašu funkciju, izmantojot atšķirīgus adrešu formātus.</w:t>
+        <w:lastRenderedPageBreak/>
+        <w:t>Papildus tam AVR arhitektūra piedāvā vairākus funkciju izsaukuma veidus. Tiešie izsaukumi izmanto call instrukciju ar absolūtu adresi, relatīvie izsaukumi izmanto rcall instrukciju ar relatīvu nobīdi, bet netiešie izsaukumi izmanto icall vai eicall instrukcijas ar adresi, kas glabājas reģistros. Katrs no šiem izsaukuma veidiem prasa specifiskas analīzes tehnikas, lai precīzi identificētu rekursīvos modeļus.</w:t>
       </w:r>
     </w:p>
     <w:p>
@@ -15198,85 +15242,28 @@
           <w:rFonts w:ascii="Times New Roman" w:hAnsi="Times New Roman" w:cs="Times New Roman"/>
           <w:lang w:val="lv-LV"/>
         </w:rPr>
-        <w:t xml:space="preserve">Algoritms izveido visaptverošu adrešu kartējumu, kurā katra funkcija tiek saglabāta vairākos formātos. Oriģinālais </w:t>
-      </w:r>
-      <w:r>
-        <w:rPr>
-          <w:rFonts w:ascii="Times New Roman" w:hAnsi="Times New Roman" w:cs="Times New Roman"/>
-          <w:lang w:val="lv-LV"/>
-        </w:rPr>
-        <w:t>heksadecimālais</w:t>
-      </w:r>
-      <w:r>
-        <w:rPr>
-          <w:rFonts w:ascii="Times New Roman" w:hAnsi="Times New Roman" w:cs="Times New Roman"/>
-          <w:lang w:val="lv-LV"/>
-        </w:rPr>
-        <w:t xml:space="preserve"> formāts saglabā adresi tieši tā, kā tā parādās </w:t>
-      </w:r>
-      <w:r>
-        <w:rPr>
-          <w:rFonts w:ascii="Times New Roman" w:hAnsi="Times New Roman" w:cs="Times New Roman"/>
-          <w:lang w:val="lv-LV"/>
-        </w:rPr>
-        <w:lastRenderedPageBreak/>
-        <w:t>disasemblētajā kodā. Formāts bez sākuma nullēm nodrošina saderību ar optimizētām adrešu reprezentācijām. Baitu adreses un vārdu adreses tiek saglabātas atsevišķi, jo AVR arhitektūra izmanto gan baitu, gan vārdu adresēšanu atkarībā no instrukcijas tipa.</w:t>
-      </w:r>
-      <w:r>
-        <w:rPr>
-          <w:rFonts w:ascii="Times New Roman" w:hAnsi="Times New Roman" w:cs="Times New Roman"/>
-          <w:lang w:val="lv-LV"/>
-        </w:rPr>
-        <w:t xml:space="preserve"> Vārdu adresēšana ir AVR mikrokontrolieru specifiska īpašība, kur programmas atmiņā (Flash) katra instrukcija aizņem vienu "vārdu" </w:t>
-      </w:r>
-      <w:r>
-        <w:rPr>
-          <w:rFonts w:ascii="Times New Roman" w:hAnsi="Times New Roman" w:cs="Times New Roman"/>
-          <w:lang w:val="lv-LV"/>
-        </w:rPr>
-        <w:t>–</w:t>
-      </w:r>
-      <w:r>
-        <w:rPr>
-          <w:rFonts w:ascii="Times New Roman" w:hAnsi="Times New Roman" w:cs="Times New Roman"/>
-          <w:lang w:val="lv-LV"/>
-        </w:rPr>
-        <w:t xml:space="preserve"> 16 bitu jeb 2 baitu bloku. Tāpēc programmas koda adreses tiek izteiktas vārdos, nevis baitos. Piemēram, ja funkcija atrodas Flash atmiņas baitu adresē 0x0200 (512 decimālā), tad tās vārdu adrese būs 0x0100 (256 decimālā), jo 512 </w:t>
-      </w:r>
-      <w:r>
-        <w:rPr>
-          <w:rFonts w:ascii="Times New Roman" w:hAnsi="Times New Roman" w:cs="Times New Roman"/>
-          <w:lang w:val="lv-LV"/>
-        </w:rPr>
-        <w:t>/</w:t>
-      </w:r>
-      <w:r>
-        <w:rPr>
-          <w:rFonts w:ascii="Times New Roman" w:hAnsi="Times New Roman" w:cs="Times New Roman"/>
-          <w:lang w:val="lv-LV"/>
-        </w:rPr>
-        <w:t xml:space="preserve"> 2 = 256. Kad AVR procesors izpilda izsaukuma instrukcijas kā call vai rcall, tas izmanto vārdu adreses, jo katrs programmas solis ir viens vārds. Savukārt, kad disasemblē kodu, tas parasti norāda baitu adreses, lai būtu skaidrs precīzs atmiņas izvietojums.</w:t>
-      </w:r>
-      <w:r>
-        <w:rPr>
-          <w:rFonts w:ascii="Times New Roman" w:hAnsi="Times New Roman" w:cs="Times New Roman"/>
-          <w:lang w:val="lv-LV"/>
-        </w:rPr>
-        <w:t xml:space="preserve"> Šī daudz</w:t>
-      </w:r>
-      <w:r>
-        <w:rPr>
-          <w:rFonts w:ascii="Times New Roman" w:hAnsi="Times New Roman" w:cs="Times New Roman"/>
-          <w:lang w:val="lv-LV"/>
-        </w:rPr>
-        <w:t xml:space="preserve">u </w:t>
-      </w:r>
-      <w:r>
-        <w:rPr>
-          <w:rFonts w:ascii="Times New Roman" w:hAnsi="Times New Roman" w:cs="Times New Roman"/>
-          <w:lang w:val="lv-LV"/>
-        </w:rPr>
-        <w:t>formātu pieeja nodrošina, ka neatkarīgi no tā, kādā veidā kompilators ģenerē izsaukuma instrukciju, algoritms spēj pareizi identificēt mērķa funkciju.</w:t>
+        <w:t>Izstrādātais rekursijas identificēšanas algoritms darbojas divos</w:t>
+      </w:r>
+      <w:r>
+        <w:rPr>
+          <w:rFonts w:ascii="Times New Roman" w:hAnsi="Times New Roman" w:cs="Times New Roman"/>
+          <w:lang w:val="lv-LV"/>
+        </w:rPr>
+        <w:t xml:space="preserve"> posmos</w:t>
+      </w:r>
+      <w:r>
+        <w:rPr>
+          <w:rFonts w:ascii="Times New Roman" w:hAnsi="Times New Roman" w:cs="Times New Roman"/>
+          <w:lang w:val="lv-LV"/>
+        </w:rPr>
+        <w:t>:</w:t>
+      </w:r>
+      <w:r>
+        <w:rPr>
+          <w:rFonts w:ascii="Times New Roman" w:hAnsi="Times New Roman" w:cs="Times New Roman"/>
+          <w:lang w:val="lv-LV"/>
+        </w:rPr>
+        <w:t xml:space="preserve"> vispirms izveidojot funkciju adrešu kartējumu un pēc tam analizējot izsaukuma instrukcijas. Funkciju adrešu kartēšanas posms ir kritiski svarīgs, jo AVR arhitektūrā dažādas instrukcijas var atsaukties uz vienu un to pašu funkciju, izmantojot atšķirīgus adrešu formātus.</w:t>
       </w:r>
     </w:p>
     <w:p>
@@ -15294,7 +15281,77 @@
           <w:rFonts w:ascii="Times New Roman" w:hAnsi="Times New Roman" w:cs="Times New Roman"/>
           <w:lang w:val="lv-LV"/>
         </w:rPr>
-        <w:t>Otrais posms ietver sistemātisku asemblera koda skenēšanu, meklējot izsaukuma instrukcijas. Algoritms izmanto specializētus regulāro izteiksmju šablonus katram izsaukuma tipam. Tiešajiem izsaukumiem tiek meklētas call instrukcijas ar heksadecimālām adresēm. Relatīvajiem izsaukumiem tiek analizētas rcall instrukcijas, īpašu uzmanību pievēršot rcall instrukcijām ar nulles nobīdi, kas bieži tiek izmantotas steka rāmja izveidei, nevis funkciju izsaukšanai.</w:t>
+        <w:t xml:space="preserve">Algoritms izveido visaptverošu adrešu kartējumu, kurā katra funkcija tiek saglabāta vairākos formātos. Oriģinālais </w:t>
+      </w:r>
+      <w:r>
+        <w:rPr>
+          <w:rFonts w:ascii="Times New Roman" w:hAnsi="Times New Roman" w:cs="Times New Roman"/>
+          <w:lang w:val="lv-LV"/>
+        </w:rPr>
+        <w:t>heksadecimālais</w:t>
+      </w:r>
+      <w:r>
+        <w:rPr>
+          <w:rFonts w:ascii="Times New Roman" w:hAnsi="Times New Roman" w:cs="Times New Roman"/>
+          <w:lang w:val="lv-LV"/>
+        </w:rPr>
+        <w:t xml:space="preserve"> formāts saglabā adresi tieši tā, kā tā parādās disasemblētajā kodā. Formāts bez sākuma nullēm nodrošina saderību ar optimizētām adrešu reprezentācijām. Baitu adreses un vārdu adreses tiek saglabātas atsevišķi, jo AVR arhitektūra izmanto gan baitu, gan vārdu adresēšanu atkarībā no instrukcijas tipa.</w:t>
+      </w:r>
+      <w:r>
+        <w:rPr>
+          <w:rFonts w:ascii="Times New Roman" w:hAnsi="Times New Roman" w:cs="Times New Roman"/>
+          <w:lang w:val="lv-LV"/>
+        </w:rPr>
+        <w:t xml:space="preserve"> Vārdu adresēšana ir AVR mikrokontrolieru specifiska īpašība, kur programmas atmiņā (Flash) katra instrukcija aizņem vienu "vārdu" </w:t>
+      </w:r>
+      <w:r>
+        <w:rPr>
+          <w:rFonts w:ascii="Times New Roman" w:hAnsi="Times New Roman" w:cs="Times New Roman"/>
+          <w:lang w:val="lv-LV"/>
+        </w:rPr>
+        <w:t>–</w:t>
+      </w:r>
+      <w:r>
+        <w:rPr>
+          <w:rFonts w:ascii="Times New Roman" w:hAnsi="Times New Roman" w:cs="Times New Roman"/>
+          <w:lang w:val="lv-LV"/>
+        </w:rPr>
+        <w:t xml:space="preserve"> 16 bitu jeb 2 baitu bloku. Tāpēc programmas koda adreses tiek izteiktas vārdos, nevis baitos. Piemēram, ja funkcija atrodas Flash atmiņas baitu adresē 0x0200 (512 decimālā), tad tās vārdu adrese būs 0x0100 (256 decimālā), jo 512 </w:t>
+      </w:r>
+      <w:r>
+        <w:rPr>
+          <w:rFonts w:ascii="Times New Roman" w:hAnsi="Times New Roman" w:cs="Times New Roman"/>
+          <w:lang w:val="lv-LV"/>
+        </w:rPr>
+        <w:t>/</w:t>
+      </w:r>
+      <w:r>
+        <w:rPr>
+          <w:rFonts w:ascii="Times New Roman" w:hAnsi="Times New Roman" w:cs="Times New Roman"/>
+          <w:lang w:val="lv-LV"/>
+        </w:rPr>
+        <w:t xml:space="preserve"> 2 = 256. Kad AVR procesors izpilda izsaukuma instrukcijas kā call vai rcall, tas izmanto vārdu adreses, jo katrs programmas solis ir viens vārds. Savukārt, kad disasemblē kodu, tas parasti norāda baitu adreses, lai būtu skaidrs precīzs atmiņas izvietojums.</w:t>
+      </w:r>
+      <w:r>
+        <w:rPr>
+          <w:rFonts w:ascii="Times New Roman" w:hAnsi="Times New Roman" w:cs="Times New Roman"/>
+          <w:lang w:val="lv-LV"/>
+        </w:rPr>
+        <w:t xml:space="preserve"> Šī daudz</w:t>
+      </w:r>
+      <w:r>
+        <w:rPr>
+          <w:rFonts w:ascii="Times New Roman" w:hAnsi="Times New Roman" w:cs="Times New Roman"/>
+          <w:lang w:val="lv-LV"/>
+        </w:rPr>
+        <w:t xml:space="preserve">u </w:t>
+      </w:r>
+      <w:r>
+        <w:rPr>
+          <w:rFonts w:ascii="Times New Roman" w:hAnsi="Times New Roman" w:cs="Times New Roman"/>
+          <w:lang w:val="lv-LV"/>
+        </w:rPr>
+        <w:t>formātu pieeja nodrošina, ka neatkarīgi no tā, kādā veidā kompilators ģenerē izsaukuma instrukciju, algoritms spēj pareizi identificēt mērķa funkciju.</w:t>
       </w:r>
     </w:p>
     <w:p>
@@ -15312,7 +15369,7 @@
           <w:rFonts w:ascii="Times New Roman" w:hAnsi="Times New Roman" w:cs="Times New Roman"/>
           <w:lang w:val="lv-LV"/>
         </w:rPr>
-        <w:t>Netiešo izsaukumu analīze ir īpaši sarežģīta un reprezentē vienu no lielākajiem statiskās analīzes izaicinājumiem AVR arhitektūrā. Lai saprastu šo sarežģītību, vispirms jāizprot, ka netiešie izsaukumi izmanto Z reģistru (r30:r31 pāri) kā rādītāju uz funkcijas adresi. Analizators mēģina izsekot šī reģistra saturu, taču reālajā praksē tas ir daudz sarežģītāk nekā šķiet.</w:t>
+        <w:t>Otrais posms ietver sistemātisku asemblera koda skenēšanu, meklējot izsaukuma instrukcijas. Algoritms izmanto specializētus regulāro izteiksmju šablonus katram izsaukuma tipam. Tiešajiem izsaukumiem tiek meklētas call instrukcijas ar heksadecimālām adresēm. Relatīvajiem izsaukumiem tiek analizētas rcall instrukcijas, īpašu uzmanību pievēršot rcall instrukcijām ar nulles nobīdi, kas bieži tiek izmantotas steka rāmja izveidei, nevis funkciju izsaukšanai.</w:t>
       </w:r>
     </w:p>
     <w:p>
@@ -15330,21 +15387,15 @@
           <w:rFonts w:ascii="Times New Roman" w:hAnsi="Times New Roman" w:cs="Times New Roman"/>
           <w:lang w:val="lv-LV"/>
         </w:rPr>
-        <w:t xml:space="preserve">Vienkāršākajos gadījumos algoritms var izsekot tiešas vērtību ielādes Z reģistrā, izmantojot ldi instrukcijas, kas ielādē konstantes r30 un r31 reģistros. Taču šāda pieeja darbojas tikai gadījumos, kad funkcijas adrese ir zināma kompilācijas laikā un tiek ielādēta tieši pirms izsaukuma. Reālajā programmēšanas praksē netiešie izsaukumi biežāk izmanto dinamiskus risinājumus </w:t>
-      </w:r>
-      <w:r>
-        <w:rPr>
-          <w:rFonts w:ascii="Times New Roman" w:hAnsi="Times New Roman" w:cs="Times New Roman"/>
-          <w:lang w:val="lv-LV"/>
-        </w:rPr>
-        <w:t>–</w:t>
-      </w:r>
-      <w:r>
-        <w:rPr>
-          <w:rFonts w:ascii="Times New Roman" w:hAnsi="Times New Roman" w:cs="Times New Roman"/>
-          <w:lang w:val="lv-LV"/>
-        </w:rPr>
-        <w:t xml:space="preserve"> funkciju adreses tiek ielādētas no funkciju rādītāju masīviem RAM atmiņā, aprēķinātas, balstoties uz mainīgiem indeksiem, vai noteiktas izpildlaika laikā atkarībā no programmas stāvokļa.</w:t>
+        <w:t xml:space="preserve">Netiešo izsaukumu analīze ir īpaši sarežģīta un reprezentē vienu no lielākajiem statiskās analīzes izaicinājumiem AVR arhitektūrā. Lai saprastu šo sarežģītību, vispirms jāizprot, ka netiešie izsaukumi izmanto Z reģistru (r30:r31 pāri) kā rādītāju uz funkcijas </w:t>
+      </w:r>
+      <w:r>
+        <w:rPr>
+          <w:rFonts w:ascii="Times New Roman" w:hAnsi="Times New Roman" w:cs="Times New Roman"/>
+          <w:lang w:val="lv-LV"/>
+        </w:rPr>
+        <w:lastRenderedPageBreak/>
+        <w:t>adresi. Analizators mēģina izsekot šī reģistra saturu, taču reālajā praksē tas ir daudz sarežģītāk nekā šķiet.</w:t>
       </w:r>
     </w:p>
     <w:p>
@@ -15362,8 +15413,21 @@
           <w:rFonts w:ascii="Times New Roman" w:hAnsi="Times New Roman" w:cs="Times New Roman"/>
           <w:lang w:val="lv-LV"/>
         </w:rPr>
-        <w:lastRenderedPageBreak/>
-        <w:t>Šādos sarežģītākos gadījumos, kad adreses tiek "pagrābtas" no RAM atmiņas caur komplicētām adresācijas shēmām, statiskā analīze saskaras ar fundamentāliem ierobežojumiem. Analizators nevar paredzēt, kādas būs mainīgo vērtības izpildlaika laikā, tāpēc tam jāpieņem konservatīvas pieņemšanas. Kad icall vai eicall instrukcijas tiek sastaptas bez skaidri izsekojamas Z reģistra ielādes, algoritms mēģina identificēt iespējamos kandidātus, analizējot kontekstu un meklējot tipiskus funkciju rādītāju masīvu piekļuves šablonus, taču šāda analīze nav pilnīgi ticama un var novest gan pie nepilnīgiem, gan pārāk konservatīviem rezultātiem.</w:t>
+        <w:t xml:space="preserve">Vienkāršākajos gadījumos algoritms var izsekot tiešas vērtību ielādes Z reģistrā, izmantojot ldi instrukcijas, kas ielādē konstantes r30 un r31 reģistros. Taču šāda pieeja darbojas tikai gadījumos, kad funkcijas adrese ir zināma kompilācijas laikā un tiek ielādēta tieši pirms izsaukuma. Reālajā programmēšanas praksē netiešie izsaukumi biežāk izmanto dinamiskus risinājumus </w:t>
+      </w:r>
+      <w:r>
+        <w:rPr>
+          <w:rFonts w:ascii="Times New Roman" w:hAnsi="Times New Roman" w:cs="Times New Roman"/>
+          <w:lang w:val="lv-LV"/>
+        </w:rPr>
+        <w:t>–</w:t>
+      </w:r>
+      <w:r>
+        <w:rPr>
+          <w:rFonts w:ascii="Times New Roman" w:hAnsi="Times New Roman" w:cs="Times New Roman"/>
+          <w:lang w:val="lv-LV"/>
+        </w:rPr>
+        <w:t xml:space="preserve"> funkciju adreses tiek ielādētas no funkciju rādītāju masīviem RAM atmiņā, aprēķinātas, balstoties uz mainīgiem indeksiem, vai noteiktas izpildlaika laikā atkarībā no programmas stāvokļa.</w:t>
       </w:r>
     </w:p>
     <w:p>
@@ -15381,7 +15445,7 @@
           <w:rFonts w:ascii="Times New Roman" w:hAnsi="Times New Roman" w:cs="Times New Roman"/>
           <w:lang w:val="lv-LV"/>
         </w:rPr>
-        <w:t>Rekursija tiek identificēta, salīdzinot katra izsaukuma mērķa adresi ar pašreizējās funkcijas adresi. Ja šīs adreses sakrīt, funkcija tiek atzīmēta kā rekursīva. Algoritms īpašu uzmanību pievērš kompilatora ģenerētajām atzīmēm un iekšējām funkcijām, lai izvairītos no viltus pozitīvo rezultātu ģenerēšanas.</w:t>
+        <w:t>Šādos sarežģītākos gadījumos, kad adreses tiek "pagrābtas" no RAM atmiņas caur komplicētām adresācijas shēmām, statiskā analīze saskaras ar fundamentāliem ierobežojumiem. Analizators nevar paredzēt, kādas būs mainīgo vērtības izpildlaika laikā, tāpēc tam jāpieņem konservatīvas pieņemšanas. Kad icall vai eicall instrukcijas tiek sastaptas bez skaidri izsekojamas Z reģistra ielādes, algoritms mēģina identificēt iespējamos kandidātus, analizējot kontekstu un meklējot tipiskus funkciju rādītāju masīvu piekļuves šablonus, taču šāda analīze nav pilnīgi ticama un var novest gan pie nepilnīgiem, gan pārāk konservatīviem rezultātiem.</w:t>
       </w:r>
     </w:p>
     <w:p>
@@ -15399,21 +15463,7 @@
           <w:rFonts w:ascii="Times New Roman" w:hAnsi="Times New Roman" w:cs="Times New Roman"/>
           <w:lang w:val="lv-LV"/>
         </w:rPr>
-        <w:t xml:space="preserve">Rekursijas dziļuma noteikšana ir kritiskā analīzes komponente, jo tā nosaka rekursīvās funkcijas kopējo steka patēriņu. Šis process prasa ne tikai asemblera koda analīzi, bet arī semantisko izpratni par programmas darbību izpildīšanas laikā. Algoritms </w:t>
-      </w:r>
-      <w:r>
-        <w:rPr>
-          <w:rFonts w:ascii="Times New Roman" w:hAnsi="Times New Roman" w:cs="Times New Roman"/>
-          <w:lang w:val="lv-LV"/>
-        </w:rPr>
-        <w:t xml:space="preserve">izpilda </w:t>
-      </w:r>
-      <w:r>
-        <w:rPr>
-          <w:rFonts w:ascii="Times New Roman" w:hAnsi="Times New Roman" w:cs="Times New Roman"/>
-          <w:lang w:val="lv-LV"/>
-        </w:rPr>
-        <w:t>daudzpakāpju stratēģiju, kas pakāpeniski mēģina identificēt rekursijas sākotnējos parametrus, izmantojot arvien sarežģītākas analīzes metodes.</w:t>
+        <w:t>Rekursija tiek identificēta, salīdzinot katra izsaukuma mērķa adresi ar pašreizējās funkcijas adresi. Ja šīs adreses sakrīt, funkcija tiek atzīmēta kā rekursīva. Algoritms īpašu uzmanību pievērš kompilatora ģenerētajām atzīmēm un iekšējām funkcijām, lai izvairītos no viltus pozitīvo rezultātu ģenerēšanas.</w:t>
       </w:r>
     </w:p>
     <w:p>
@@ -15431,7 +15481,21 @@
           <w:rFonts w:ascii="Times New Roman" w:hAnsi="Times New Roman" w:cs="Times New Roman"/>
           <w:lang w:val="lv-LV"/>
         </w:rPr>
-        <w:t>Pirmais un vienkāršākais līmenis meklē tiešos literāļu izsaukumus pirmkodā. Ja algoritms atrod konstrukcijas kā factorial(5) vai fibonacci(10), tas var tieši noteikt rekursijas maksimālo dziļumu. Šī metode darbojas efektīvi vienkāršos gadījumos, kur rekursīvās funkcijas tiek izsauktas ar konstantēm.</w:t>
+        <w:t xml:space="preserve">Rekursijas dziļuma noteikšana ir kritiskā analīzes komponente, jo tā nosaka rekursīvās funkcijas kopējo steka patēriņu. Šis process prasa ne tikai asemblera koda analīzi, bet arī semantisko izpratni par programmas darbību izpildīšanas laikā. Algoritms </w:t>
+      </w:r>
+      <w:r>
+        <w:rPr>
+          <w:rFonts w:ascii="Times New Roman" w:hAnsi="Times New Roman" w:cs="Times New Roman"/>
+          <w:lang w:val="lv-LV"/>
+        </w:rPr>
+        <w:t xml:space="preserve">izpilda </w:t>
+      </w:r>
+      <w:r>
+        <w:rPr>
+          <w:rFonts w:ascii="Times New Roman" w:hAnsi="Times New Roman" w:cs="Times New Roman"/>
+          <w:lang w:val="lv-LV"/>
+        </w:rPr>
+        <w:t>daudzpakāpju stratēģiju, kas pakāpeniski mēģina identificēt rekursijas sākotnējos parametrus, izmantojot arvien sarežģītākas analīzes metodes.</w:t>
       </w:r>
     </w:p>
     <w:p>
@@ -15449,53 +15513,7 @@
           <w:rFonts w:ascii="Times New Roman" w:hAnsi="Times New Roman" w:cs="Times New Roman"/>
           <w:lang w:val="lv-LV"/>
         </w:rPr>
-        <w:t xml:space="preserve">Otrais līmenis koncentrējas uz main funkcijas analīzi, meklējot mainīgo definīcijas un piešķīrumus. Algoritms izmanto regulārās izteiksmes, lai identificētu mainīgo deklarācijas ar sākotnējām vērtībām un pēc tam izsekotu šo mainīgo izmantošanu rekursīvo funkciju izsaukumos. Piemēram, ja kods satur int </w:t>
-      </w:r>
-      <w:r>
-        <w:rPr>
-          <w:rFonts w:ascii="Times New Roman" w:hAnsi="Times New Roman" w:cs="Times New Roman"/>
-          <w:i/>
-          <w:iCs/>
-          <w:lang w:val="lv-LV"/>
-        </w:rPr>
-        <w:t xml:space="preserve">n </w:t>
-      </w:r>
-      <w:r>
-        <w:rPr>
-          <w:rFonts w:ascii="Times New Roman" w:hAnsi="Times New Roman" w:cs="Times New Roman"/>
-          <w:lang w:val="lv-LV"/>
-        </w:rPr>
-        <w:t>= 15;</w:t>
-      </w:r>
-      <w:r>
-        <w:rPr>
-          <w:rFonts w:ascii="Times New Roman" w:hAnsi="Times New Roman" w:cs="Times New Roman"/>
-          <w:lang w:val="lv-LV"/>
-        </w:rPr>
-        <w:t xml:space="preserve"> </w:t>
-      </w:r>
-      <w:r>
-        <w:rPr>
-          <w:rFonts w:ascii="Times New Roman" w:hAnsi="Times New Roman" w:cs="Times New Roman"/>
-          <w:lang w:val="lv-LV"/>
-        </w:rPr>
-        <w:t>factorial(</w:t>
-      </w:r>
-      <w:r>
-        <w:rPr>
-          <w:rFonts w:ascii="Times New Roman" w:hAnsi="Times New Roman" w:cs="Times New Roman"/>
-          <w:i/>
-          <w:iCs/>
-          <w:lang w:val="lv-LV"/>
-        </w:rPr>
-        <w:t>n</w:t>
-      </w:r>
-      <w:r>
-        <w:rPr>
-          <w:rFonts w:ascii="Times New Roman" w:hAnsi="Times New Roman" w:cs="Times New Roman"/>
-          <w:lang w:val="lv-LV"/>
-        </w:rPr>
-        <w:t>); konstrukciju, algoritms spēj noteikt, ka rekursijas dziļums būs 15 līmeņi.</w:t>
+        <w:t>Pirmais un vienkāršākais līmenis meklē tiešos literāļu izsaukumus pirmkodā. Ja algoritms atrod konstrukcijas kā factorial(5) vai fibonacci(10), tas var tieši noteikt rekursijas maksimālo dziļumu. Šī metode darbojas efektīvi vienkāršos gadījumos, kur rekursīvās funkcijas tiek izsauktas ar konstantēm.</w:t>
       </w:r>
     </w:p>
     <w:p>
@@ -15513,6 +15531,78 @@
           <w:rFonts w:ascii="Times New Roman" w:hAnsi="Times New Roman" w:cs="Times New Roman"/>
           <w:lang w:val="lv-LV"/>
         </w:rPr>
+        <w:t xml:space="preserve">Otrais līmenis koncentrējas uz main funkcijas analīzi, meklējot mainīgo definīcijas un piešķīrumus. Algoritms izmanto regulārās izteiksmes, lai identificētu mainīgo </w:t>
+      </w:r>
+      <w:r>
+        <w:rPr>
+          <w:rFonts w:ascii="Times New Roman" w:hAnsi="Times New Roman" w:cs="Times New Roman"/>
+          <w:lang w:val="lv-LV"/>
+        </w:rPr>
+        <w:lastRenderedPageBreak/>
+        <w:t xml:space="preserve">deklarācijas ar sākotnējām vērtībām un pēc tam izsekotu šo mainīgo izmantošanu rekursīvo funkciju izsaukumos. Piemēram, ja kods satur int </w:t>
+      </w:r>
+      <w:r>
+        <w:rPr>
+          <w:rFonts w:ascii="Times New Roman" w:hAnsi="Times New Roman" w:cs="Times New Roman"/>
+          <w:i/>
+          <w:iCs/>
+          <w:lang w:val="lv-LV"/>
+        </w:rPr>
+        <w:t xml:space="preserve">n </w:t>
+      </w:r>
+      <w:r>
+        <w:rPr>
+          <w:rFonts w:ascii="Times New Roman" w:hAnsi="Times New Roman" w:cs="Times New Roman"/>
+          <w:lang w:val="lv-LV"/>
+        </w:rPr>
+        <w:t>= 15;</w:t>
+      </w:r>
+      <w:r>
+        <w:rPr>
+          <w:rFonts w:ascii="Times New Roman" w:hAnsi="Times New Roman" w:cs="Times New Roman"/>
+          <w:lang w:val="lv-LV"/>
+        </w:rPr>
+        <w:t xml:space="preserve"> </w:t>
+      </w:r>
+      <w:r>
+        <w:rPr>
+          <w:rFonts w:ascii="Times New Roman" w:hAnsi="Times New Roman" w:cs="Times New Roman"/>
+          <w:lang w:val="lv-LV"/>
+        </w:rPr>
+        <w:t>factorial(</w:t>
+      </w:r>
+      <w:r>
+        <w:rPr>
+          <w:rFonts w:ascii="Times New Roman" w:hAnsi="Times New Roman" w:cs="Times New Roman"/>
+          <w:i/>
+          <w:iCs/>
+          <w:lang w:val="lv-LV"/>
+        </w:rPr>
+        <w:t>n</w:t>
+      </w:r>
+      <w:r>
+        <w:rPr>
+          <w:rFonts w:ascii="Times New Roman" w:hAnsi="Times New Roman" w:cs="Times New Roman"/>
+          <w:lang w:val="lv-LV"/>
+        </w:rPr>
+        <w:t>); konstrukciju, algoritms spēj noteikt, ka rekursijas dziļums būs 15 līmeņi.</w:t>
+      </w:r>
+    </w:p>
+    <w:p>
+      <w:pPr>
+        <w:spacing w:line="360" w:lineRule="auto"/>
+        <w:ind w:firstLine="720"/>
+        <w:jc w:val="both"/>
+        <w:rPr>
+          <w:rFonts w:ascii="Times New Roman" w:hAnsi="Times New Roman" w:cs="Times New Roman"/>
+          <w:lang w:val="lv-LV"/>
+        </w:rPr>
+      </w:pPr>
+      <w:r>
+        <w:rPr>
+          <w:rFonts w:ascii="Times New Roman" w:hAnsi="Times New Roman" w:cs="Times New Roman"/>
+          <w:lang w:val="lv-LV"/>
+        </w:rPr>
         <w:t xml:space="preserve">Trešais un </w:t>
       </w:r>
       <w:r>
@@ -15534,15 +15624,7 @@
           <w:rFonts w:ascii="Times New Roman" w:hAnsi="Times New Roman" w:cs="Times New Roman"/>
           <w:lang w:val="lv-LV"/>
         </w:rPr>
-        <w:t xml:space="preserve">Ja rekursīvā funkcija tiek izsaukta netieši caur citu funkciju, algoritms izseko parametru vērtības cauri </w:t>
-      </w:r>
-      <w:r>
-        <w:rPr>
-          <w:rFonts w:ascii="Times New Roman" w:hAnsi="Times New Roman" w:cs="Times New Roman"/>
-          <w:lang w:val="lv-LV"/>
-        </w:rPr>
-        <w:lastRenderedPageBreak/>
-        <w:t xml:space="preserve">visai izsaukumu ķēdei. </w:t>
+        <w:t xml:space="preserve">Ja rekursīvā funkcija tiek izsaukta netieši caur citu funkciju, algoritms izseko parametru vērtības cauri visai izsaukumu ķēdei. </w:t>
       </w:r>
       <w:r>
         <w:rPr>
@@ -15991,6 +16073,7 @@
           <w:rFonts w:ascii="Times New Roman" w:hAnsi="Times New Roman" w:cs="Times New Roman"/>
           <w:lang w:val="lv-LV"/>
         </w:rPr>
+        <w:lastRenderedPageBreak/>
         <w:t>Kopējā rekursīvā steka izmantojuma aprēķins ir sarežģītāks par vienkāršu vietējā steka izmantojuma reizināšanu ar rekursijas dziļumu. Katrs rekursīvais izsaukums pievieno stekam ne tikai funkcijas lokālos mainīgos, bet arī atgriešanās adresi, reģistru saglabāšanas telpu un funkcijas parametrus.</w:t>
       </w:r>
     </w:p>
@@ -16009,15 +16092,7 @@
           <w:rFonts w:ascii="Times New Roman" w:hAnsi="Times New Roman" w:cs="Times New Roman"/>
           <w:lang w:val="lv-LV"/>
         </w:rPr>
-        <w:t xml:space="preserve">AVR arhitektūrā atgriešanās adrese vienmēr aizņem divus baitus, un algoritms to konsekventi ņem vērā visos aprēķinos. Reģistru saglabāšana ir atkarīga no konkrētās </w:t>
-      </w:r>
-      <w:r>
-        <w:rPr>
-          <w:rFonts w:ascii="Times New Roman" w:hAnsi="Times New Roman" w:cs="Times New Roman"/>
-          <w:lang w:val="lv-LV"/>
-        </w:rPr>
-        <w:lastRenderedPageBreak/>
-        <w:t xml:space="preserve">funkcijas </w:t>
+        <w:t xml:space="preserve">AVR arhitektūrā atgriešanās adrese vienmēr aizņem divus baitus, un algoritms to konsekventi ņem vērā visos aprēķinos. Reģistru saglabāšana ir atkarīga no konkrētās funkcijas </w:t>
       </w:r>
       <w:r>
         <w:rPr>
@@ -16559,6 +16634,7 @@
       </w:pPr>
       <w:bookmarkStart w:id="23" w:name="_Toc199122537"/>
       <w:r>
+        <w:lastRenderedPageBreak/>
         <w:t>Izsaukumu graf</w:t>
       </w:r>
       <w:r>
@@ -16598,15 +16674,7 @@
           <w:rFonts w:ascii="Times New Roman" w:hAnsi="Times New Roman" w:cs="Times New Roman"/>
           <w:lang w:val="lv-LV"/>
         </w:rPr>
-        <w:t xml:space="preserve"> rekonstrukcija ir fundamentāls process, kurā no kompilēta asemblera koda tiek atjaunota oriģinālā funkciju izsaukumu struktūra. Šis uzdevums ir </w:t>
-      </w:r>
-      <w:r>
-        <w:rPr>
-          <w:rFonts w:ascii="Times New Roman" w:hAnsi="Times New Roman" w:cs="Times New Roman"/>
-          <w:lang w:val="lv-LV"/>
-        </w:rPr>
-        <w:lastRenderedPageBreak/>
-        <w:t>kritiski svarīgs steka analīzē, jo bez precīzas informācijas par to, kura funkcija izsauc kuru, nav iespējams aprēķināt maksimālo steka izmantojumu.</w:t>
+        <w:t xml:space="preserve"> rekonstrukcija ir fundamentāls process, kurā no kompilēta asemblera koda tiek atjaunota oriģinālā funkciju izsaukumu struktūra. Šis uzdevums ir kritiski svarīgs steka analīzē, jo bez precīzas informācijas par to, kura funkcija izsauc kuru, nav iespējams aprēķināt maksimālo steka izmantojumu.</w:t>
       </w:r>
     </w:p>
     <w:p>
@@ -16913,7 +16981,7 @@
           <w:rFonts w:ascii="Times New Roman" w:hAnsi="Times New Roman" w:cs="Times New Roman"/>
           <w:lang w:val="lv-LV"/>
         </w:rPr>
-        <w:t xml:space="preserve">Pirmā fāze koncentrējas uz funkciju identifikāciju un to adrešu kartēšanu. Otra fāze analizē izsaukuma instrukcijas. AVR arhitektūrā galvenokārt ir trīs izsaukumu tipi: CALL (tiešais izsaukums ar pilnu adresi), RCALL (relatīvais izsaukums </w:t>
+        <w:t xml:space="preserve">Pirmā fāze koncentrējas uz funkciju identifikāciju un to adrešu kartēšanu. Otra fāze analizē izsaukuma instrukcijas. AVR arhitektūrā galvenokārt ir </w:t>
       </w:r>
       <w:r>
         <w:rPr>
@@ -16921,7 +16989,7 @@
           <w:lang w:val="lv-LV"/>
         </w:rPr>
         <w:lastRenderedPageBreak/>
-        <w:t>ar nobīdi), un ICALL (netiešais izsaukums caur reģistru). Katrs tips prasa atšķirīgu apstrādes pieeju.</w:t>
+        <w:t>trīs izsaukumu tipi: CALL (tiešais izsaukums ar pilnu adresi), RCALL (relatīvais izsaukums ar nobīdi), un ICALL (netiešais izsaukums caur reģistru). Katrs tips prasa atšķirīgu apstrādes pieeju.</w:t>
       </w:r>
     </w:p>
     <w:p>
@@ -17486,17 +17554,6 @@
     </w:p>
     <w:p>
       <w:pPr>
-        <w:pStyle w:val="Heading3"/>
-      </w:pPr>
-      <w:bookmarkStart w:id="25" w:name="_Toc199122538"/>
-      <w:r>
-        <w:lastRenderedPageBreak/>
-        <w:t>Maksimālā steka dziļuma aprēķināšana</w:t>
-      </w:r>
-      <w:bookmarkEnd w:id="25"/>
-    </w:p>
-    <w:p>
-      <w:pPr>
         <w:spacing w:line="360" w:lineRule="auto"/>
         <w:ind w:firstLine="720"/>
         <w:jc w:val="both"/>
@@ -17505,13 +17562,17 @@
           <w:lang w:val="lv-LV"/>
         </w:rPr>
       </w:pPr>
-      <w:r>
-        <w:rPr>
-          <w:rFonts w:ascii="Times New Roman" w:hAnsi="Times New Roman" w:cs="Times New Roman"/>
-          <w:lang w:val="lv-LV"/>
-        </w:rPr>
-        <w:t>Maksimālā steka izmantojuma aprēķināšana ir analizatora sarežģītākā un kritiskākā komponente, kas apvieno visus iepriekšējos analīzes soļus vienotā algoritmā. Šis process nevis vienkārši summē visu funkciju steka patēriņu, bet gan precīzi modelē programmas izpildes dinamiku, identificējot tieši to funkciju izsaukumu secību, kas rada vislielāko steka patēriņu.</w:t>
-      </w:r>
+    </w:p>
+    <w:p>
+      <w:pPr>
+        <w:pStyle w:val="Heading3"/>
+      </w:pPr>
+      <w:bookmarkStart w:id="25" w:name="_Toc199122538"/>
+      <w:r>
+        <w:lastRenderedPageBreak/>
+        <w:t>Maksimālā steka dziļuma aprēķināšana</w:t>
+      </w:r>
+      <w:bookmarkEnd w:id="25"/>
     </w:p>
     <w:p>
       <w:pPr>
@@ -17528,71 +17589,7 @@
           <w:rFonts w:ascii="Times New Roman" w:hAnsi="Times New Roman" w:cs="Times New Roman"/>
           <w:lang w:val="lv-LV"/>
         </w:rPr>
-        <w:t xml:space="preserve">Analizatora pamatā ir izpratne, ka steka izmantojums programmas izpildes laikā ir kumulatīvs process. Kad funkcija </w:t>
-      </w:r>
-      <w:r>
-        <w:rPr>
-          <w:rFonts w:ascii="Times New Roman" w:hAnsi="Times New Roman" w:cs="Times New Roman"/>
-          <w:i/>
-          <w:iCs/>
-          <w:lang w:val="lv-LV"/>
-        </w:rPr>
-        <w:t>A</w:t>
-      </w:r>
-      <w:r>
-        <w:rPr>
-          <w:rFonts w:ascii="Times New Roman" w:hAnsi="Times New Roman" w:cs="Times New Roman"/>
-          <w:lang w:val="lv-LV"/>
-        </w:rPr>
-        <w:t xml:space="preserve"> izsauc funkciju </w:t>
-      </w:r>
-      <w:r>
-        <w:rPr>
-          <w:rFonts w:ascii="Times New Roman" w:hAnsi="Times New Roman" w:cs="Times New Roman"/>
-          <w:i/>
-          <w:iCs/>
-          <w:lang w:val="lv-LV"/>
-        </w:rPr>
-        <w:t>B</w:t>
-      </w:r>
-      <w:r>
-        <w:rPr>
-          <w:rFonts w:ascii="Times New Roman" w:hAnsi="Times New Roman" w:cs="Times New Roman"/>
-          <w:lang w:val="lv-LV"/>
-        </w:rPr>
-        <w:t xml:space="preserve">, funkcijas </w:t>
-      </w:r>
-      <w:r>
-        <w:rPr>
-          <w:rFonts w:ascii="Times New Roman" w:hAnsi="Times New Roman" w:cs="Times New Roman"/>
-          <w:i/>
-          <w:iCs/>
-          <w:lang w:val="lv-LV"/>
-        </w:rPr>
-        <w:t>B</w:t>
-      </w:r>
-      <w:r>
-        <w:rPr>
-          <w:rFonts w:ascii="Times New Roman" w:hAnsi="Times New Roman" w:cs="Times New Roman"/>
-          <w:lang w:val="lv-LV"/>
-        </w:rPr>
-        <w:t xml:space="preserve"> steka patēriņš tiek pievienots funkcijas </w:t>
-      </w:r>
-      <w:r>
-        <w:rPr>
-          <w:rFonts w:ascii="Times New Roman" w:hAnsi="Times New Roman" w:cs="Times New Roman"/>
-          <w:i/>
-          <w:iCs/>
-          <w:lang w:val="lv-LV"/>
-        </w:rPr>
-        <w:t>A</w:t>
-      </w:r>
-      <w:r>
-        <w:rPr>
-          <w:rFonts w:ascii="Times New Roman" w:hAnsi="Times New Roman" w:cs="Times New Roman"/>
-          <w:lang w:val="lv-LV"/>
-        </w:rPr>
-        <w:t xml:space="preserve"> jau esošajam steka izmantojumam. Šī "steka kaudze" turpina augt ar katru jaunu funkcijas izsaukumu un samazinās tikai tad, kad funkcijas pabeidz savu izpildi un atgriežas.</w:t>
+        <w:t>Maksimālā steka izmantojuma aprēķināšana ir analizatora sarežģītākā un kritiskākā komponente, kas apvieno visus iepriekšējos analīzes soļus vienotā algoritmā. Šis process nevis vienkārši summē visu funkciju steka patēriņu, bet gan precīzi modelē programmas izpildes dinamiku, identificējot tieši to funkciju izsaukumu secību, kas rada vislielāko steka patēriņu.</w:t>
       </w:r>
     </w:p>
     <w:p>
@@ -17610,21 +17607,71 @@
           <w:rFonts w:ascii="Times New Roman" w:hAnsi="Times New Roman" w:cs="Times New Roman"/>
           <w:lang w:val="lv-LV"/>
         </w:rPr>
-        <w:t xml:space="preserve">Pirms maksimālā steka izmantojuma aprēķināšanas analizators veic būtisku priekšdarbu </w:t>
-      </w:r>
-      <w:r>
-        <w:rPr>
-          <w:rFonts w:ascii="Times New Roman" w:hAnsi="Times New Roman" w:cs="Times New Roman"/>
-          <w:lang w:val="lv-LV"/>
-        </w:rPr>
-        <w:t>–</w:t>
-      </w:r>
-      <w:r>
-        <w:rPr>
-          <w:rFonts w:ascii="Times New Roman" w:hAnsi="Times New Roman" w:cs="Times New Roman"/>
-          <w:lang w:val="lv-LV"/>
-        </w:rPr>
-        <w:t xml:space="preserve"> nosaka, cik daudz no mikrokontroliera kopējās SRAM atmiņas patiešām ir pieejams steka vajadzībām.</w:t>
+        <w:t xml:space="preserve">Analizatora pamatā ir izpratne, ka steka izmantojums programmas izpildes laikā ir kumulatīvs process. Kad funkcija </w:t>
+      </w:r>
+      <w:r>
+        <w:rPr>
+          <w:rFonts w:ascii="Times New Roman" w:hAnsi="Times New Roman" w:cs="Times New Roman"/>
+          <w:i/>
+          <w:iCs/>
+          <w:lang w:val="lv-LV"/>
+        </w:rPr>
+        <w:t>A</w:t>
+      </w:r>
+      <w:r>
+        <w:rPr>
+          <w:rFonts w:ascii="Times New Roman" w:hAnsi="Times New Roman" w:cs="Times New Roman"/>
+          <w:lang w:val="lv-LV"/>
+        </w:rPr>
+        <w:t xml:space="preserve"> izsauc funkciju </w:t>
+      </w:r>
+      <w:r>
+        <w:rPr>
+          <w:rFonts w:ascii="Times New Roman" w:hAnsi="Times New Roman" w:cs="Times New Roman"/>
+          <w:i/>
+          <w:iCs/>
+          <w:lang w:val="lv-LV"/>
+        </w:rPr>
+        <w:t>B</w:t>
+      </w:r>
+      <w:r>
+        <w:rPr>
+          <w:rFonts w:ascii="Times New Roman" w:hAnsi="Times New Roman" w:cs="Times New Roman"/>
+          <w:lang w:val="lv-LV"/>
+        </w:rPr>
+        <w:t xml:space="preserve">, funkcijas </w:t>
+      </w:r>
+      <w:r>
+        <w:rPr>
+          <w:rFonts w:ascii="Times New Roman" w:hAnsi="Times New Roman" w:cs="Times New Roman"/>
+          <w:i/>
+          <w:iCs/>
+          <w:lang w:val="lv-LV"/>
+        </w:rPr>
+        <w:t>B</w:t>
+      </w:r>
+      <w:r>
+        <w:rPr>
+          <w:rFonts w:ascii="Times New Roman" w:hAnsi="Times New Roman" w:cs="Times New Roman"/>
+          <w:lang w:val="lv-LV"/>
+        </w:rPr>
+        <w:t xml:space="preserve"> steka patēriņš tiek pievienots funkcijas </w:t>
+      </w:r>
+      <w:r>
+        <w:rPr>
+          <w:rFonts w:ascii="Times New Roman" w:hAnsi="Times New Roman" w:cs="Times New Roman"/>
+          <w:i/>
+          <w:iCs/>
+          <w:lang w:val="lv-LV"/>
+        </w:rPr>
+        <w:t>A</w:t>
+      </w:r>
+      <w:r>
+        <w:rPr>
+          <w:rFonts w:ascii="Times New Roman" w:hAnsi="Times New Roman" w:cs="Times New Roman"/>
+          <w:lang w:val="lv-LV"/>
+        </w:rPr>
+        <w:t xml:space="preserve"> jau esošajam steka izmantojumam. Šī "steka kaudze" turpina augt ar katru jaunu funkcijas izsaukumu un samazinās tikai tad, kad funkcijas pabeidz savu izpildi un atgriežas.</w:t>
       </w:r>
     </w:p>
     <w:p>
@@ -17642,14 +17689,21 @@
           <w:rFonts w:ascii="Times New Roman" w:hAnsi="Times New Roman" w:cs="Times New Roman"/>
           <w:lang w:val="lv-LV"/>
         </w:rPr>
-        <w:t>Analizators izmanto get_memory_sections metodi, kas ar avr-size rīka palīdzību analizē kompilētā ELF faila atmiņas sekcijas. Šis process atklāj divus kritiski svarīgus atmiņas patērētājus, kas "konkurē" ar steku par SRAM resursu piešķiršanu</w:t>
-      </w:r>
-      <w:r>
-        <w:rPr>
-          <w:rFonts w:ascii="Times New Roman" w:hAnsi="Times New Roman" w:cs="Times New Roman"/>
-          <w:lang w:val="lv-LV"/>
-        </w:rPr>
-        <w:t xml:space="preserve"> .data un .bss sekcijas. Analizators aprēķina pieejamo steka telpu, izmantojot vienkāršu formulu:</w:t>
+        <w:t xml:space="preserve">Pirms maksimālā steka izmantojuma aprēķināšanas analizators veic būtisku priekšdarbu </w:t>
+      </w:r>
+      <w:r>
+        <w:rPr>
+          <w:rFonts w:ascii="Times New Roman" w:hAnsi="Times New Roman" w:cs="Times New Roman"/>
+          <w:lang w:val="lv-LV"/>
+        </w:rPr>
+        <w:t>–</w:t>
+      </w:r>
+      <w:r>
+        <w:rPr>
+          <w:rFonts w:ascii="Times New Roman" w:hAnsi="Times New Roman" w:cs="Times New Roman"/>
+          <w:lang w:val="lv-LV"/>
+        </w:rPr>
+        <w:t xml:space="preserve"> nosaka, cik daudz no mikrokontroliera kopējās SRAM atmiņas patiešām ir pieejams steka vajadzībām.</w:t>
       </w:r>
     </w:p>
     <w:p>
@@ -17665,36 +17719,16 @@
       <w:r>
         <w:rPr>
           <w:rFonts w:ascii="Times New Roman" w:hAnsi="Times New Roman" w:cs="Times New Roman"/>
-          <w:b/>
-          <w:bCs/>
-          <w:lang w:val="lv-LV"/>
-        </w:rPr>
-        <w:t xml:space="preserve">Pieejamā steka atmiņa = Kopējā SRAM </w:t>
-      </w:r>
-      <w:r>
-        <w:rPr>
-          <w:rFonts w:ascii="Times New Roman" w:hAnsi="Times New Roman" w:cs="Times New Roman"/>
-          <w:b/>
-          <w:bCs/>
-          <w:lang w:val="lv-LV"/>
-        </w:rPr>
-        <w:t>-</w:t>
-      </w:r>
-      <w:r>
-        <w:rPr>
-          <w:rFonts w:ascii="Times New Roman" w:hAnsi="Times New Roman" w:cs="Times New Roman"/>
-          <w:b/>
-          <w:bCs/>
-          <w:lang w:val="lv-LV"/>
-        </w:rPr>
-        <w:t xml:space="preserve"> (.data izmērs + .bss izmērs)</w:t>
-      </w:r>
-      <w:r>
-        <w:rPr>
-          <w:rFonts w:ascii="Times New Roman" w:hAnsi="Times New Roman" w:cs="Times New Roman"/>
-          <w:lang w:val="lv-LV"/>
-        </w:rPr>
-        <w:t>.</w:t>
+          <w:lang w:val="lv-LV"/>
+        </w:rPr>
+        <w:t>Analizators izmanto get_memory_sections metodi, kas ar avr-size rīka palīdzību analizē kompilētā ELF faila atmiņas sekcijas. Šis process atklāj divus kritiski svarīgus atmiņas patērētājus, kas "konkurē" ar steku par SRAM resursu piešķiršanu</w:t>
+      </w:r>
+      <w:r>
+        <w:rPr>
+          <w:rFonts w:ascii="Times New Roman" w:hAnsi="Times New Roman" w:cs="Times New Roman"/>
+          <w:lang w:val="lv-LV"/>
+        </w:rPr>
+        <w:t xml:space="preserve"> .data un .bss sekcijas. Analizators aprēķina pieejamo steka telpu, izmantojot vienkāršu formulu:</w:t>
       </w:r>
     </w:p>
     <w:p>
@@ -17710,23 +17744,36 @@
       <w:r>
         <w:rPr>
           <w:rFonts w:ascii="Times New Roman" w:hAnsi="Times New Roman" w:cs="Times New Roman"/>
-          <w:lang w:val="lv-LV"/>
-        </w:rPr>
-        <w:t xml:space="preserve">Maksimālā steka aprēķināšanas algoritms balstās uz rekursīvu "dziļumā vispirms" (depth-first search) pieeju, kas sistemātiski izpēta visus iespējamos funkciju izsaukumu ceļus programmas izsaukumu </w:t>
-      </w:r>
-      <w:r>
-        <w:rPr>
-          <w:rFonts w:ascii="Times New Roman" w:hAnsi="Times New Roman" w:cs="Times New Roman"/>
-          <w:lang w:val="lv-LV"/>
-        </w:rPr>
-        <w:t>grafā</w:t>
-      </w:r>
-      <w:r>
-        <w:rPr>
-          <w:rFonts w:ascii="Times New Roman" w:hAnsi="Times New Roman" w:cs="Times New Roman"/>
-          <w:lang w:val="lv-LV"/>
-        </w:rPr>
-        <w:t>. Algoritma pamatideja ir vienkārša: sākot no programmas ieejas punkta (main funkcija), rekursīvi aprēķināt steka patēriņu katram iespējamam izpildes ceļam un identificēt to, kas rada vislielāko kumulatīvo steka izmantojumu.</w:t>
+          <w:b/>
+          <w:bCs/>
+          <w:lang w:val="lv-LV"/>
+        </w:rPr>
+        <w:t xml:space="preserve">Pieejamā steka atmiņa = Kopējā SRAM </w:t>
+      </w:r>
+      <w:r>
+        <w:rPr>
+          <w:rFonts w:ascii="Times New Roman" w:hAnsi="Times New Roman" w:cs="Times New Roman"/>
+          <w:b/>
+          <w:bCs/>
+          <w:lang w:val="lv-LV"/>
+        </w:rPr>
+        <w:t>-</w:t>
+      </w:r>
+      <w:r>
+        <w:rPr>
+          <w:rFonts w:ascii="Times New Roman" w:hAnsi="Times New Roman" w:cs="Times New Roman"/>
+          <w:b/>
+          <w:bCs/>
+          <w:lang w:val="lv-LV"/>
+        </w:rPr>
+        <w:t xml:space="preserve"> (.data izmērs + .bss izmērs)</w:t>
+      </w:r>
+      <w:r>
+        <w:rPr>
+          <w:rFonts w:ascii="Times New Roman" w:hAnsi="Times New Roman" w:cs="Times New Roman"/>
+          <w:lang w:val="lv-LV"/>
+        </w:rPr>
+        <w:t>.</w:t>
       </w:r>
     </w:p>
     <w:p>
@@ -17744,7 +17791,21 @@
           <w:rFonts w:ascii="Times New Roman" w:hAnsi="Times New Roman" w:cs="Times New Roman"/>
           <w:lang w:val="lv-LV"/>
         </w:rPr>
-        <w:t>Pirms galvenās analīzes sākšanas analizators veic rekursīvo funkciju priekšapstrādi, jo šīm funkcijām nepieciešama īpaša pieeја steka aprēķināšanā. Katrai rekursīvajai funkcijai tiek aprēķināts kopējais steka patēriņš, ņemot vērā iepriekš noteikto rekursijas dziļuma ierobežojumu.</w:t>
+        <w:t xml:space="preserve">Maksimālā steka aprēķināšanas algoritms balstās uz rekursīvu "dziļumā vispirms" (depth-first search) pieeju, kas sistemātiski izpēta visus iespējamos funkciju izsaukumu ceļus programmas izsaukumu </w:t>
+      </w:r>
+      <w:r>
+        <w:rPr>
+          <w:rFonts w:ascii="Times New Roman" w:hAnsi="Times New Roman" w:cs="Times New Roman"/>
+          <w:lang w:val="lv-LV"/>
+        </w:rPr>
+        <w:t>grafā</w:t>
+      </w:r>
+      <w:r>
+        <w:rPr>
+          <w:rFonts w:ascii="Times New Roman" w:hAnsi="Times New Roman" w:cs="Times New Roman"/>
+          <w:lang w:val="lv-LV"/>
+        </w:rPr>
+        <w:t>. Algoritma pamatideja ir vienkārša: sākot no programmas ieejas punkta (main funkcija), rekursīvi aprēķināt steka patēriņu katram iespējamam izpildes ceļam un identificēt to, kas rada vislielāko kumulatīvo steka izmantojumu.</w:t>
       </w:r>
     </w:p>
     <w:p>
@@ -17762,29 +17823,54 @@
           <w:rFonts w:ascii="Times New Roman" w:hAnsi="Times New Roman" w:cs="Times New Roman"/>
           <w:lang w:val="lv-LV"/>
         </w:rPr>
+        <w:t>Pirms galvenās analīzes sākšanas analizators veic rekursīvo funkciju priekšapstrādi, jo šīm funkcijām nepieciešama īpaša pieeја steka aprēķināšanā. Katrai rekursīvajai funkcijai tiek aprēķināts kopējais steka patēriņš, ņemot vērā iepriekš noteikto rekursijas dziļuma ierobežojumu.</w:t>
+      </w:r>
+    </w:p>
+    <w:p>
+      <w:pPr>
+        <w:spacing w:line="360" w:lineRule="auto"/>
+        <w:ind w:firstLine="720"/>
+        <w:jc w:val="both"/>
+        <w:rPr>
+          <w:rFonts w:ascii="Times New Roman" w:hAnsi="Times New Roman" w:cs="Times New Roman"/>
+          <w:lang w:val="lv-LV"/>
+        </w:rPr>
+      </w:pPr>
+      <w:r>
+        <w:rPr>
+          <w:rFonts w:ascii="Times New Roman" w:hAnsi="Times New Roman" w:cs="Times New Roman"/>
+          <w:lang w:val="lv-LV"/>
+        </w:rPr>
+        <w:t xml:space="preserve">Lai izvairītos no atkārtotiem aprēķiniem sarežģītos izsaukumu </w:t>
+      </w:r>
+      <w:r>
+        <w:rPr>
+          <w:rFonts w:ascii="Times New Roman" w:hAnsi="Times New Roman" w:cs="Times New Roman"/>
+          <w:lang w:val="lv-LV"/>
+        </w:rPr>
+        <w:t>grafos</w:t>
+      </w:r>
+      <w:r>
+        <w:rPr>
+          <w:rFonts w:ascii="Times New Roman" w:hAnsi="Times New Roman" w:cs="Times New Roman"/>
+          <w:lang w:val="lv-LV"/>
+        </w:rPr>
+        <w:t xml:space="preserve">, analizators izmanto memoizācijas tehniku. </w:t>
+      </w:r>
+      <w:r>
+        <w:rPr>
+          <w:rFonts w:ascii="Times New Roman" w:hAnsi="Times New Roman" w:cs="Times New Roman"/>
+          <w:lang w:val="lv-LV"/>
+        </w:rPr>
+        <w:t xml:space="preserve">Katram funkcijas un izsaukumu ceļa pārim tiek saglabāts </w:t>
+      </w:r>
+      <w:r>
+        <w:rPr>
+          <w:rFonts w:ascii="Times New Roman" w:hAnsi="Times New Roman" w:cs="Times New Roman"/>
+          <w:lang w:val="lv-LV"/>
+        </w:rPr>
         <w:lastRenderedPageBreak/>
-        <w:t xml:space="preserve">Lai izvairītos no atkārtotiem aprēķiniem sarežģītos izsaukumu </w:t>
-      </w:r>
-      <w:r>
-        <w:rPr>
-          <w:rFonts w:ascii="Times New Roman" w:hAnsi="Times New Roman" w:cs="Times New Roman"/>
-          <w:lang w:val="lv-LV"/>
-        </w:rPr>
-        <w:t>grafos</w:t>
-      </w:r>
-      <w:r>
-        <w:rPr>
-          <w:rFonts w:ascii="Times New Roman" w:hAnsi="Times New Roman" w:cs="Times New Roman"/>
-          <w:lang w:val="lv-LV"/>
-        </w:rPr>
-        <w:t xml:space="preserve">, analizators izmanto memoizācijas tehniku. </w:t>
-      </w:r>
-      <w:r>
-        <w:rPr>
-          <w:rFonts w:ascii="Times New Roman" w:hAnsi="Times New Roman" w:cs="Times New Roman"/>
-          <w:lang w:val="lv-LV"/>
-        </w:rPr>
-        <w:t>Katram funkcijas un izsaukumu ceļa pārim tiek saglabāts aprēķinātais rezultāts.</w:t>
+        <w:t>aprēķinātais rezultāts.</w:t>
       </w:r>
       <w:r>
         <w:rPr>
@@ -17989,8 +18075,15 @@
           <w:rFonts w:ascii="Times New Roman" w:hAnsi="Times New Roman" w:cs="Times New Roman"/>
           <w:lang w:val="lv-LV"/>
         </w:rPr>
+        <w:t xml:space="preserve">Papildus maksimālā steka patēriņa aprēķinam analizators veic arī visu pilno izpildes ceļu kartēšanu. Katru reizi, kad tiek sasniegta lapas funkcija, pašreizējais ceļš tiek reģistrēts kopā ar tā kopējo steka patēriņu. Šī informācija ir nenovērtējama steka optimizācijas </w:t>
+      </w:r>
+      <w:r>
+        <w:rPr>
+          <w:rFonts w:ascii="Times New Roman" w:hAnsi="Times New Roman" w:cs="Times New Roman"/>
+          <w:lang w:val="lv-LV"/>
+        </w:rPr>
         <w:lastRenderedPageBreak/>
-        <w:t>Papildus maksimālā steka patēriņa aprēķinam analizators veic arī visu pilno izpildes ceļu kartēšanu. Katru reizi, kad tiek sasniegta lapas funkcija, pašreizējais ceļš tiek reģistrēts kopā ar tā kopējo steka patēriņu. Šī informācija ir nenovērtējama steka optimizācijas nolūkos, jo tā ļauj identificēt ne tikai maksimālo patēriņu, bet arī precīzi redzēt, kuri funkciju izsaukumu ceļi rada vislielāko steka slogu.</w:t>
+        <w:t>nolūkos, jo tā ļauj identificēt ne tikai maksimālo patēriņu, bet arī precīzi redzēt, kuri funkciju izsaukumu ceļi rada vislielāko steka slogu.</w:t>
       </w:r>
     </w:p>
     <w:p>
@@ -18112,15 +18205,7 @@
           <w:rFonts w:ascii="Times New Roman" w:hAnsi="Times New Roman" w:cs="Times New Roman"/>
           <w:lang w:val="lv-LV"/>
         </w:rPr>
-        <w:t xml:space="preserve">Šī visaptverošā informācija veido pamatu detalizētam analīzes ziņojumam, kas ne tikai sniedz galīgo atbildi par maksimālo steka izmantojumu, bet arī piedāvā dziļu ieskatu programmas steka izmantojuma dinamikā. Ziņojums ietver soli pa solim aprēķinu </w:t>
-      </w:r>
-      <w:r>
-        <w:rPr>
-          <w:rFonts w:ascii="Times New Roman" w:hAnsi="Times New Roman" w:cs="Times New Roman"/>
-          <w:lang w:val="lv-LV"/>
-        </w:rPr>
-        <w:lastRenderedPageBreak/>
-        <w:t>maksimālajam ceļam, ļaujot izstrādātājiem precīzi saprast, kur un kāpēc rodas vislielākais steka patēriņš, kas ir nenovērtējami svarīgi programmas optimizācijai un atkļūdošanai.</w:t>
+        <w:t>Šī visaptverošā informācija veido pamatu detalizētam analīzes ziņojumam, kas ne tikai sniedz galīgo atbildi par maksimālo steka izmantojumu, bet arī piedāvā dziļu ieskatu programmas steka izmantojuma dinamikā. Ziņojums ietver soli pa solim aprēķinu maksimālajam ceļam, ļaujot izstrādātājiem precīzi saprast, kur un kāpēc rodas vislielākais steka patēriņš, kas ir nenovērtējami svarīgi programmas optimizācijai un atkļūdošanai.</w:t>
       </w:r>
     </w:p>
     <w:p>
@@ -18140,6 +18225,7 @@
       </w:pPr>
       <w:bookmarkStart w:id="26" w:name="_Toc199122539"/>
       <w:r>
+        <w:lastRenderedPageBreak/>
         <w:t>Analizatora testēšana</w:t>
       </w:r>
       <w:bookmarkEnd w:id="26"/>
@@ -18419,7 +18505,6 @@
           <w:rFonts w:ascii="Times New Roman" w:hAnsi="Times New Roman" w:cs="Times New Roman"/>
           <w:lang w:val="lv-LV"/>
         </w:rPr>
-        <w:lastRenderedPageBreak/>
         <w:t>r_and_icall.c (15 baiti</w:t>
       </w:r>
       <w:r>
@@ -18466,6 +18551,7 @@
           <w:rFonts w:ascii="Times New Roman" w:hAnsi="Times New Roman" w:cs="Times New Roman"/>
           <w:lang w:val="lv-LV"/>
         </w:rPr>
+        <w:lastRenderedPageBreak/>
         <w:t>data_and_bss.c (</w:t>
       </w:r>
       <w:r>
@@ -18933,64 +19019,71 @@
           <w:rFonts w:ascii="Times New Roman" w:hAnsi="Times New Roman" w:cs="Times New Roman"/>
           <w:lang w:val="lv-LV"/>
         </w:rPr>
+        <w:t>2.</w:t>
+      </w:r>
+      <w:r>
+        <w:rPr>
+          <w:rFonts w:ascii="Times New Roman" w:hAnsi="Times New Roman" w:cs="Times New Roman"/>
+          <w:lang w:val="lv-LV"/>
+        </w:rPr>
+        <w:t>5</w:t>
+      </w:r>
+      <w:r>
+        <w:rPr>
+          <w:rFonts w:ascii="Times New Roman" w:hAnsi="Times New Roman" w:cs="Times New Roman"/>
+          <w:lang w:val="lv-LV"/>
+        </w:rPr>
+        <w:t>. att</w:t>
+      </w:r>
+      <w:r>
+        <w:rPr>
+          <w:rFonts w:ascii="Times New Roman" w:hAnsi="Times New Roman" w:cs="Times New Roman"/>
+          <w:lang w:val="lv-LV"/>
+        </w:rPr>
+        <w:t>ēla</w:t>
+      </w:r>
+      <w:r>
+        <w:rPr>
+          <w:rFonts w:ascii="Times New Roman" w:hAnsi="Times New Roman" w:cs="Times New Roman"/>
+          <w:lang w:val="lv-LV"/>
+        </w:rPr>
+        <w:t xml:space="preserve"> iegūtos rezultātus salīdzinot ar manuāli aprēķinātajām etalona vērtībām, rezultāti atklāj gan analizatora stiprās puses, gan nepilnības. Vienkāršākajos gadījumos (avr-button-led.c, avr-adc-pwm.c) precizitāte sasniedz 100%. Sarežģītākos scenārijos, piemēram, complex_test.c gadījumā, analizators aprēķina 124 baitu steka patēriņ</w:t>
+      </w:r>
+      <w:r>
+        <w:rPr>
+          <w:rFonts w:ascii="Times New Roman" w:hAnsi="Times New Roman" w:cs="Times New Roman"/>
+          <w:lang w:val="lv-LV"/>
+        </w:rPr>
+        <w:t>u</w:t>
+      </w:r>
+      <w:r>
+        <w:rPr>
+          <w:rFonts w:ascii="Times New Roman" w:hAnsi="Times New Roman" w:cs="Times New Roman"/>
+          <w:lang w:val="lv-LV"/>
+        </w:rPr>
+        <w:t xml:space="preserve"> faktisko 114 baitu</w:t>
+      </w:r>
+      <w:r>
+        <w:rPr>
+          <w:rFonts w:ascii="Times New Roman" w:hAnsi="Times New Roman" w:cs="Times New Roman"/>
+          <w:lang w:val="lv-LV"/>
+        </w:rPr>
+        <w:t xml:space="preserve"> vietā</w:t>
+      </w:r>
+      <w:r>
+        <w:rPr>
+          <w:rFonts w:ascii="Times New Roman" w:hAnsi="Times New Roman" w:cs="Times New Roman"/>
+          <w:lang w:val="lv-LV"/>
+        </w:rPr>
+        <w:t xml:space="preserve">, kas norāda uz rekursijas dziļuma neprecīzu noteikšanu. Līdzīgi data_and_bss.c testā </w:t>
+      </w:r>
+      <w:r>
+        <w:rPr>
+          <w:rFonts w:ascii="Times New Roman" w:hAnsi="Times New Roman" w:cs="Times New Roman"/>
+          <w:lang w:val="lv-LV"/>
+        </w:rPr>
         <w:lastRenderedPageBreak/>
-        <w:t>2.</w:t>
-      </w:r>
-      <w:r>
-        <w:rPr>
-          <w:rFonts w:ascii="Times New Roman" w:hAnsi="Times New Roman" w:cs="Times New Roman"/>
-          <w:lang w:val="lv-LV"/>
-        </w:rPr>
-        <w:t>5</w:t>
-      </w:r>
-      <w:r>
-        <w:rPr>
-          <w:rFonts w:ascii="Times New Roman" w:hAnsi="Times New Roman" w:cs="Times New Roman"/>
-          <w:lang w:val="lv-LV"/>
-        </w:rPr>
-        <w:t>. att</w:t>
-      </w:r>
-      <w:r>
-        <w:rPr>
-          <w:rFonts w:ascii="Times New Roman" w:hAnsi="Times New Roman" w:cs="Times New Roman"/>
-          <w:lang w:val="lv-LV"/>
-        </w:rPr>
-        <w:t>ēla</w:t>
-      </w:r>
-      <w:r>
-        <w:rPr>
-          <w:rFonts w:ascii="Times New Roman" w:hAnsi="Times New Roman" w:cs="Times New Roman"/>
-          <w:lang w:val="lv-LV"/>
-        </w:rPr>
-        <w:t xml:space="preserve"> iegūtos rezultātus salīdzinot ar manuāli aprēķinātajām etalona vērtībām, rezultāti atklāj gan analizatora stiprās puses, gan nepilnības. Vienkāršākajos gadījumos (avr-button-led.c, avr-adc-pwm.c) precizitāte sasniedz 100%. Sarežģītākos scenārijos, piemēram, complex_test.c gadījumā, analizators aprēķina 124 baitu steka patēriņ</w:t>
-      </w:r>
-      <w:r>
-        <w:rPr>
-          <w:rFonts w:ascii="Times New Roman" w:hAnsi="Times New Roman" w:cs="Times New Roman"/>
-          <w:lang w:val="lv-LV"/>
-        </w:rPr>
-        <w:t>u</w:t>
-      </w:r>
-      <w:r>
-        <w:rPr>
-          <w:rFonts w:ascii="Times New Roman" w:hAnsi="Times New Roman" w:cs="Times New Roman"/>
-          <w:lang w:val="lv-LV"/>
-        </w:rPr>
-        <w:t xml:space="preserve"> faktisko 114 baitu</w:t>
-      </w:r>
-      <w:r>
-        <w:rPr>
-          <w:rFonts w:ascii="Times New Roman" w:hAnsi="Times New Roman" w:cs="Times New Roman"/>
-          <w:lang w:val="lv-LV"/>
-        </w:rPr>
-        <w:t xml:space="preserve"> vietā</w:t>
-      </w:r>
-      <w:r>
-        <w:rPr>
-          <w:rFonts w:ascii="Times New Roman" w:hAnsi="Times New Roman" w:cs="Times New Roman"/>
-          <w:lang w:val="lv-LV"/>
-        </w:rPr>
-        <w:t>, kas norāda uz rekursijas dziļuma neprecīzu noteikšanu. Līdzīgi data_and_bss.c testā analizators aprēķina 57 baitu steka izmantojum</w:t>
+        <w:t>analizators aprēķina 57 baitu steka izmantojum</w:t>
       </w:r>
       <w:r>
         <w:rPr>
@@ -19709,7 +19802,6 @@
           <w:rFonts w:ascii="Times New Roman" w:hAnsi="Times New Roman" w:cs="Times New Roman"/>
           <w:lang w:val="lv-LV"/>
         </w:rPr>
-        <w:lastRenderedPageBreak/>
         <w:t>Atvērtā koda kopienas veidošana – Aktīvi popularizēt izstrādāto rīku AVR izstrādātāju kopienā, veidojot dokumentāciju, piemērus un apmācību materiālus, lai veicinātu rīka plašāku izmantošanu un kopienas ieguldījumu tā attīstībā.</w:t>
       </w:r>
     </w:p>
@@ -20390,7 +20482,6 @@
           <w:rFonts w:ascii="Times New Roman" w:hAnsi="Times New Roman" w:cs="Times New Roman"/>
           <w:lang w:val="lv-LV"/>
         </w:rPr>
-        <w:lastRenderedPageBreak/>
         <w:t>[</w:t>
       </w:r>
       <w:r>
@@ -20459,6 +20550,7 @@
           <w:rFonts w:ascii="Times New Roman" w:hAnsi="Times New Roman" w:cs="Times New Roman"/>
           <w:lang w:val="lv-LV"/>
         </w:rPr>
+        <w:lastRenderedPageBreak/>
         <w:t>[</w:t>
       </w:r>
       <w:r>
@@ -21755,6 +21847,7 @@
       <w:p>
         <w:pPr>
           <w:pStyle w:val="Footer"/>
+          <w:spacing w:before="320"/>
           <w:jc w:val="right"/>
           <w:rPr>
             <w:rFonts w:ascii="Times New Roman" w:hAnsi="Times New Roman" w:cs="Times New Roman"/>
@@ -21795,8 +21888,6 @@
       </w:p>
     </w:sdtContent>
   </w:sdt>
-  <w:p/>
-  <w:p/>
 </w:ftr>
 </file>
 

</xml_diff>